<commit_message>
mínimas modificiaciones sobre las modificaciones
</commit_message>
<xml_diff>
--- a/Documentation/Modelado de la organización.docx
+++ b/Documentation/Modelado de la organización.docx
@@ -1,6 +1,6 @@
 
 <file path=word/document.xml><?xml version="1.0" encoding="utf-8"?>
-<w:document xmlns:wpc="http://schemas.microsoft.com/office/word/2010/wordprocessingCanvas" xmlns:mc="http://schemas.openxmlformats.org/markup-compatibility/2006" xmlns:o="urn:schemas-microsoft-com:office:office" xmlns:r="http://schemas.openxmlformats.org/officeDocument/2006/relationships" xmlns:m="http://schemas.openxmlformats.org/officeDocument/2006/math" xmlns:v="urn:schemas-microsoft-com:vml" xmlns:wp14="http://schemas.microsoft.com/office/word/2010/wordprocessingDrawing" xmlns:wp="http://schemas.openxmlformats.org/drawingml/2006/wordprocessingDrawing" xmlns:w10="urn:schemas-microsoft-com:office:word" xmlns:w="http://schemas.openxmlformats.org/wordprocessingml/2006/main" xmlns:w14="http://schemas.microsoft.com/office/word/2010/wordml" xmlns:wpg="http://schemas.microsoft.com/office/word/2010/wordprocessingGroup" xmlns:wpi="http://schemas.microsoft.com/office/word/2010/wordprocessingInk" xmlns:wne="http://schemas.microsoft.com/office/word/2006/wordml" xmlns:wps="http://schemas.microsoft.com/office/word/2010/wordprocessingShape" mc:Ignorable="w14 wp14">
+<w:document xmlns:wpc="http://schemas.microsoft.com/office/word/2010/wordprocessingCanvas" xmlns:mc="http://schemas.openxmlformats.org/markup-compatibility/2006" xmlns:o="urn:schemas-microsoft-com:office:office" xmlns:r="http://schemas.openxmlformats.org/officeDocument/2006/relationships" xmlns:m="http://schemas.openxmlformats.org/officeDocument/2006/math" xmlns:v="urn:schemas-microsoft-com:vml" xmlns:wp14="http://schemas.microsoft.com/office/word/2010/wordprocessingDrawing" xmlns:wp="http://schemas.openxmlformats.org/drawingml/2006/wordprocessingDrawing" xmlns:w10="urn:schemas-microsoft-com:office:word" xmlns:w="http://schemas.openxmlformats.org/wordprocessingml/2006/main" xmlns:w14="http://schemas.microsoft.com/office/word/2010/wordml" xmlns:w15="http://schemas.microsoft.com/office/word/2012/wordml" xmlns:wpg="http://schemas.microsoft.com/office/word/2010/wordprocessingGroup" xmlns:wpi="http://schemas.microsoft.com/office/word/2010/wordprocessingInk" xmlns:wne="http://schemas.microsoft.com/office/word/2006/wordml" xmlns:wps="http://schemas.microsoft.com/office/word/2010/wordprocessingShape" mc:Ignorable="w14 w15 wp14">
   <w:body>
     <w:sdt>
       <w:sdtPr>
@@ -95,7 +95,7 @@
                                 <w:sdtContent>
                                   <w:p>
                                     <w:pPr>
-                                      <w:pStyle w:val="Ttulo"/>
+                                      <w:pStyle w:val="Puesto"/>
                                       <w:jc w:val="right"/>
                                       <w:rPr>
                                         <w:caps/>
@@ -200,7 +200,7 @@
                           <w:sdtContent>
                             <w:p>
                               <w:pPr>
-                                <w:pStyle w:val="Ttulo"/>
+                                <w:pStyle w:val="Puesto"/>
                                 <w:jc w:val="right"/>
                                 <w:rPr>
                                   <w:caps/>
@@ -451,7 +451,7 @@
     </w:sdt>
     <w:p>
       <w:pPr>
-        <w:pStyle w:val="Ttulo"/>
+        <w:pStyle w:val="Puesto"/>
         <w:rPr>
           <w:sz w:val="44"/>
         </w:rPr>
@@ -466,7 +466,7 @@
     </w:p>
     <w:tbl>
       <w:tblPr>
-        <w:tblStyle w:val="GridTable2Accent3"/>
+        <w:tblStyle w:val="Tabladecuadrcula2-nfasis31"/>
         <w:tblpPr w:leftFromText="141" w:rightFromText="141" w:vertAnchor="page" w:horzAnchor="margin" w:tblpY="2446"/>
         <w:tblW w:w="0" w:type="auto"/>
         <w:tblLook w:val="04A0" w:firstRow="1" w:lastRow="0" w:firstColumn="1" w:lastColumn="0" w:noHBand="0" w:noVBand="1"/>
@@ -1017,6 +1017,8 @@
           <w:lang w:eastAsia="es-ES"/>
         </w:rPr>
       </w:pPr>
+      <w:bookmarkStart w:id="0" w:name="_GoBack"/>
+      <w:bookmarkEnd w:id="0"/>
       <w:r>
         <w:rPr>
           <w:lang w:eastAsia="es-ES"/>
@@ -1212,7 +1214,13 @@
         <w:rPr>
           <w:lang w:eastAsia="es-ES"/>
         </w:rPr>
-        <w:t>Departamento de mantenimiento: que tiene X grupos de trabajo/unidades/secciones/personas. (aplicar lo mismo para todos los departamentos).</w:t>
+        <w:t>Departamento de mantenimiento.</w:t>
+      </w:r>
+      <w:r>
+        <w:rPr>
+          <w:lang w:eastAsia="es-ES"/>
+        </w:rPr>
+        <w:t xml:space="preserve"> </w:t>
       </w:r>
     </w:p>
     <w:p>
@@ -1321,6 +1329,7 @@
     </w:p>
     <w:p>
       <w:pPr>
+        <w:ind w:firstLine="708"/>
         <w:jc w:val="both"/>
         <w:rPr>
           <w:lang w:eastAsia="es-ES"/>
@@ -1511,6 +1520,32 @@
         </w:rPr>
         <w:t>)</w:t>
       </w:r>
+      <w:r>
+        <w:rPr>
+          <w:lang w:eastAsia="es-ES"/>
+        </w:rPr>
+        <w:t xml:space="preserve"> </w:t>
+      </w:r>
+    </w:p>
+    <w:p>
+      <w:pPr>
+        <w:rPr>
+          <w:lang w:eastAsia="es-ES"/>
+        </w:rPr>
+      </w:pPr>
+      <w:r>
+        <w:rPr>
+          <w:b/>
+          <w:lang w:eastAsia="es-ES"/>
+        </w:rPr>
+        <w:t>RECURSOS</w:t>
+      </w:r>
+      <w:r>
+        <w:rPr>
+          <w:lang w:eastAsia="es-ES"/>
+        </w:rPr>
+        <w:t>:</w:t>
+      </w:r>
     </w:p>
     <w:p>
       <w:pPr>
@@ -1523,122 +1558,32 @@
           <w:lang w:eastAsia="es-ES"/>
         </w:rPr>
         <w:tab/>
-        <w:t>Beneficiarios del conocimiento: (</w:t>
-      </w:r>
-      <w:r>
-        <w:rPr>
-          <w:i/>
-          <w:lang w:eastAsia="es-ES"/>
-        </w:rPr>
-        <w:t>se forma a alguien para el equipo de mantenimiento</w:t>
-      </w:r>
-      <w:proofErr w:type="gramStart"/>
-      <w:r>
-        <w:rPr>
-          <w:i/>
-          <w:lang w:eastAsia="es-ES"/>
-        </w:rPr>
-        <w:t>?</w:t>
-      </w:r>
-      <w:proofErr w:type="gramEnd"/>
-      <w:r>
-        <w:rPr>
-          <w:lang w:eastAsia="es-ES"/>
-        </w:rPr>
-        <w:t>)</w:t>
-      </w:r>
-    </w:p>
-    <w:p>
-      <w:pPr>
-        <w:rPr>
-          <w:lang w:eastAsia="es-ES"/>
-        </w:rPr>
-      </w:pPr>
-    </w:p>
-    <w:p>
-      <w:pPr>
-        <w:rPr>
-          <w:lang w:eastAsia="es-ES"/>
-        </w:rPr>
-      </w:pPr>
-      <w:r>
-        <w:rPr>
-          <w:b/>
-          <w:lang w:eastAsia="es-ES"/>
-        </w:rPr>
-        <w:t>RECURSOS</w:t>
-      </w:r>
-      <w:r>
-        <w:rPr>
-          <w:lang w:eastAsia="es-ES"/>
-        </w:rPr>
-        <w:t>:</w:t>
-      </w:r>
-    </w:p>
-    <w:p>
-      <w:pPr>
-        <w:rPr>
-          <w:lang w:eastAsia="es-ES"/>
-        </w:rPr>
-      </w:pPr>
+        <w:t>Sistemas de información:</w:t>
+      </w:r>
+      <w:r>
+        <w:rPr>
+          <w:lang w:eastAsia="es-ES"/>
+        </w:rPr>
+        <w:t xml:space="preserve"> aplicación para el registro de las incidencias y para la notificación a los técnicos.</w:t>
+      </w:r>
       <w:r>
         <w:rPr>
           <w:lang w:eastAsia="es-ES"/>
         </w:rPr>
         <w:tab/>
-        <w:t>Sistemas de información: (</w:t>
-      </w:r>
-      <w:r>
-        <w:rPr>
-          <w:i/>
-          <w:lang w:eastAsia="es-ES"/>
-        </w:rPr>
-        <w:t xml:space="preserve">usan ordenadores, móviles y </w:t>
-      </w:r>
-      <w:proofErr w:type="spellStart"/>
-      <w:r>
-        <w:rPr>
-          <w:i/>
-          <w:lang w:eastAsia="es-ES"/>
-        </w:rPr>
-        <w:t>demases</w:t>
-      </w:r>
-      <w:proofErr w:type="spellEnd"/>
-      <w:r>
-        <w:rPr>
-          <w:i/>
-          <w:lang w:eastAsia="es-ES"/>
-        </w:rPr>
-        <w:t xml:space="preserve"> en el proceso como para recibir notificaciones de avería</w:t>
-      </w:r>
-      <w:proofErr w:type="gramStart"/>
-      <w:r>
-        <w:rPr>
-          <w:i/>
-          <w:lang w:eastAsia="es-ES"/>
-        </w:rPr>
-        <w:t>?</w:t>
-      </w:r>
-      <w:proofErr w:type="gramEnd"/>
-      <w:r>
-        <w:rPr>
-          <w:lang w:eastAsia="es-ES"/>
-        </w:rPr>
-        <w:t>)</w:t>
-      </w:r>
-    </w:p>
-    <w:p>
-      <w:pPr>
-        <w:rPr>
-          <w:lang w:eastAsia="es-ES"/>
-        </w:rPr>
-      </w:pPr>
-      <w:r>
-        <w:rPr>
-          <w:lang w:eastAsia="es-ES"/>
-        </w:rPr>
-        <w:lastRenderedPageBreak/>
-        <w:tab/>
+      </w:r>
+    </w:p>
+    <w:p>
+      <w:pPr>
+        <w:ind w:firstLine="708"/>
+        <w:rPr>
+          <w:lang w:eastAsia="es-ES"/>
+        </w:rPr>
+      </w:pPr>
+      <w:r>
+        <w:rPr>
+          <w:lang w:eastAsia="es-ES"/>
+        </w:rPr>
         <w:t>M</w:t>
       </w:r>
       <w:r>
@@ -1749,6 +1694,7 @@
         <w:rPr>
           <w:lang w:eastAsia="es-ES"/>
         </w:rPr>
+        <w:lastRenderedPageBreak/>
         <w:t>Buena atención a los huéspedes.</w:t>
       </w:r>
     </w:p>
@@ -1883,6 +1829,7 @@
     </w:p>
     <w:p>
       <w:pPr>
+        <w:ind w:firstLine="708"/>
         <w:jc w:val="both"/>
         <w:rPr>
           <w:lang w:eastAsia="es-ES"/>
@@ -1897,6 +1844,7 @@
     </w:p>
     <w:p>
       <w:pPr>
+        <w:ind w:firstLine="708"/>
         <w:jc w:val="both"/>
         <w:rPr>
           <w:lang w:eastAsia="es-ES"/>
@@ -1908,8 +1856,15 @@
         </w:rPr>
         <w:t>Esta empresa realiza cuestionarios anónimos anuales a sus trabajadores con el objetivo de saber que piensan sobre su jefe. Por ejemplo los que pertenecen al departamento de mantenimiento realizan una encuesta sobre el jefe de dicho departamento y este a su vez del director. De esta manera la empresa sabe que piensan los trabajadores de su superior y así poder realizar modificaciones en el caso de que fuera necesario.</w:t>
       </w:r>
-      <w:bookmarkStart w:id="0" w:name="_GoBack"/>
-      <w:bookmarkEnd w:id="0"/>
+    </w:p>
+    <w:p>
+      <w:pPr>
+        <w:ind w:firstLine="708"/>
+        <w:jc w:val="both"/>
+        <w:rPr>
+          <w:lang w:eastAsia="es-ES"/>
+        </w:rPr>
+      </w:pPr>
     </w:p>
     <w:p>
       <w:pPr>
@@ -2989,7 +2944,7 @@
       </w:r>
     </w:p>
     <w:sectPr>
-      <w:footerReference w:type="default" r:id="rId9"/>
+      <w:footerReference w:type="default" r:id="rId8"/>
       <w:pgSz w:w="11906" w:h="16838"/>
       <w:pgMar w:top="1417" w:right="1701" w:bottom="1417" w:left="1701" w:header="708" w:footer="708" w:gutter="0"/>
       <w:pgNumType w:start="0"/>
@@ -3002,7 +2957,7 @@
 </file>
 
 <file path=word/endnotes.xml><?xml version="1.0" encoding="utf-8"?>
-<w:endnotes xmlns:wpc="http://schemas.microsoft.com/office/word/2010/wordprocessingCanvas" xmlns:mc="http://schemas.openxmlformats.org/markup-compatibility/2006" xmlns:o="urn:schemas-microsoft-com:office:office" xmlns:r="http://schemas.openxmlformats.org/officeDocument/2006/relationships" xmlns:m="http://schemas.openxmlformats.org/officeDocument/2006/math" xmlns:v="urn:schemas-microsoft-com:vml" xmlns:wp14="http://schemas.microsoft.com/office/word/2010/wordprocessingDrawing" xmlns:wp="http://schemas.openxmlformats.org/drawingml/2006/wordprocessingDrawing" xmlns:w10="urn:schemas-microsoft-com:office:word" xmlns:w="http://schemas.openxmlformats.org/wordprocessingml/2006/main" xmlns:w14="http://schemas.microsoft.com/office/word/2010/wordml" xmlns:wpg="http://schemas.microsoft.com/office/word/2010/wordprocessingGroup" xmlns:wpi="http://schemas.microsoft.com/office/word/2010/wordprocessingInk" xmlns:wne="http://schemas.microsoft.com/office/word/2006/wordml" xmlns:wps="http://schemas.microsoft.com/office/word/2010/wordprocessingShape" mc:Ignorable="w14 wp14">
+<w:endnotes xmlns:wpc="http://schemas.microsoft.com/office/word/2010/wordprocessingCanvas" xmlns:mc="http://schemas.openxmlformats.org/markup-compatibility/2006" xmlns:o="urn:schemas-microsoft-com:office:office" xmlns:r="http://schemas.openxmlformats.org/officeDocument/2006/relationships" xmlns:m="http://schemas.openxmlformats.org/officeDocument/2006/math" xmlns:v="urn:schemas-microsoft-com:vml" xmlns:wp14="http://schemas.microsoft.com/office/word/2010/wordprocessingDrawing" xmlns:wp="http://schemas.openxmlformats.org/drawingml/2006/wordprocessingDrawing" xmlns:w10="urn:schemas-microsoft-com:office:word" xmlns:w="http://schemas.openxmlformats.org/wordprocessingml/2006/main" xmlns:w14="http://schemas.microsoft.com/office/word/2010/wordml" xmlns:w15="http://schemas.microsoft.com/office/word/2012/wordml" xmlns:wpg="http://schemas.microsoft.com/office/word/2010/wordprocessingGroup" xmlns:wpi="http://schemas.microsoft.com/office/word/2010/wordprocessingInk" xmlns:wne="http://schemas.microsoft.com/office/word/2006/wordml" xmlns:wps="http://schemas.microsoft.com/office/word/2010/wordprocessingShape" mc:Ignorable="w14 w15 wp14">
   <w:endnote w:type="separator" w:id="-1">
     <w:p>
       <w:pPr>
@@ -3027,7 +2982,7 @@
 </file>
 
 <file path=word/footer1.xml><?xml version="1.0" encoding="utf-8"?>
-<w:ftr xmlns:wpc="http://schemas.microsoft.com/office/word/2010/wordprocessingCanvas" xmlns:mc="http://schemas.openxmlformats.org/markup-compatibility/2006" xmlns:o="urn:schemas-microsoft-com:office:office" xmlns:r="http://schemas.openxmlformats.org/officeDocument/2006/relationships" xmlns:m="http://schemas.openxmlformats.org/officeDocument/2006/math" xmlns:v="urn:schemas-microsoft-com:vml" xmlns:wp14="http://schemas.microsoft.com/office/word/2010/wordprocessingDrawing" xmlns:wp="http://schemas.openxmlformats.org/drawingml/2006/wordprocessingDrawing" xmlns:w10="urn:schemas-microsoft-com:office:word" xmlns:w="http://schemas.openxmlformats.org/wordprocessingml/2006/main" xmlns:w14="http://schemas.microsoft.com/office/word/2010/wordml" xmlns:wpg="http://schemas.microsoft.com/office/word/2010/wordprocessingGroup" xmlns:wpi="http://schemas.microsoft.com/office/word/2010/wordprocessingInk" xmlns:wne="http://schemas.microsoft.com/office/word/2006/wordml" xmlns:wps="http://schemas.microsoft.com/office/word/2010/wordprocessingShape" mc:Ignorable="w14 wp14">
+<w:ftr xmlns:wpc="http://schemas.microsoft.com/office/word/2010/wordprocessingCanvas" xmlns:mc="http://schemas.openxmlformats.org/markup-compatibility/2006" xmlns:o="urn:schemas-microsoft-com:office:office" xmlns:r="http://schemas.openxmlformats.org/officeDocument/2006/relationships" xmlns:m="http://schemas.openxmlformats.org/officeDocument/2006/math" xmlns:v="urn:schemas-microsoft-com:vml" xmlns:wp14="http://schemas.microsoft.com/office/word/2010/wordprocessingDrawing" xmlns:wp="http://schemas.openxmlformats.org/drawingml/2006/wordprocessingDrawing" xmlns:w10="urn:schemas-microsoft-com:office:word" xmlns:w="http://schemas.openxmlformats.org/wordprocessingml/2006/main" xmlns:w14="http://schemas.microsoft.com/office/word/2010/wordml" xmlns:w15="http://schemas.microsoft.com/office/word/2012/wordml" xmlns:wpg="http://schemas.microsoft.com/office/word/2010/wordprocessingGroup" xmlns:wpi="http://schemas.microsoft.com/office/word/2010/wordprocessingInk" xmlns:wne="http://schemas.microsoft.com/office/word/2006/wordml" xmlns:wps="http://schemas.microsoft.com/office/word/2010/wordprocessingShape" mc:Ignorable="w14 w15 wp14">
   <w:tbl>
     <w:tblPr>
       <w:tblW w:w="5000" w:type="pct"/>
@@ -3148,7 +3103,7 @@
 </file>
 
 <file path=word/footnotes.xml><?xml version="1.0" encoding="utf-8"?>
-<w:footnotes xmlns:wpc="http://schemas.microsoft.com/office/word/2010/wordprocessingCanvas" xmlns:mc="http://schemas.openxmlformats.org/markup-compatibility/2006" xmlns:o="urn:schemas-microsoft-com:office:office" xmlns:r="http://schemas.openxmlformats.org/officeDocument/2006/relationships" xmlns:m="http://schemas.openxmlformats.org/officeDocument/2006/math" xmlns:v="urn:schemas-microsoft-com:vml" xmlns:wp14="http://schemas.microsoft.com/office/word/2010/wordprocessingDrawing" xmlns:wp="http://schemas.openxmlformats.org/drawingml/2006/wordprocessingDrawing" xmlns:w10="urn:schemas-microsoft-com:office:word" xmlns:w="http://schemas.openxmlformats.org/wordprocessingml/2006/main" xmlns:w14="http://schemas.microsoft.com/office/word/2010/wordml" xmlns:wpg="http://schemas.microsoft.com/office/word/2010/wordprocessingGroup" xmlns:wpi="http://schemas.microsoft.com/office/word/2010/wordprocessingInk" xmlns:wne="http://schemas.microsoft.com/office/word/2006/wordml" xmlns:wps="http://schemas.microsoft.com/office/word/2010/wordprocessingShape" mc:Ignorable="w14 wp14">
+<w:footnotes xmlns:wpc="http://schemas.microsoft.com/office/word/2010/wordprocessingCanvas" xmlns:mc="http://schemas.openxmlformats.org/markup-compatibility/2006" xmlns:o="urn:schemas-microsoft-com:office:office" xmlns:r="http://schemas.openxmlformats.org/officeDocument/2006/relationships" xmlns:m="http://schemas.openxmlformats.org/officeDocument/2006/math" xmlns:v="urn:schemas-microsoft-com:vml" xmlns:wp14="http://schemas.microsoft.com/office/word/2010/wordprocessingDrawing" xmlns:wp="http://schemas.openxmlformats.org/drawingml/2006/wordprocessingDrawing" xmlns:w10="urn:schemas-microsoft-com:office:word" xmlns:w="http://schemas.openxmlformats.org/wordprocessingml/2006/main" xmlns:w14="http://schemas.microsoft.com/office/word/2010/wordml" xmlns:w15="http://schemas.microsoft.com/office/word/2012/wordml" xmlns:wpg="http://schemas.microsoft.com/office/word/2010/wordprocessingGroup" xmlns:wpi="http://schemas.microsoft.com/office/word/2010/wordprocessingInk" xmlns:wne="http://schemas.microsoft.com/office/word/2006/wordml" xmlns:wps="http://schemas.microsoft.com/office/word/2010/wordprocessingShape" mc:Ignorable="w14 w15 wp14">
   <w:footnote w:type="separator" w:id="-1">
     <w:p>
       <w:pPr>
@@ -3173,8 +3128,8 @@
 </file>
 
 <file path=word/numbering.xml><?xml version="1.0" encoding="utf-8"?>
-<w:numbering xmlns:wpc="http://schemas.microsoft.com/office/word/2010/wordprocessingCanvas" xmlns:mc="http://schemas.openxmlformats.org/markup-compatibility/2006" xmlns:o="urn:schemas-microsoft-com:office:office" xmlns:r="http://schemas.openxmlformats.org/officeDocument/2006/relationships" xmlns:m="http://schemas.openxmlformats.org/officeDocument/2006/math" xmlns:v="urn:schemas-microsoft-com:vml" xmlns:wp14="http://schemas.microsoft.com/office/word/2010/wordprocessingDrawing" xmlns:wp="http://schemas.openxmlformats.org/drawingml/2006/wordprocessingDrawing" xmlns:w10="urn:schemas-microsoft-com:office:word" xmlns:w="http://schemas.openxmlformats.org/wordprocessingml/2006/main" xmlns:w14="http://schemas.microsoft.com/office/word/2010/wordml" xmlns:wpg="http://schemas.microsoft.com/office/word/2010/wordprocessingGroup" xmlns:wpi="http://schemas.microsoft.com/office/word/2010/wordprocessingInk" xmlns:wne="http://schemas.microsoft.com/office/word/2006/wordml" xmlns:wps="http://schemas.microsoft.com/office/word/2010/wordprocessingShape" mc:Ignorable="w14 wp14">
-  <w:abstractNum w:abstractNumId="0">
+<w:numbering xmlns:wpc="http://schemas.microsoft.com/office/word/2010/wordprocessingCanvas" xmlns:mc="http://schemas.openxmlformats.org/markup-compatibility/2006" xmlns:o="urn:schemas-microsoft-com:office:office" xmlns:r="http://schemas.openxmlformats.org/officeDocument/2006/relationships" xmlns:m="http://schemas.openxmlformats.org/officeDocument/2006/math" xmlns:v="urn:schemas-microsoft-com:vml" xmlns:wp14="http://schemas.microsoft.com/office/word/2010/wordprocessingDrawing" xmlns:wp="http://schemas.openxmlformats.org/drawingml/2006/wordprocessingDrawing" xmlns:w10="urn:schemas-microsoft-com:office:word" xmlns:w="http://schemas.openxmlformats.org/wordprocessingml/2006/main" xmlns:w14="http://schemas.microsoft.com/office/word/2010/wordml" xmlns:w15="http://schemas.microsoft.com/office/word/2012/wordml" xmlns:wpg="http://schemas.microsoft.com/office/word/2010/wordprocessingGroup" xmlns:wpi="http://schemas.microsoft.com/office/word/2010/wordprocessingInk" xmlns:wne="http://schemas.microsoft.com/office/word/2006/wordml" xmlns:wps="http://schemas.microsoft.com/office/word/2010/wordprocessingShape" mc:Ignorable="w14 w15 wp14">
+  <w:abstractNum w:abstractNumId="0" w15:restartNumberingAfterBreak="0">
     <w:nsid w:val="02E65D7D"/>
     <w:multiLevelType w:val="hybridMultilevel"/>
     <w:tmpl w:val="A07C6164"/>
@@ -3287,7 +3242,7 @@
       </w:rPr>
     </w:lvl>
   </w:abstractNum>
-  <w:abstractNum w:abstractNumId="1">
+  <w:abstractNum w:abstractNumId="1" w15:restartNumberingAfterBreak="0">
     <w:nsid w:val="1F2D45D3"/>
     <w:multiLevelType w:val="hybridMultilevel"/>
     <w:tmpl w:val="01D2579E"/>
@@ -3400,7 +3355,7 @@
       </w:rPr>
     </w:lvl>
   </w:abstractNum>
-  <w:abstractNum w:abstractNumId="2">
+  <w:abstractNum w:abstractNumId="2" w15:restartNumberingAfterBreak="0">
     <w:nsid w:val="475A180C"/>
     <w:multiLevelType w:val="hybridMultilevel"/>
     <w:tmpl w:val="B48A7F40"/>
@@ -3513,7 +3468,7 @@
       </w:rPr>
     </w:lvl>
   </w:abstractNum>
-  <w:abstractNum w:abstractNumId="3">
+  <w:abstractNum w:abstractNumId="3" w15:restartNumberingAfterBreak="0">
     <w:nsid w:val="552522DF"/>
     <w:multiLevelType w:val="hybridMultilevel"/>
     <w:tmpl w:val="DF764A4C"/>
@@ -3626,7 +3581,7 @@
       </w:rPr>
     </w:lvl>
   </w:abstractNum>
-  <w:abstractNum w:abstractNumId="4">
+  <w:abstractNum w:abstractNumId="4" w15:restartNumberingAfterBreak="0">
     <w:nsid w:val="5D6A773B"/>
     <w:multiLevelType w:val="hybridMultilevel"/>
     <w:tmpl w:val="5FC0C008"/>
@@ -3761,7 +3716,7 @@
 </file>
 
 <file path=word/styles.xml><?xml version="1.0" encoding="utf-8"?>
-<w:styles xmlns:mc="http://schemas.openxmlformats.org/markup-compatibility/2006" xmlns:r="http://schemas.openxmlformats.org/officeDocument/2006/relationships" xmlns:w="http://schemas.openxmlformats.org/wordprocessingml/2006/main" xmlns:w14="http://schemas.microsoft.com/office/word/2010/wordml" mc:Ignorable="w14">
+<w:styles xmlns:mc="http://schemas.openxmlformats.org/markup-compatibility/2006" xmlns:r="http://schemas.openxmlformats.org/officeDocument/2006/relationships" xmlns:w="http://schemas.openxmlformats.org/wordprocessingml/2006/main" xmlns:w14="http://schemas.microsoft.com/office/word/2010/wordml" xmlns:w15="http://schemas.microsoft.com/office/word/2012/wordml" mc:Ignorable="w14 w15">
   <w:docDefaults>
     <w:rPrDefault>
       <w:rPr>
@@ -3777,144 +3732,378 @@
       </w:pPr>
     </w:pPrDefault>
   </w:docDefaults>
-  <w:latentStyles w:defLockedState="0" w:defUIPriority="99" w:defSemiHidden="1" w:defUnhideWhenUsed="1" w:defQFormat="0" w:count="267">
-    <w:lsdException w:name="Normal" w:semiHidden="0" w:uiPriority="0" w:unhideWhenUsed="0" w:qFormat="1"/>
-    <w:lsdException w:name="heading 1" w:semiHidden="0" w:uiPriority="9" w:unhideWhenUsed="0" w:qFormat="1"/>
-    <w:lsdException w:name="heading 2" w:uiPriority="9" w:qFormat="1"/>
-    <w:lsdException w:name="heading 3" w:qFormat="1"/>
-    <w:lsdException w:name="heading 4" w:uiPriority="9" w:qFormat="1"/>
-    <w:lsdException w:name="heading 5" w:uiPriority="9" w:qFormat="1"/>
-    <w:lsdException w:name="heading 6" w:uiPriority="9" w:qFormat="1"/>
-    <w:lsdException w:name="heading 7" w:uiPriority="9" w:qFormat="1"/>
-    <w:lsdException w:name="heading 8" w:uiPriority="9" w:qFormat="1"/>
-    <w:lsdException w:name="heading 9" w:uiPriority="9" w:qFormat="1"/>
-    <w:lsdException w:name="toc 1" w:uiPriority="39"/>
-    <w:lsdException w:name="toc 2" w:uiPriority="39"/>
-    <w:lsdException w:name="toc 3" w:uiPriority="39"/>
-    <w:lsdException w:name="toc 4" w:uiPriority="39"/>
-    <w:lsdException w:name="toc 5" w:uiPriority="39"/>
-    <w:lsdException w:name="toc 6" w:uiPriority="39"/>
-    <w:lsdException w:name="toc 7" w:uiPriority="39"/>
-    <w:lsdException w:name="toc 8" w:uiPriority="39"/>
-    <w:lsdException w:name="toc 9" w:uiPriority="39"/>
-    <w:lsdException w:name="caption" w:uiPriority="35" w:qFormat="1"/>
-    <w:lsdException w:name="Title" w:semiHidden="0" w:uiPriority="10" w:unhideWhenUsed="0" w:qFormat="1"/>
-    <w:lsdException w:name="Default Paragraph Font" w:uiPriority="1"/>
-    <w:lsdException w:name="Subtitle" w:semiHidden="0" w:uiPriority="11" w:unhideWhenUsed="0" w:qFormat="1"/>
-    <w:lsdException w:name="Strong" w:semiHidden="0" w:uiPriority="22" w:unhideWhenUsed="0" w:qFormat="1"/>
-    <w:lsdException w:name="Emphasis" w:semiHidden="0" w:uiPriority="20" w:unhideWhenUsed="0" w:qFormat="1"/>
-    <w:lsdException w:name="Table Grid" w:semiHidden="0" w:uiPriority="39" w:unhideWhenUsed="0"/>
-    <w:lsdException w:name="Placeholder Text" w:unhideWhenUsed="0"/>
-    <w:lsdException w:name="No Spacing" w:semiHidden="0" w:uiPriority="1" w:unhideWhenUsed="0" w:qFormat="1"/>
-    <w:lsdException w:name="Light Shading" w:semiHidden="0" w:uiPriority="60" w:unhideWhenUsed="0"/>
-    <w:lsdException w:name="Light List" w:semiHidden="0" w:uiPriority="61" w:unhideWhenUsed="0"/>
-    <w:lsdException w:name="Light Grid" w:semiHidden="0" w:uiPriority="62" w:unhideWhenUsed="0"/>
-    <w:lsdException w:name="Medium Shading 1" w:semiHidden="0" w:uiPriority="63" w:unhideWhenUsed="0"/>
-    <w:lsdException w:name="Medium Shading 2" w:semiHidden="0" w:uiPriority="64" w:unhideWhenUsed="0"/>
-    <w:lsdException w:name="Medium List 1" w:semiHidden="0" w:uiPriority="65" w:unhideWhenUsed="0"/>
-    <w:lsdException w:name="Medium List 2" w:semiHidden="0" w:uiPriority="66" w:unhideWhenUsed="0"/>
-    <w:lsdException w:name="Medium Grid 1" w:semiHidden="0" w:uiPriority="67" w:unhideWhenUsed="0"/>
-    <w:lsdException w:name="Medium Grid 2" w:semiHidden="0" w:uiPriority="68" w:unhideWhenUsed="0"/>
-    <w:lsdException w:name="Medium Grid 3" w:semiHidden="0" w:uiPriority="69" w:unhideWhenUsed="0"/>
-    <w:lsdException w:name="Dark List" w:semiHidden="0" w:uiPriority="70" w:unhideWhenUsed="0"/>
-    <w:lsdException w:name="Colorful Shading" w:semiHidden="0" w:uiPriority="71" w:unhideWhenUsed="0"/>
-    <w:lsdException w:name="Colorful List" w:semiHidden="0" w:uiPriority="72" w:unhideWhenUsed="0"/>
-    <w:lsdException w:name="Colorful Grid" w:semiHidden="0" w:uiPriority="73" w:unhideWhenUsed="0"/>
-    <w:lsdException w:name="Light Shading Accent 1" w:semiHidden="0" w:uiPriority="60" w:unhideWhenUsed="0"/>
-    <w:lsdException w:name="Light List Accent 1" w:semiHidden="0" w:uiPriority="61" w:unhideWhenUsed="0"/>
-    <w:lsdException w:name="Light Grid Accent 1" w:semiHidden="0" w:uiPriority="62" w:unhideWhenUsed="0"/>
-    <w:lsdException w:name="Medium Shading 1 Accent 1" w:semiHidden="0" w:uiPriority="63" w:unhideWhenUsed="0"/>
-    <w:lsdException w:name="Medium Shading 2 Accent 1" w:semiHidden="0" w:uiPriority="64" w:unhideWhenUsed="0"/>
-    <w:lsdException w:name="Medium List 1 Accent 1" w:semiHidden="0" w:uiPriority="65" w:unhideWhenUsed="0"/>
-    <w:lsdException w:name="Revision" w:unhideWhenUsed="0"/>
-    <w:lsdException w:name="List Paragraph" w:semiHidden="0" w:uiPriority="34" w:unhideWhenUsed="0" w:qFormat="1"/>
-    <w:lsdException w:name="Quote" w:semiHidden="0" w:uiPriority="29" w:unhideWhenUsed="0" w:qFormat="1"/>
-    <w:lsdException w:name="Intense Quote" w:semiHidden="0" w:uiPriority="30" w:unhideWhenUsed="0" w:qFormat="1"/>
-    <w:lsdException w:name="Medium List 2 Accent 1" w:semiHidden="0" w:uiPriority="66" w:unhideWhenUsed="0"/>
-    <w:lsdException w:name="Medium Grid 1 Accent 1" w:semiHidden="0" w:uiPriority="67" w:unhideWhenUsed="0"/>
-    <w:lsdException w:name="Medium Grid 2 Accent 1" w:semiHidden="0" w:uiPriority="68" w:unhideWhenUsed="0"/>
-    <w:lsdException w:name="Medium Grid 3 Accent 1" w:semiHidden="0" w:uiPriority="69" w:unhideWhenUsed="0"/>
-    <w:lsdException w:name="Dark List Accent 1" w:semiHidden="0" w:uiPriority="70" w:unhideWhenUsed="0"/>
-    <w:lsdException w:name="Colorful Shading Accent 1" w:semiHidden="0" w:uiPriority="71" w:unhideWhenUsed="0"/>
-    <w:lsdException w:name="Colorful List Accent 1" w:semiHidden="0" w:uiPriority="72" w:unhideWhenUsed="0"/>
-    <w:lsdException w:name="Colorful Grid Accent 1" w:semiHidden="0" w:uiPriority="73" w:unhideWhenUsed="0"/>
-    <w:lsdException w:name="Light Shading Accent 2" w:semiHidden="0" w:uiPriority="60" w:unhideWhenUsed="0"/>
-    <w:lsdException w:name="Light List Accent 2" w:semiHidden="0" w:uiPriority="61" w:unhideWhenUsed="0"/>
-    <w:lsdException w:name="Light Grid Accent 2" w:semiHidden="0" w:uiPriority="62" w:unhideWhenUsed="0"/>
-    <w:lsdException w:name="Medium Shading 1 Accent 2" w:semiHidden="0" w:uiPriority="63" w:unhideWhenUsed="0"/>
-    <w:lsdException w:name="Medium Shading 2 Accent 2" w:semiHidden="0" w:uiPriority="64" w:unhideWhenUsed="0"/>
-    <w:lsdException w:name="Medium List 1 Accent 2" w:semiHidden="0" w:uiPriority="65" w:unhideWhenUsed="0"/>
-    <w:lsdException w:name="Medium List 2 Accent 2" w:semiHidden="0" w:uiPriority="66" w:unhideWhenUsed="0"/>
-    <w:lsdException w:name="Medium Grid 1 Accent 2" w:semiHidden="0" w:uiPriority="67" w:unhideWhenUsed="0"/>
-    <w:lsdException w:name="Medium Grid 2 Accent 2" w:semiHidden="0" w:uiPriority="68" w:unhideWhenUsed="0"/>
-    <w:lsdException w:name="Medium Grid 3 Accent 2" w:semiHidden="0" w:uiPriority="69" w:unhideWhenUsed="0"/>
-    <w:lsdException w:name="Dark List Accent 2" w:semiHidden="0" w:uiPriority="70" w:unhideWhenUsed="0"/>
-    <w:lsdException w:name="Colorful Shading Accent 2" w:semiHidden="0" w:uiPriority="71" w:unhideWhenUsed="0"/>
-    <w:lsdException w:name="Colorful List Accent 2" w:semiHidden="0" w:uiPriority="72" w:unhideWhenUsed="0"/>
-    <w:lsdException w:name="Colorful Grid Accent 2" w:semiHidden="0" w:uiPriority="73" w:unhideWhenUsed="0"/>
-    <w:lsdException w:name="Light Shading Accent 3" w:semiHidden="0" w:uiPriority="60" w:unhideWhenUsed="0"/>
-    <w:lsdException w:name="Light List Accent 3" w:semiHidden="0" w:uiPriority="61" w:unhideWhenUsed="0"/>
-    <w:lsdException w:name="Light Grid Accent 3" w:semiHidden="0" w:uiPriority="62" w:unhideWhenUsed="0"/>
-    <w:lsdException w:name="Medium Shading 1 Accent 3" w:semiHidden="0" w:uiPriority="63" w:unhideWhenUsed="0"/>
-    <w:lsdException w:name="Medium Shading 2 Accent 3" w:semiHidden="0" w:uiPriority="64" w:unhideWhenUsed="0"/>
-    <w:lsdException w:name="Medium List 1 Accent 3" w:semiHidden="0" w:uiPriority="65" w:unhideWhenUsed="0"/>
-    <w:lsdException w:name="Medium List 2 Accent 3" w:semiHidden="0" w:uiPriority="66" w:unhideWhenUsed="0"/>
-    <w:lsdException w:name="Medium Grid 1 Accent 3" w:semiHidden="0" w:uiPriority="67" w:unhideWhenUsed="0"/>
-    <w:lsdException w:name="Medium Grid 2 Accent 3" w:semiHidden="0" w:uiPriority="68" w:unhideWhenUsed="0"/>
-    <w:lsdException w:name="Medium Grid 3 Accent 3" w:semiHidden="0" w:uiPriority="69" w:unhideWhenUsed="0"/>
-    <w:lsdException w:name="Dark List Accent 3" w:semiHidden="0" w:uiPriority="70" w:unhideWhenUsed="0"/>
-    <w:lsdException w:name="Colorful Shading Accent 3" w:semiHidden="0" w:uiPriority="71" w:unhideWhenUsed="0"/>
-    <w:lsdException w:name="Colorful List Accent 3" w:semiHidden="0" w:uiPriority="72" w:unhideWhenUsed="0"/>
-    <w:lsdException w:name="Colorful Grid Accent 3" w:semiHidden="0" w:uiPriority="73" w:unhideWhenUsed="0"/>
-    <w:lsdException w:name="Light Shading Accent 4" w:semiHidden="0" w:uiPriority="60" w:unhideWhenUsed="0"/>
-    <w:lsdException w:name="Light List Accent 4" w:semiHidden="0" w:uiPriority="61" w:unhideWhenUsed="0"/>
-    <w:lsdException w:name="Light Grid Accent 4" w:semiHidden="0" w:uiPriority="62" w:unhideWhenUsed="0"/>
-    <w:lsdException w:name="Medium Shading 1 Accent 4" w:semiHidden="0" w:uiPriority="63" w:unhideWhenUsed="0"/>
-    <w:lsdException w:name="Medium Shading 2 Accent 4" w:semiHidden="0" w:uiPriority="64" w:unhideWhenUsed="0"/>
-    <w:lsdException w:name="Medium List 1 Accent 4" w:semiHidden="0" w:uiPriority="65" w:unhideWhenUsed="0"/>
-    <w:lsdException w:name="Medium List 2 Accent 4" w:semiHidden="0" w:uiPriority="66" w:unhideWhenUsed="0"/>
-    <w:lsdException w:name="Medium Grid 1 Accent 4" w:semiHidden="0" w:uiPriority="67" w:unhideWhenUsed="0"/>
-    <w:lsdException w:name="Medium Grid 2 Accent 4" w:semiHidden="0" w:uiPriority="68" w:unhideWhenUsed="0"/>
-    <w:lsdException w:name="Medium Grid 3 Accent 4" w:semiHidden="0" w:uiPriority="69" w:unhideWhenUsed="0"/>
-    <w:lsdException w:name="Dark List Accent 4" w:semiHidden="0" w:uiPriority="70" w:unhideWhenUsed="0"/>
-    <w:lsdException w:name="Colorful Shading Accent 4" w:semiHidden="0" w:uiPriority="71" w:unhideWhenUsed="0"/>
-    <w:lsdException w:name="Colorful List Accent 4" w:semiHidden="0" w:uiPriority="72" w:unhideWhenUsed="0"/>
-    <w:lsdException w:name="Colorful Grid Accent 4" w:semiHidden="0" w:uiPriority="73" w:unhideWhenUsed="0"/>
-    <w:lsdException w:name="Light Shading Accent 5" w:semiHidden="0" w:uiPriority="60" w:unhideWhenUsed="0"/>
-    <w:lsdException w:name="Light List Accent 5" w:semiHidden="0" w:uiPriority="61" w:unhideWhenUsed="0"/>
-    <w:lsdException w:name="Light Grid Accent 5" w:semiHidden="0" w:uiPriority="62" w:unhideWhenUsed="0"/>
-    <w:lsdException w:name="Medium Shading 1 Accent 5" w:semiHidden="0" w:uiPriority="63" w:unhideWhenUsed="0"/>
-    <w:lsdException w:name="Medium Shading 2 Accent 5" w:semiHidden="0" w:uiPriority="64" w:unhideWhenUsed="0"/>
-    <w:lsdException w:name="Medium List 1 Accent 5" w:semiHidden="0" w:uiPriority="65" w:unhideWhenUsed="0"/>
-    <w:lsdException w:name="Medium List 2 Accent 5" w:semiHidden="0" w:uiPriority="66" w:unhideWhenUsed="0"/>
-    <w:lsdException w:name="Medium Grid 1 Accent 5" w:semiHidden="0" w:uiPriority="67" w:unhideWhenUsed="0"/>
-    <w:lsdException w:name="Medium Grid 2 Accent 5" w:semiHidden="0" w:uiPriority="68" w:unhideWhenUsed="0"/>
-    <w:lsdException w:name="Medium Grid 3 Accent 5" w:semiHidden="0" w:uiPriority="69" w:unhideWhenUsed="0"/>
-    <w:lsdException w:name="Dark List Accent 5" w:semiHidden="0" w:uiPriority="70" w:unhideWhenUsed="0"/>
-    <w:lsdException w:name="Colorful Shading Accent 5" w:semiHidden="0" w:uiPriority="71" w:unhideWhenUsed="0"/>
-    <w:lsdException w:name="Colorful List Accent 5" w:semiHidden="0" w:uiPriority="72" w:unhideWhenUsed="0"/>
-    <w:lsdException w:name="Colorful Grid Accent 5" w:semiHidden="0" w:uiPriority="73" w:unhideWhenUsed="0"/>
-    <w:lsdException w:name="Light Shading Accent 6" w:semiHidden="0" w:uiPriority="60" w:unhideWhenUsed="0"/>
-    <w:lsdException w:name="Light List Accent 6" w:semiHidden="0" w:uiPriority="61" w:unhideWhenUsed="0"/>
-    <w:lsdException w:name="Light Grid Accent 6" w:semiHidden="0" w:uiPriority="62" w:unhideWhenUsed="0"/>
-    <w:lsdException w:name="Medium Shading 1 Accent 6" w:semiHidden="0" w:uiPriority="63" w:unhideWhenUsed="0"/>
-    <w:lsdException w:name="Medium Shading 2 Accent 6" w:semiHidden="0" w:uiPriority="64" w:unhideWhenUsed="0"/>
-    <w:lsdException w:name="Medium List 1 Accent 6" w:semiHidden="0" w:uiPriority="65" w:unhideWhenUsed="0"/>
-    <w:lsdException w:name="Medium List 2 Accent 6" w:semiHidden="0" w:uiPriority="66" w:unhideWhenUsed="0"/>
-    <w:lsdException w:name="Medium Grid 1 Accent 6" w:semiHidden="0" w:uiPriority="67" w:unhideWhenUsed="0"/>
-    <w:lsdException w:name="Medium Grid 2 Accent 6" w:semiHidden="0" w:uiPriority="68" w:unhideWhenUsed="0"/>
-    <w:lsdException w:name="Medium Grid 3 Accent 6" w:semiHidden="0" w:uiPriority="69" w:unhideWhenUsed="0"/>
-    <w:lsdException w:name="Dark List Accent 6" w:semiHidden="0" w:uiPriority="70" w:unhideWhenUsed="0"/>
-    <w:lsdException w:name="Colorful Shading Accent 6" w:semiHidden="0" w:uiPriority="71" w:unhideWhenUsed="0"/>
-    <w:lsdException w:name="Colorful List Accent 6" w:semiHidden="0" w:uiPriority="72" w:unhideWhenUsed="0"/>
-    <w:lsdException w:name="Colorful Grid Accent 6" w:semiHidden="0" w:uiPriority="73" w:unhideWhenUsed="0"/>
-    <w:lsdException w:name="Subtle Emphasis" w:semiHidden="0" w:uiPriority="19" w:unhideWhenUsed="0" w:qFormat="1"/>
-    <w:lsdException w:name="Intense Emphasis" w:semiHidden="0" w:uiPriority="21" w:unhideWhenUsed="0" w:qFormat="1"/>
-    <w:lsdException w:name="Subtle Reference" w:semiHidden="0" w:uiPriority="31" w:unhideWhenUsed="0" w:qFormat="1"/>
-    <w:lsdException w:name="Intense Reference" w:semiHidden="0" w:uiPriority="32" w:unhideWhenUsed="0" w:qFormat="1"/>
-    <w:lsdException w:name="Book Title" w:semiHidden="0" w:uiPriority="33" w:unhideWhenUsed="0" w:qFormat="1"/>
-    <w:lsdException w:name="Bibliography" w:uiPriority="37"/>
-    <w:lsdException w:name="TOC Heading" w:uiPriority="39" w:qFormat="1"/>
+  <w:latentStyles w:defLockedState="0" w:defUIPriority="99" w:defSemiHidden="0" w:defUnhideWhenUsed="0" w:defQFormat="0" w:count="371">
+    <w:lsdException w:name="Normal" w:uiPriority="0" w:qFormat="1"/>
+    <w:lsdException w:name="heading 1" w:uiPriority="9" w:qFormat="1"/>
+    <w:lsdException w:name="heading 2" w:semiHidden="1" w:uiPriority="9" w:unhideWhenUsed="1" w:qFormat="1"/>
+    <w:lsdException w:name="heading 3" w:semiHidden="1" w:unhideWhenUsed="1" w:qFormat="1"/>
+    <w:lsdException w:name="heading 4" w:semiHidden="1" w:uiPriority="9" w:unhideWhenUsed="1" w:qFormat="1"/>
+    <w:lsdException w:name="heading 5" w:semiHidden="1" w:uiPriority="9" w:unhideWhenUsed="1" w:qFormat="1"/>
+    <w:lsdException w:name="heading 6" w:semiHidden="1" w:uiPriority="9" w:unhideWhenUsed="1" w:qFormat="1"/>
+    <w:lsdException w:name="heading 7" w:semiHidden="1" w:uiPriority="9" w:unhideWhenUsed="1" w:qFormat="1"/>
+    <w:lsdException w:name="heading 8" w:semiHidden="1" w:uiPriority="9" w:unhideWhenUsed="1" w:qFormat="1"/>
+    <w:lsdException w:name="heading 9" w:semiHidden="1" w:uiPriority="9" w:unhideWhenUsed="1" w:qFormat="1"/>
+    <w:lsdException w:name="index 1" w:semiHidden="1" w:unhideWhenUsed="1"/>
+    <w:lsdException w:name="index 2" w:semiHidden="1" w:unhideWhenUsed="1"/>
+    <w:lsdException w:name="index 3" w:semiHidden="1" w:unhideWhenUsed="1"/>
+    <w:lsdException w:name="index 4" w:semiHidden="1" w:unhideWhenUsed="1"/>
+    <w:lsdException w:name="index 5" w:semiHidden="1" w:unhideWhenUsed="1"/>
+    <w:lsdException w:name="index 6" w:semiHidden="1" w:unhideWhenUsed="1"/>
+    <w:lsdException w:name="index 7" w:semiHidden="1" w:unhideWhenUsed="1"/>
+    <w:lsdException w:name="index 8" w:semiHidden="1" w:unhideWhenUsed="1"/>
+    <w:lsdException w:name="index 9" w:semiHidden="1" w:unhideWhenUsed="1"/>
+    <w:lsdException w:name="toc 1" w:semiHidden="1" w:uiPriority="39" w:unhideWhenUsed="1"/>
+    <w:lsdException w:name="toc 2" w:semiHidden="1" w:uiPriority="39" w:unhideWhenUsed="1"/>
+    <w:lsdException w:name="toc 3" w:semiHidden="1" w:uiPriority="39" w:unhideWhenUsed="1"/>
+    <w:lsdException w:name="toc 4" w:semiHidden="1" w:uiPriority="39" w:unhideWhenUsed="1"/>
+    <w:lsdException w:name="toc 5" w:semiHidden="1" w:uiPriority="39" w:unhideWhenUsed="1"/>
+    <w:lsdException w:name="toc 6" w:semiHidden="1" w:uiPriority="39" w:unhideWhenUsed="1"/>
+    <w:lsdException w:name="toc 7" w:semiHidden="1" w:uiPriority="39" w:unhideWhenUsed="1"/>
+    <w:lsdException w:name="toc 8" w:semiHidden="1" w:uiPriority="39" w:unhideWhenUsed="1"/>
+    <w:lsdException w:name="toc 9" w:semiHidden="1" w:uiPriority="39" w:unhideWhenUsed="1"/>
+    <w:lsdException w:name="Normal Indent" w:semiHidden="1" w:unhideWhenUsed="1"/>
+    <w:lsdException w:name="footnote text" w:semiHidden="1" w:unhideWhenUsed="1"/>
+    <w:lsdException w:name="annotation text" w:semiHidden="1" w:unhideWhenUsed="1"/>
+    <w:lsdException w:name="header" w:semiHidden="1" w:unhideWhenUsed="1"/>
+    <w:lsdException w:name="footer" w:semiHidden="1" w:unhideWhenUsed="1"/>
+    <w:lsdException w:name="index heading" w:semiHidden="1" w:unhideWhenUsed="1"/>
+    <w:lsdException w:name="caption" w:semiHidden="1" w:uiPriority="35" w:unhideWhenUsed="1" w:qFormat="1"/>
+    <w:lsdException w:name="table of figures" w:semiHidden="1" w:unhideWhenUsed="1"/>
+    <w:lsdException w:name="envelope address" w:semiHidden="1" w:unhideWhenUsed="1"/>
+    <w:lsdException w:name="envelope return" w:semiHidden="1" w:unhideWhenUsed="1"/>
+    <w:lsdException w:name="footnote reference" w:semiHidden="1" w:unhideWhenUsed="1"/>
+    <w:lsdException w:name="annotation reference" w:semiHidden="1" w:unhideWhenUsed="1"/>
+    <w:lsdException w:name="line number" w:semiHidden="1" w:unhideWhenUsed="1"/>
+    <w:lsdException w:name="page number" w:semiHidden="1" w:unhideWhenUsed="1"/>
+    <w:lsdException w:name="endnote reference" w:semiHidden="1" w:unhideWhenUsed="1"/>
+    <w:lsdException w:name="endnote text" w:semiHidden="1" w:unhideWhenUsed="1"/>
+    <w:lsdException w:name="table of authorities" w:semiHidden="1" w:unhideWhenUsed="1"/>
+    <w:lsdException w:name="macro" w:semiHidden="1" w:unhideWhenUsed="1"/>
+    <w:lsdException w:name="toa heading" w:semiHidden="1" w:unhideWhenUsed="1"/>
+    <w:lsdException w:name="List" w:semiHidden="1" w:unhideWhenUsed="1"/>
+    <w:lsdException w:name="List Bullet" w:semiHidden="1" w:unhideWhenUsed="1"/>
+    <w:lsdException w:name="List Number" w:semiHidden="1" w:unhideWhenUsed="1"/>
+    <w:lsdException w:name="List 2" w:semiHidden="1" w:unhideWhenUsed="1"/>
+    <w:lsdException w:name="List 3" w:semiHidden="1" w:unhideWhenUsed="1"/>
+    <w:lsdException w:name="List 4" w:semiHidden="1" w:unhideWhenUsed="1"/>
+    <w:lsdException w:name="List 5" w:semiHidden="1" w:unhideWhenUsed="1"/>
+    <w:lsdException w:name="List Bullet 2" w:semiHidden="1" w:unhideWhenUsed="1"/>
+    <w:lsdException w:name="List Bullet 3" w:semiHidden="1" w:unhideWhenUsed="1"/>
+    <w:lsdException w:name="List Bullet 4" w:semiHidden="1" w:unhideWhenUsed="1"/>
+    <w:lsdException w:name="List Bullet 5" w:semiHidden="1" w:unhideWhenUsed="1"/>
+    <w:lsdException w:name="List Number 2" w:semiHidden="1" w:unhideWhenUsed="1"/>
+    <w:lsdException w:name="List Number 3" w:semiHidden="1" w:unhideWhenUsed="1"/>
+    <w:lsdException w:name="List Number 4" w:semiHidden="1" w:unhideWhenUsed="1"/>
+    <w:lsdException w:name="List Number 5" w:semiHidden="1" w:unhideWhenUsed="1"/>
+    <w:lsdException w:name="Title" w:uiPriority="10" w:qFormat="1"/>
+    <w:lsdException w:name="Closing" w:semiHidden="1" w:unhideWhenUsed="1"/>
+    <w:lsdException w:name="Signature" w:semiHidden="1" w:unhideWhenUsed="1"/>
+    <w:lsdException w:name="Default Paragraph Font" w:semiHidden="1" w:uiPriority="1" w:unhideWhenUsed="1"/>
+    <w:lsdException w:name="Body Text" w:semiHidden="1" w:unhideWhenUsed="1"/>
+    <w:lsdException w:name="Body Text Indent" w:semiHidden="1" w:unhideWhenUsed="1"/>
+    <w:lsdException w:name="List Continue" w:semiHidden="1" w:unhideWhenUsed="1"/>
+    <w:lsdException w:name="List Continue 2" w:semiHidden="1" w:unhideWhenUsed="1"/>
+    <w:lsdException w:name="List Continue 3" w:semiHidden="1" w:unhideWhenUsed="1"/>
+    <w:lsdException w:name="List Continue 4" w:semiHidden="1" w:unhideWhenUsed="1"/>
+    <w:lsdException w:name="List Continue 5" w:semiHidden="1" w:unhideWhenUsed="1"/>
+    <w:lsdException w:name="Message Header" w:semiHidden="1" w:unhideWhenUsed="1"/>
+    <w:lsdException w:name="Subtitle" w:uiPriority="11" w:qFormat="1"/>
+    <w:lsdException w:name="Salutation" w:semiHidden="1" w:unhideWhenUsed="1"/>
+    <w:lsdException w:name="Date" w:semiHidden="1" w:unhideWhenUsed="1"/>
+    <w:lsdException w:name="Body Text First Indent" w:semiHidden="1" w:unhideWhenUsed="1"/>
+    <w:lsdException w:name="Body Text First Indent 2" w:semiHidden="1" w:unhideWhenUsed="1"/>
+    <w:lsdException w:name="Note Heading" w:semiHidden="1" w:unhideWhenUsed="1"/>
+    <w:lsdException w:name="Body Text 2" w:semiHidden="1" w:unhideWhenUsed="1"/>
+    <w:lsdException w:name="Body Text 3" w:semiHidden="1" w:unhideWhenUsed="1"/>
+    <w:lsdException w:name="Body Text Indent 2" w:semiHidden="1" w:unhideWhenUsed="1"/>
+    <w:lsdException w:name="Body Text Indent 3" w:semiHidden="1" w:unhideWhenUsed="1"/>
+    <w:lsdException w:name="Block Text" w:semiHidden="1" w:unhideWhenUsed="1"/>
+    <w:lsdException w:name="Hyperlink" w:semiHidden="1" w:unhideWhenUsed="1"/>
+    <w:lsdException w:name="FollowedHyperlink" w:semiHidden="1" w:unhideWhenUsed="1"/>
+    <w:lsdException w:name="Strong" w:uiPriority="22" w:qFormat="1"/>
+    <w:lsdException w:name="Emphasis" w:uiPriority="20" w:qFormat="1"/>
+    <w:lsdException w:name="Document Map" w:semiHidden="1" w:unhideWhenUsed="1"/>
+    <w:lsdException w:name="Plain Text" w:semiHidden="1" w:unhideWhenUsed="1"/>
+    <w:lsdException w:name="E-mail Signature" w:semiHidden="1" w:unhideWhenUsed="1"/>
+    <w:lsdException w:name="HTML Top of Form" w:semiHidden="1" w:unhideWhenUsed="1"/>
+    <w:lsdException w:name="HTML Bottom of Form" w:semiHidden="1" w:unhideWhenUsed="1"/>
+    <w:lsdException w:name="Normal (Web)" w:semiHidden="1" w:unhideWhenUsed="1"/>
+    <w:lsdException w:name="HTML Acronym" w:semiHidden="1" w:unhideWhenUsed="1"/>
+    <w:lsdException w:name="HTML Address" w:semiHidden="1" w:unhideWhenUsed="1"/>
+    <w:lsdException w:name="HTML Cite" w:semiHidden="1" w:unhideWhenUsed="1"/>
+    <w:lsdException w:name="HTML Code" w:semiHidden="1" w:unhideWhenUsed="1"/>
+    <w:lsdException w:name="HTML Definition" w:semiHidden="1" w:unhideWhenUsed="1"/>
+    <w:lsdException w:name="HTML Keyboard" w:semiHidden="1" w:unhideWhenUsed="1"/>
+    <w:lsdException w:name="HTML Preformatted" w:semiHidden="1" w:unhideWhenUsed="1"/>
+    <w:lsdException w:name="HTML Sample" w:semiHidden="1" w:unhideWhenUsed="1"/>
+    <w:lsdException w:name="HTML Typewriter" w:semiHidden="1" w:unhideWhenUsed="1"/>
+    <w:lsdException w:name="HTML Variable" w:semiHidden="1" w:unhideWhenUsed="1"/>
+    <w:lsdException w:name="Normal Table" w:semiHidden="1" w:unhideWhenUsed="1"/>
+    <w:lsdException w:name="annotation subject" w:semiHidden="1" w:unhideWhenUsed="1"/>
+    <w:lsdException w:name="No List" w:semiHidden="1" w:unhideWhenUsed="1"/>
+    <w:lsdException w:name="Outline List 1" w:semiHidden="1" w:unhideWhenUsed="1"/>
+    <w:lsdException w:name="Outline List 2" w:semiHidden="1" w:unhideWhenUsed="1"/>
+    <w:lsdException w:name="Outline List 3" w:semiHidden="1" w:unhideWhenUsed="1"/>
+    <w:lsdException w:name="Table Simple 1" w:semiHidden="1" w:unhideWhenUsed="1"/>
+    <w:lsdException w:name="Table Simple 2" w:semiHidden="1" w:unhideWhenUsed="1"/>
+    <w:lsdException w:name="Table Simple 3" w:semiHidden="1" w:unhideWhenUsed="1"/>
+    <w:lsdException w:name="Table Classic 1" w:semiHidden="1" w:unhideWhenUsed="1"/>
+    <w:lsdException w:name="Table Classic 2" w:semiHidden="1" w:unhideWhenUsed="1"/>
+    <w:lsdException w:name="Table Classic 3" w:semiHidden="1" w:unhideWhenUsed="1"/>
+    <w:lsdException w:name="Table Classic 4" w:semiHidden="1" w:unhideWhenUsed="1"/>
+    <w:lsdException w:name="Table Colorful 1" w:semiHidden="1" w:unhideWhenUsed="1"/>
+    <w:lsdException w:name="Table Colorful 2" w:semiHidden="1" w:unhideWhenUsed="1"/>
+    <w:lsdException w:name="Table Colorful 3" w:semiHidden="1" w:unhideWhenUsed="1"/>
+    <w:lsdException w:name="Table Columns 1" w:semiHidden="1" w:unhideWhenUsed="1"/>
+    <w:lsdException w:name="Table Columns 2" w:semiHidden="1" w:unhideWhenUsed="1"/>
+    <w:lsdException w:name="Table Columns 3" w:semiHidden="1" w:unhideWhenUsed="1"/>
+    <w:lsdException w:name="Table Columns 4" w:semiHidden="1" w:unhideWhenUsed="1"/>
+    <w:lsdException w:name="Table Columns 5" w:semiHidden="1" w:unhideWhenUsed="1"/>
+    <w:lsdException w:name="Table Grid 1" w:semiHidden="1" w:unhideWhenUsed="1"/>
+    <w:lsdException w:name="Table Grid 2" w:semiHidden="1" w:unhideWhenUsed="1"/>
+    <w:lsdException w:name="Table Grid 3" w:semiHidden="1" w:unhideWhenUsed="1"/>
+    <w:lsdException w:name="Table Grid 4" w:semiHidden="1" w:unhideWhenUsed="1"/>
+    <w:lsdException w:name="Table Grid 5" w:semiHidden="1" w:unhideWhenUsed="1"/>
+    <w:lsdException w:name="Table Grid 6" w:semiHidden="1" w:unhideWhenUsed="1"/>
+    <w:lsdException w:name="Table Grid 7" w:semiHidden="1" w:unhideWhenUsed="1"/>
+    <w:lsdException w:name="Table Grid 8" w:semiHidden="1" w:unhideWhenUsed="1"/>
+    <w:lsdException w:name="Table List 1" w:semiHidden="1" w:unhideWhenUsed="1"/>
+    <w:lsdException w:name="Table List 2" w:semiHidden="1" w:unhideWhenUsed="1"/>
+    <w:lsdException w:name="Table List 3" w:semiHidden="1" w:unhideWhenUsed="1"/>
+    <w:lsdException w:name="Table List 4" w:semiHidden="1" w:unhideWhenUsed="1"/>
+    <w:lsdException w:name="Table List 5" w:semiHidden="1" w:unhideWhenUsed="1"/>
+    <w:lsdException w:name="Table List 6" w:semiHidden="1" w:unhideWhenUsed="1"/>
+    <w:lsdException w:name="Table List 7" w:semiHidden="1" w:unhideWhenUsed="1"/>
+    <w:lsdException w:name="Table List 8" w:semiHidden="1" w:unhideWhenUsed="1"/>
+    <w:lsdException w:name="Table 3D effects 1" w:semiHidden="1" w:unhideWhenUsed="1"/>
+    <w:lsdException w:name="Table 3D effects 2" w:semiHidden="1" w:unhideWhenUsed="1"/>
+    <w:lsdException w:name="Table 3D effects 3" w:semiHidden="1" w:unhideWhenUsed="1"/>
+    <w:lsdException w:name="Table Contemporary" w:semiHidden="1" w:unhideWhenUsed="1"/>
+    <w:lsdException w:name="Table Elegant" w:semiHidden="1" w:unhideWhenUsed="1"/>
+    <w:lsdException w:name="Table Professional" w:semiHidden="1" w:unhideWhenUsed="1"/>
+    <w:lsdException w:name="Table Subtle 1" w:semiHidden="1" w:unhideWhenUsed="1"/>
+    <w:lsdException w:name="Table Subtle 2" w:semiHidden="1" w:unhideWhenUsed="1"/>
+    <w:lsdException w:name="Table Web 1" w:semiHidden="1" w:unhideWhenUsed="1"/>
+    <w:lsdException w:name="Table Web 2" w:semiHidden="1" w:unhideWhenUsed="1"/>
+    <w:lsdException w:name="Table Web 3" w:semiHidden="1" w:unhideWhenUsed="1"/>
+    <w:lsdException w:name="Balloon Text" w:semiHidden="1" w:unhideWhenUsed="1"/>
+    <w:lsdException w:name="Table Grid" w:uiPriority="39"/>
+    <w:lsdException w:name="Table Theme" w:semiHidden="1" w:unhideWhenUsed="1"/>
+    <w:lsdException w:name="Placeholder Text" w:semiHidden="1"/>
+    <w:lsdException w:name="No Spacing" w:uiPriority="1" w:qFormat="1"/>
+    <w:lsdException w:name="Light Shading" w:uiPriority="60"/>
+    <w:lsdException w:name="Light List" w:uiPriority="61"/>
+    <w:lsdException w:name="Light Grid" w:uiPriority="62"/>
+    <w:lsdException w:name="Medium Shading 1" w:uiPriority="63"/>
+    <w:lsdException w:name="Medium Shading 2" w:uiPriority="64"/>
+    <w:lsdException w:name="Medium List 1" w:uiPriority="65"/>
+    <w:lsdException w:name="Medium List 2" w:uiPriority="66"/>
+    <w:lsdException w:name="Medium Grid 1" w:uiPriority="67"/>
+    <w:lsdException w:name="Medium Grid 2" w:uiPriority="68"/>
+    <w:lsdException w:name="Medium Grid 3" w:uiPriority="69"/>
+    <w:lsdException w:name="Dark List" w:uiPriority="70"/>
+    <w:lsdException w:name="Colorful Shading" w:uiPriority="71"/>
+    <w:lsdException w:name="Colorful List" w:uiPriority="72"/>
+    <w:lsdException w:name="Colorful Grid" w:uiPriority="73"/>
+    <w:lsdException w:name="Light Shading Accent 1" w:uiPriority="60"/>
+    <w:lsdException w:name="Light List Accent 1" w:uiPriority="61"/>
+    <w:lsdException w:name="Light Grid Accent 1" w:uiPriority="62"/>
+    <w:lsdException w:name="Medium Shading 1 Accent 1" w:uiPriority="63"/>
+    <w:lsdException w:name="Medium Shading 2 Accent 1" w:uiPriority="64"/>
+    <w:lsdException w:name="Medium List 1 Accent 1" w:uiPriority="65"/>
+    <w:lsdException w:name="Revision" w:semiHidden="1"/>
+    <w:lsdException w:name="List Paragraph" w:uiPriority="34" w:qFormat="1"/>
+    <w:lsdException w:name="Quote" w:uiPriority="29" w:qFormat="1"/>
+    <w:lsdException w:name="Intense Quote" w:uiPriority="30" w:qFormat="1"/>
+    <w:lsdException w:name="Medium List 2 Accent 1" w:uiPriority="66"/>
+    <w:lsdException w:name="Medium Grid 1 Accent 1" w:uiPriority="67"/>
+    <w:lsdException w:name="Medium Grid 2 Accent 1" w:uiPriority="68"/>
+    <w:lsdException w:name="Medium Grid 3 Accent 1" w:uiPriority="69"/>
+    <w:lsdException w:name="Dark List Accent 1" w:uiPriority="70"/>
+    <w:lsdException w:name="Colorful Shading Accent 1" w:uiPriority="71"/>
+    <w:lsdException w:name="Colorful List Accent 1" w:uiPriority="72"/>
+    <w:lsdException w:name="Colorful Grid Accent 1" w:uiPriority="73"/>
+    <w:lsdException w:name="Light Shading Accent 2" w:uiPriority="60"/>
+    <w:lsdException w:name="Light List Accent 2" w:uiPriority="61"/>
+    <w:lsdException w:name="Light Grid Accent 2" w:uiPriority="62"/>
+    <w:lsdException w:name="Medium Shading 1 Accent 2" w:uiPriority="63"/>
+    <w:lsdException w:name="Medium Shading 2 Accent 2" w:uiPriority="64"/>
+    <w:lsdException w:name="Medium List 1 Accent 2" w:uiPriority="65"/>
+    <w:lsdException w:name="Medium List 2 Accent 2" w:uiPriority="66"/>
+    <w:lsdException w:name="Medium Grid 1 Accent 2" w:uiPriority="67"/>
+    <w:lsdException w:name="Medium Grid 2 Accent 2" w:uiPriority="68"/>
+    <w:lsdException w:name="Medium Grid 3 Accent 2" w:uiPriority="69"/>
+    <w:lsdException w:name="Dark List Accent 2" w:uiPriority="70"/>
+    <w:lsdException w:name="Colorful Shading Accent 2" w:uiPriority="71"/>
+    <w:lsdException w:name="Colorful List Accent 2" w:uiPriority="72"/>
+    <w:lsdException w:name="Colorful Grid Accent 2" w:uiPriority="73"/>
+    <w:lsdException w:name="Light Shading Accent 3" w:uiPriority="60"/>
+    <w:lsdException w:name="Light List Accent 3" w:uiPriority="61"/>
+    <w:lsdException w:name="Light Grid Accent 3" w:uiPriority="62"/>
+    <w:lsdException w:name="Medium Shading 1 Accent 3" w:uiPriority="63"/>
+    <w:lsdException w:name="Medium Shading 2 Accent 3" w:uiPriority="64"/>
+    <w:lsdException w:name="Medium List 1 Accent 3" w:uiPriority="65"/>
+    <w:lsdException w:name="Medium List 2 Accent 3" w:uiPriority="66"/>
+    <w:lsdException w:name="Medium Grid 1 Accent 3" w:uiPriority="67"/>
+    <w:lsdException w:name="Medium Grid 2 Accent 3" w:uiPriority="68"/>
+    <w:lsdException w:name="Medium Grid 3 Accent 3" w:uiPriority="69"/>
+    <w:lsdException w:name="Dark List Accent 3" w:uiPriority="70"/>
+    <w:lsdException w:name="Colorful Shading Accent 3" w:uiPriority="71"/>
+    <w:lsdException w:name="Colorful List Accent 3" w:uiPriority="72"/>
+    <w:lsdException w:name="Colorful Grid Accent 3" w:uiPriority="73"/>
+    <w:lsdException w:name="Light Shading Accent 4" w:uiPriority="60"/>
+    <w:lsdException w:name="Light List Accent 4" w:uiPriority="61"/>
+    <w:lsdException w:name="Light Grid Accent 4" w:uiPriority="62"/>
+    <w:lsdException w:name="Medium Shading 1 Accent 4" w:uiPriority="63"/>
+    <w:lsdException w:name="Medium Shading 2 Accent 4" w:uiPriority="64"/>
+    <w:lsdException w:name="Medium List 1 Accent 4" w:uiPriority="65"/>
+    <w:lsdException w:name="Medium List 2 Accent 4" w:uiPriority="66"/>
+    <w:lsdException w:name="Medium Grid 1 Accent 4" w:uiPriority="67"/>
+    <w:lsdException w:name="Medium Grid 2 Accent 4" w:uiPriority="68"/>
+    <w:lsdException w:name="Medium Grid 3 Accent 4" w:uiPriority="69"/>
+    <w:lsdException w:name="Dark List Accent 4" w:uiPriority="70"/>
+    <w:lsdException w:name="Colorful Shading Accent 4" w:uiPriority="71"/>
+    <w:lsdException w:name="Colorful List Accent 4" w:uiPriority="72"/>
+    <w:lsdException w:name="Colorful Grid Accent 4" w:uiPriority="73"/>
+    <w:lsdException w:name="Light Shading Accent 5" w:uiPriority="60"/>
+    <w:lsdException w:name="Light List Accent 5" w:uiPriority="61"/>
+    <w:lsdException w:name="Light Grid Accent 5" w:uiPriority="62"/>
+    <w:lsdException w:name="Medium Shading 1 Accent 5" w:uiPriority="63"/>
+    <w:lsdException w:name="Medium Shading 2 Accent 5" w:uiPriority="64"/>
+    <w:lsdException w:name="Medium List 1 Accent 5" w:uiPriority="65"/>
+    <w:lsdException w:name="Medium List 2 Accent 5" w:uiPriority="66"/>
+    <w:lsdException w:name="Medium Grid 1 Accent 5" w:uiPriority="67"/>
+    <w:lsdException w:name="Medium Grid 2 Accent 5" w:uiPriority="68"/>
+    <w:lsdException w:name="Medium Grid 3 Accent 5" w:uiPriority="69"/>
+    <w:lsdException w:name="Dark List Accent 5" w:uiPriority="70"/>
+    <w:lsdException w:name="Colorful Shading Accent 5" w:uiPriority="71"/>
+    <w:lsdException w:name="Colorful List Accent 5" w:uiPriority="72"/>
+    <w:lsdException w:name="Colorful Grid Accent 5" w:uiPriority="73"/>
+    <w:lsdException w:name="Light Shading Accent 6" w:uiPriority="60"/>
+    <w:lsdException w:name="Light List Accent 6" w:uiPriority="61"/>
+    <w:lsdException w:name="Light Grid Accent 6" w:uiPriority="62"/>
+    <w:lsdException w:name="Medium Shading 1 Accent 6" w:uiPriority="63"/>
+    <w:lsdException w:name="Medium Shading 2 Accent 6" w:uiPriority="64"/>
+    <w:lsdException w:name="Medium List 1 Accent 6" w:uiPriority="65"/>
+    <w:lsdException w:name="Medium List 2 Accent 6" w:uiPriority="66"/>
+    <w:lsdException w:name="Medium Grid 1 Accent 6" w:uiPriority="67"/>
+    <w:lsdException w:name="Medium Grid 2 Accent 6" w:uiPriority="68"/>
+    <w:lsdException w:name="Medium Grid 3 Accent 6" w:uiPriority="69"/>
+    <w:lsdException w:name="Dark List Accent 6" w:uiPriority="70"/>
+    <w:lsdException w:name="Colorful Shading Accent 6" w:uiPriority="71"/>
+    <w:lsdException w:name="Colorful List Accent 6" w:uiPriority="72"/>
+    <w:lsdException w:name="Colorful Grid Accent 6" w:uiPriority="73"/>
+    <w:lsdException w:name="Subtle Emphasis" w:uiPriority="19" w:qFormat="1"/>
+    <w:lsdException w:name="Intense Emphasis" w:uiPriority="21" w:qFormat="1"/>
+    <w:lsdException w:name="Subtle Reference" w:uiPriority="31" w:qFormat="1"/>
+    <w:lsdException w:name="Intense Reference" w:uiPriority="32" w:qFormat="1"/>
+    <w:lsdException w:name="Book Title" w:uiPriority="33" w:qFormat="1"/>
+    <w:lsdException w:name="Bibliography" w:semiHidden="1" w:uiPriority="37" w:unhideWhenUsed="1"/>
+    <w:lsdException w:name="TOC Heading" w:semiHidden="1" w:uiPriority="39" w:unhideWhenUsed="1" w:qFormat="1"/>
+    <w:lsdException w:name="Plain Table 1" w:uiPriority="41"/>
+    <w:lsdException w:name="Plain Table 2" w:uiPriority="42"/>
+    <w:lsdException w:name="Plain Table 3" w:uiPriority="43"/>
+    <w:lsdException w:name="Plain Table 4" w:uiPriority="44"/>
+    <w:lsdException w:name="Plain Table 5" w:uiPriority="45"/>
+    <w:lsdException w:name="Grid Table Light" w:uiPriority="40"/>
+    <w:lsdException w:name="Grid Table 1 Light" w:uiPriority="46"/>
+    <w:lsdException w:name="Grid Table 2" w:uiPriority="47"/>
+    <w:lsdException w:name="Grid Table 3" w:uiPriority="48"/>
+    <w:lsdException w:name="Grid Table 4" w:uiPriority="49"/>
+    <w:lsdException w:name="Grid Table 5 Dark" w:uiPriority="50"/>
+    <w:lsdException w:name="Grid Table 6 Colorful" w:uiPriority="51"/>
+    <w:lsdException w:name="Grid Table 7 Colorful" w:uiPriority="52"/>
+    <w:lsdException w:name="Grid Table 1 Light Accent 1" w:uiPriority="46"/>
+    <w:lsdException w:name="Grid Table 2 Accent 1" w:uiPriority="47"/>
+    <w:lsdException w:name="Grid Table 3 Accent 1" w:uiPriority="48"/>
+    <w:lsdException w:name="Grid Table 4 Accent 1" w:uiPriority="49"/>
+    <w:lsdException w:name="Grid Table 5 Dark Accent 1" w:uiPriority="50"/>
+    <w:lsdException w:name="Grid Table 6 Colorful Accent 1" w:uiPriority="51"/>
+    <w:lsdException w:name="Grid Table 7 Colorful Accent 1" w:uiPriority="52"/>
+    <w:lsdException w:name="Grid Table 1 Light Accent 2" w:uiPriority="46"/>
+    <w:lsdException w:name="Grid Table 2 Accent 2" w:uiPriority="47"/>
+    <w:lsdException w:name="Grid Table 3 Accent 2" w:uiPriority="48"/>
+    <w:lsdException w:name="Grid Table 4 Accent 2" w:uiPriority="49"/>
+    <w:lsdException w:name="Grid Table 5 Dark Accent 2" w:uiPriority="50"/>
+    <w:lsdException w:name="Grid Table 6 Colorful Accent 2" w:uiPriority="51"/>
+    <w:lsdException w:name="Grid Table 7 Colorful Accent 2" w:uiPriority="52"/>
+    <w:lsdException w:name="Grid Table 1 Light Accent 3" w:uiPriority="46"/>
+    <w:lsdException w:name="Grid Table 2 Accent 3" w:uiPriority="47"/>
+    <w:lsdException w:name="Grid Table 3 Accent 3" w:uiPriority="48"/>
+    <w:lsdException w:name="Grid Table 4 Accent 3" w:uiPriority="49"/>
+    <w:lsdException w:name="Grid Table 5 Dark Accent 3" w:uiPriority="50"/>
+    <w:lsdException w:name="Grid Table 6 Colorful Accent 3" w:uiPriority="51"/>
+    <w:lsdException w:name="Grid Table 7 Colorful Accent 3" w:uiPriority="52"/>
+    <w:lsdException w:name="Grid Table 1 Light Accent 4" w:uiPriority="46"/>
+    <w:lsdException w:name="Grid Table 2 Accent 4" w:uiPriority="47"/>
+    <w:lsdException w:name="Grid Table 3 Accent 4" w:uiPriority="48"/>
+    <w:lsdException w:name="Grid Table 4 Accent 4" w:uiPriority="49"/>
+    <w:lsdException w:name="Grid Table 5 Dark Accent 4" w:uiPriority="50"/>
+    <w:lsdException w:name="Grid Table 6 Colorful Accent 4" w:uiPriority="51"/>
+    <w:lsdException w:name="Grid Table 7 Colorful Accent 4" w:uiPriority="52"/>
+    <w:lsdException w:name="Grid Table 1 Light Accent 5" w:uiPriority="46"/>
+    <w:lsdException w:name="Grid Table 2 Accent 5" w:uiPriority="47"/>
+    <w:lsdException w:name="Grid Table 3 Accent 5" w:uiPriority="48"/>
+    <w:lsdException w:name="Grid Table 4 Accent 5" w:uiPriority="49"/>
+    <w:lsdException w:name="Grid Table 5 Dark Accent 5" w:uiPriority="50"/>
+    <w:lsdException w:name="Grid Table 6 Colorful Accent 5" w:uiPriority="51"/>
+    <w:lsdException w:name="Grid Table 7 Colorful Accent 5" w:uiPriority="52"/>
+    <w:lsdException w:name="Grid Table 1 Light Accent 6" w:uiPriority="46"/>
+    <w:lsdException w:name="Grid Table 2 Accent 6" w:uiPriority="47"/>
+    <w:lsdException w:name="Grid Table 3 Accent 6" w:uiPriority="48"/>
+    <w:lsdException w:name="Grid Table 4 Accent 6" w:uiPriority="49"/>
+    <w:lsdException w:name="Grid Table 5 Dark Accent 6" w:uiPriority="50"/>
+    <w:lsdException w:name="Grid Table 6 Colorful Accent 6" w:uiPriority="51"/>
+    <w:lsdException w:name="Grid Table 7 Colorful Accent 6" w:uiPriority="52"/>
+    <w:lsdException w:name="List Table 1 Light" w:uiPriority="46"/>
+    <w:lsdException w:name="List Table 2" w:uiPriority="47"/>
+    <w:lsdException w:name="List Table 3" w:uiPriority="48"/>
+    <w:lsdException w:name="List Table 4" w:uiPriority="49"/>
+    <w:lsdException w:name="List Table 5 Dark" w:uiPriority="50"/>
+    <w:lsdException w:name="List Table 6 Colorful" w:uiPriority="51"/>
+    <w:lsdException w:name="List Table 7 Colorful" w:uiPriority="52"/>
+    <w:lsdException w:name="List Table 1 Light Accent 1" w:uiPriority="46"/>
+    <w:lsdException w:name="List Table 2 Accent 1" w:uiPriority="47"/>
+    <w:lsdException w:name="List Table 3 Accent 1" w:uiPriority="48"/>
+    <w:lsdException w:name="List Table 4 Accent 1" w:uiPriority="49"/>
+    <w:lsdException w:name="List Table 5 Dark Accent 1" w:uiPriority="50"/>
+    <w:lsdException w:name="List Table 6 Colorful Accent 1" w:uiPriority="51"/>
+    <w:lsdException w:name="List Table 7 Colorful Accent 1" w:uiPriority="52"/>
+    <w:lsdException w:name="List Table 1 Light Accent 2" w:uiPriority="46"/>
+    <w:lsdException w:name="List Table 2 Accent 2" w:uiPriority="47"/>
+    <w:lsdException w:name="List Table 3 Accent 2" w:uiPriority="48"/>
+    <w:lsdException w:name="List Table 4 Accent 2" w:uiPriority="49"/>
+    <w:lsdException w:name="List Table 5 Dark Accent 2" w:uiPriority="50"/>
+    <w:lsdException w:name="List Table 6 Colorful Accent 2" w:uiPriority="51"/>
+    <w:lsdException w:name="List Table 7 Colorful Accent 2" w:uiPriority="52"/>
+    <w:lsdException w:name="List Table 1 Light Accent 3" w:uiPriority="46"/>
+    <w:lsdException w:name="List Table 2 Accent 3" w:uiPriority="47"/>
+    <w:lsdException w:name="List Table 3 Accent 3" w:uiPriority="48"/>
+    <w:lsdException w:name="List Table 4 Accent 3" w:uiPriority="49"/>
+    <w:lsdException w:name="List Table 5 Dark Accent 3" w:uiPriority="50"/>
+    <w:lsdException w:name="List Table 6 Colorful Accent 3" w:uiPriority="51"/>
+    <w:lsdException w:name="List Table 7 Colorful Accent 3" w:uiPriority="52"/>
+    <w:lsdException w:name="List Table 1 Light Accent 4" w:uiPriority="46"/>
+    <w:lsdException w:name="List Table 2 Accent 4" w:uiPriority="47"/>
+    <w:lsdException w:name="List Table 3 Accent 4" w:uiPriority="48"/>
+    <w:lsdException w:name="List Table 4 Accent 4" w:uiPriority="49"/>
+    <w:lsdException w:name="List Table 5 Dark Accent 4" w:uiPriority="50"/>
+    <w:lsdException w:name="List Table 6 Colorful Accent 4" w:uiPriority="51"/>
+    <w:lsdException w:name="List Table 7 Colorful Accent 4" w:uiPriority="52"/>
+    <w:lsdException w:name="List Table 1 Light Accent 5" w:uiPriority="46"/>
+    <w:lsdException w:name="List Table 2 Accent 5" w:uiPriority="47"/>
+    <w:lsdException w:name="List Table 3 Accent 5" w:uiPriority="48"/>
+    <w:lsdException w:name="List Table 4 Accent 5" w:uiPriority="49"/>
+    <w:lsdException w:name="List Table 5 Dark Accent 5" w:uiPriority="50"/>
+    <w:lsdException w:name="List Table 6 Colorful Accent 5" w:uiPriority="51"/>
+    <w:lsdException w:name="List Table 7 Colorful Accent 5" w:uiPriority="52"/>
+    <w:lsdException w:name="List Table 1 Light Accent 6" w:uiPriority="46"/>
+    <w:lsdException w:name="List Table 2 Accent 6" w:uiPriority="47"/>
+    <w:lsdException w:name="List Table 3 Accent 6" w:uiPriority="48"/>
+    <w:lsdException w:name="List Table 4 Accent 6" w:uiPriority="49"/>
+    <w:lsdException w:name="List Table 5 Dark Accent 6" w:uiPriority="50"/>
+    <w:lsdException w:name="List Table 6 Colorful Accent 6" w:uiPriority="51"/>
+    <w:lsdException w:name="List Table 7 Colorful Accent 6" w:uiPriority="52"/>
   </w:latentStyles>
   <w:style w:type="paragraph" w:default="1" w:styleId="Normal">
     <w:name w:val="Normal"/>
@@ -3969,11 +4158,11 @@
     <w:semiHidden/>
     <w:unhideWhenUsed/>
   </w:style>
-  <w:style w:type="paragraph" w:styleId="Ttulo">
+  <w:style w:type="paragraph" w:styleId="Puesto">
     <w:name w:val="Title"/>
     <w:basedOn w:val="Normal"/>
     <w:next w:val="Normal"/>
-    <w:link w:val="TtuloCar"/>
+    <w:link w:val="PuestoCar"/>
     <w:uiPriority w:val="10"/>
     <w:qFormat/>
     <w:rsid w:val="000B1BA5"/>
@@ -3991,10 +4180,10 @@
       <w:lang w:eastAsia="es-ES"/>
     </w:rPr>
   </w:style>
-  <w:style w:type="character" w:customStyle="1" w:styleId="TtuloCar">
-    <w:name w:val="Título Car"/>
+  <w:style w:type="character" w:customStyle="1" w:styleId="PuestoCar">
+    <w:name w:val="Puesto Car"/>
     <w:basedOn w:val="Fuentedeprrafopredeter"/>
-    <w:link w:val="Ttulo"/>
+    <w:link w:val="Puesto"/>
     <w:uiPriority w:val="10"/>
     <w:rsid w:val="000B1BA5"/>
     <w:rPr>
@@ -4049,7 +4238,6 @@
       <w:spacing w:after="0" w:line="240" w:lineRule="auto"/>
     </w:pPr>
     <w:tblPr>
-      <w:tblInd w:w="0" w:type="dxa"/>
       <w:tblBorders>
         <w:top w:val="single" w:sz="4" w:space="0" w:color="auto"/>
         <w:left w:val="single" w:sz="4" w:space="0" w:color="auto"/>
@@ -4058,16 +4246,10 @@
         <w:insideH w:val="single" w:sz="4" w:space="0" w:color="auto"/>
         <w:insideV w:val="single" w:sz="4" w:space="0" w:color="auto"/>
       </w:tblBorders>
-      <w:tblCellMar>
-        <w:top w:w="0" w:type="dxa"/>
-        <w:left w:w="108" w:type="dxa"/>
-        <w:bottom w:w="0" w:type="dxa"/>
-        <w:right w:w="108" w:type="dxa"/>
-      </w:tblCellMar>
     </w:tblPr>
   </w:style>
-  <w:style w:type="table" w:customStyle="1" w:styleId="GridTable2Accent3">
-    <w:name w:val="Grid Table 2 Accent 3"/>
+  <w:style w:type="table" w:customStyle="1" w:styleId="Tabladecuadrcula2-nfasis31">
+    <w:name w:val="Tabla de cuadrícula 2 - Énfasis 31"/>
     <w:basedOn w:val="Tablanormal"/>
     <w:uiPriority w:val="47"/>
     <w:rsid w:val="000B1BA5"/>
@@ -4077,555 +4259,12 @@
     <w:tblPr>
       <w:tblStyleRowBandSize w:val="1"/>
       <w:tblStyleColBandSize w:val="1"/>
-      <w:tblInd w:w="0" w:type="dxa"/>
       <w:tblBorders>
         <w:top w:val="single" w:sz="2" w:space="0" w:color="C9C9C9" w:themeColor="accent3" w:themeTint="99"/>
         <w:bottom w:val="single" w:sz="2" w:space="0" w:color="C9C9C9" w:themeColor="accent3" w:themeTint="99"/>
         <w:insideH w:val="single" w:sz="2" w:space="0" w:color="C9C9C9" w:themeColor="accent3" w:themeTint="99"/>
         <w:insideV w:val="single" w:sz="2" w:space="0" w:color="C9C9C9" w:themeColor="accent3" w:themeTint="99"/>
       </w:tblBorders>
-      <w:tblCellMar>
-        <w:top w:w="0" w:type="dxa"/>
-        <w:left w:w="108" w:type="dxa"/>
-        <w:bottom w:w="0" w:type="dxa"/>
-        <w:right w:w="108" w:type="dxa"/>
-      </w:tblCellMar>
-    </w:tblPr>
-    <w:tblStylePr w:type="firstRow">
-      <w:rPr>
-        <w:b/>
-        <w:bCs/>
-      </w:rPr>
-      <w:tblPr/>
-      <w:tcPr>
-        <w:tcBorders>
-          <w:top w:val="nil"/>
-          <w:bottom w:val="single" w:sz="12" w:space="0" w:color="C9C9C9" w:themeColor="accent3" w:themeTint="99"/>
-          <w:insideH w:val="nil"/>
-          <w:insideV w:val="nil"/>
-        </w:tcBorders>
-        <w:shd w:val="clear" w:color="auto" w:fill="FFFFFF" w:themeFill="background1"/>
-      </w:tcPr>
-    </w:tblStylePr>
-    <w:tblStylePr w:type="lastRow">
-      <w:rPr>
-        <w:b/>
-        <w:bCs/>
-      </w:rPr>
-      <w:tblPr/>
-      <w:tcPr>
-        <w:tcBorders>
-          <w:top w:val="double" w:sz="2" w:space="0" w:color="C9C9C9" w:themeColor="accent3" w:themeTint="99"/>
-          <w:bottom w:val="nil"/>
-          <w:insideH w:val="nil"/>
-          <w:insideV w:val="nil"/>
-        </w:tcBorders>
-        <w:shd w:val="clear" w:color="auto" w:fill="FFFFFF" w:themeFill="background1"/>
-      </w:tcPr>
-    </w:tblStylePr>
-    <w:tblStylePr w:type="firstCol">
-      <w:rPr>
-        <w:b/>
-        <w:bCs/>
-      </w:rPr>
-    </w:tblStylePr>
-    <w:tblStylePr w:type="lastCol">
-      <w:rPr>
-        <w:b/>
-        <w:bCs/>
-      </w:rPr>
-    </w:tblStylePr>
-    <w:tblStylePr w:type="band1Vert">
-      <w:tblPr/>
-      <w:tcPr>
-        <w:shd w:val="clear" w:color="auto" w:fill="EDEDED" w:themeFill="accent3" w:themeFillTint="33"/>
-      </w:tcPr>
-    </w:tblStylePr>
-    <w:tblStylePr w:type="band1Horz">
-      <w:tblPr/>
-      <w:tcPr>
-        <w:shd w:val="clear" w:color="auto" w:fill="EDEDED" w:themeFill="accent3" w:themeFillTint="33"/>
-      </w:tcPr>
-    </w:tblStylePr>
-  </w:style>
-  <w:style w:type="paragraph" w:styleId="Encabezado">
-    <w:name w:val="header"/>
-    <w:basedOn w:val="Normal"/>
-    <w:link w:val="EncabezadoCar"/>
-    <w:uiPriority w:val="99"/>
-    <w:unhideWhenUsed/>
-    <w:rsid w:val="000B1BA5"/>
-    <w:pPr>
-      <w:tabs>
-        <w:tab w:val="center" w:pos="4252"/>
-        <w:tab w:val="right" w:pos="8504"/>
-      </w:tabs>
-      <w:spacing w:after="0" w:line="240" w:lineRule="auto"/>
-    </w:pPr>
-  </w:style>
-  <w:style w:type="character" w:customStyle="1" w:styleId="EncabezadoCar">
-    <w:name w:val="Encabezado Car"/>
-    <w:basedOn w:val="Fuentedeprrafopredeter"/>
-    <w:link w:val="Encabezado"/>
-    <w:uiPriority w:val="99"/>
-    <w:rsid w:val="000B1BA5"/>
-  </w:style>
-  <w:style w:type="paragraph" w:styleId="Piedepgina">
-    <w:name w:val="footer"/>
-    <w:basedOn w:val="Normal"/>
-    <w:link w:val="PiedepginaCar"/>
-    <w:uiPriority w:val="99"/>
-    <w:unhideWhenUsed/>
-    <w:rsid w:val="000B1BA5"/>
-    <w:pPr>
-      <w:tabs>
-        <w:tab w:val="center" w:pos="4252"/>
-        <w:tab w:val="right" w:pos="8504"/>
-      </w:tabs>
-      <w:spacing w:after="0" w:line="240" w:lineRule="auto"/>
-    </w:pPr>
-  </w:style>
-  <w:style w:type="character" w:customStyle="1" w:styleId="PiedepginaCar">
-    <w:name w:val="Pie de página Car"/>
-    <w:basedOn w:val="Fuentedeprrafopredeter"/>
-    <w:link w:val="Piedepgina"/>
-    <w:uiPriority w:val="99"/>
-    <w:rsid w:val="000B1BA5"/>
-  </w:style>
-  <w:style w:type="character" w:styleId="Referenciasutil">
-    <w:name w:val="Subtle Reference"/>
-    <w:basedOn w:val="Fuentedeprrafopredeter"/>
-    <w:uiPriority w:val="31"/>
-    <w:qFormat/>
-    <w:rsid w:val="000B1BA5"/>
-    <w:rPr>
-      <w:smallCaps/>
-      <w:color w:val="5A5A5A" w:themeColor="text1" w:themeTint="A5"/>
-    </w:rPr>
-  </w:style>
-  <w:style w:type="paragraph" w:styleId="Citadestacada">
-    <w:name w:val="Intense Quote"/>
-    <w:basedOn w:val="Normal"/>
-    <w:next w:val="Normal"/>
-    <w:link w:val="CitadestacadaCar"/>
-    <w:uiPriority w:val="30"/>
-    <w:qFormat/>
-    <w:rsid w:val="000B1BA5"/>
-    <w:pPr>
-      <w:pBdr>
-        <w:top w:val="single" w:sz="4" w:space="10" w:color="5B9BD5" w:themeColor="accent1"/>
-        <w:bottom w:val="single" w:sz="4" w:space="10" w:color="5B9BD5" w:themeColor="accent1"/>
-      </w:pBdr>
-      <w:spacing w:before="360" w:after="360"/>
-      <w:ind w:left="864" w:right="864"/>
-      <w:jc w:val="center"/>
-    </w:pPr>
-    <w:rPr>
-      <w:i/>
-      <w:iCs/>
-      <w:color w:val="5B9BD5" w:themeColor="accent1"/>
-    </w:rPr>
-  </w:style>
-  <w:style w:type="character" w:customStyle="1" w:styleId="CitadestacadaCar">
-    <w:name w:val="Cita destacada Car"/>
-    <w:basedOn w:val="Fuentedeprrafopredeter"/>
-    <w:link w:val="Citadestacada"/>
-    <w:uiPriority w:val="30"/>
-    <w:rsid w:val="000B1BA5"/>
-    <w:rPr>
-      <w:i/>
-      <w:iCs/>
-      <w:color w:val="5B9BD5" w:themeColor="accent1"/>
-    </w:rPr>
-  </w:style>
-  <w:style w:type="paragraph" w:styleId="Prrafodelista">
-    <w:name w:val="List Paragraph"/>
-    <w:basedOn w:val="Normal"/>
-    <w:uiPriority w:val="34"/>
-    <w:qFormat/>
-    <w:rsid w:val="00977628"/>
-    <w:pPr>
-      <w:spacing w:line="256" w:lineRule="auto"/>
-      <w:ind w:left="720"/>
-      <w:contextualSpacing/>
-    </w:pPr>
-  </w:style>
-  <w:style w:type="character" w:customStyle="1" w:styleId="Ttulo3Car">
-    <w:name w:val="Título 3 Car"/>
-    <w:basedOn w:val="Fuentedeprrafopredeter"/>
-    <w:link w:val="Ttulo3"/>
-    <w:uiPriority w:val="99"/>
-    <w:rsid w:val="00306377"/>
-    <w:rPr>
-      <w:rFonts w:ascii="Arial" w:eastAsiaTheme="minorEastAsia" w:hAnsi="Arial" w:cs="Arial"/>
-      <w:sz w:val="24"/>
-      <w:szCs w:val="24"/>
-      <w:lang w:val="en-US" w:eastAsia="es-ES"/>
-    </w:rPr>
-  </w:style>
-  <w:style w:type="paragraph" w:styleId="Textodeglobo">
-    <w:name w:val="Balloon Text"/>
-    <w:basedOn w:val="Normal"/>
-    <w:link w:val="TextodegloboCar"/>
-    <w:uiPriority w:val="99"/>
-    <w:semiHidden/>
-    <w:unhideWhenUsed/>
-    <w:rsid w:val="00EC39F7"/>
-    <w:pPr>
-      <w:spacing w:after="0" w:line="240" w:lineRule="auto"/>
-    </w:pPr>
-    <w:rPr>
-      <w:rFonts w:ascii="Tahoma" w:hAnsi="Tahoma" w:cs="Tahoma"/>
-      <w:sz w:val="16"/>
-      <w:szCs w:val="16"/>
-    </w:rPr>
-  </w:style>
-  <w:style w:type="character" w:customStyle="1" w:styleId="TextodegloboCar">
-    <w:name w:val="Texto de globo Car"/>
-    <w:basedOn w:val="Fuentedeprrafopredeter"/>
-    <w:link w:val="Textodeglobo"/>
-    <w:uiPriority w:val="99"/>
-    <w:semiHidden/>
-    <w:rsid w:val="00EC39F7"/>
-    <w:rPr>
-      <w:rFonts w:ascii="Tahoma" w:hAnsi="Tahoma" w:cs="Tahoma"/>
-      <w:sz w:val="16"/>
-      <w:szCs w:val="16"/>
-    </w:rPr>
-  </w:style>
-</w:styles>
-</file>
-
-<file path=word/stylesWithEffects.xml><?xml version="1.0" encoding="utf-8"?>
-<w:styles xmlns:wpc="http://schemas.microsoft.com/office/word/2010/wordprocessingCanvas" xmlns:mc="http://schemas.openxmlformats.org/markup-compatibility/2006" xmlns:o="urn:schemas-microsoft-com:office:office" xmlns:r="http://schemas.openxmlformats.org/officeDocument/2006/relationships" xmlns:m="http://schemas.openxmlformats.org/officeDocument/2006/math" xmlns:v="urn:schemas-microsoft-com:vml" xmlns:wp14="http://schemas.microsoft.com/office/word/2010/wordprocessingDrawing" xmlns:wp="http://schemas.openxmlformats.org/drawingml/2006/wordprocessingDrawing" xmlns:w10="urn:schemas-microsoft-com:office:word" xmlns:w="http://schemas.openxmlformats.org/wordprocessingml/2006/main" xmlns:w14="http://schemas.microsoft.com/office/word/2010/wordml" xmlns:wpg="http://schemas.microsoft.com/office/word/2010/wordprocessingGroup" xmlns:wpi="http://schemas.microsoft.com/office/word/2010/wordprocessingInk" xmlns:wne="http://schemas.microsoft.com/office/word/2006/wordml" xmlns:wps="http://schemas.microsoft.com/office/word/2010/wordprocessingShape" mc:Ignorable="w14 wp14">
-  <w:docDefaults>
-    <w:rPrDefault>
-      <w:rPr>
-        <w:rFonts w:asciiTheme="minorHAnsi" w:eastAsiaTheme="minorHAnsi" w:hAnsiTheme="minorHAnsi" w:cstheme="minorBidi"/>
-        <w:sz w:val="22"/>
-        <w:szCs w:val="22"/>
-        <w:lang w:val="es-ES" w:eastAsia="en-US" w:bidi="ar-SA"/>
-      </w:rPr>
-    </w:rPrDefault>
-    <w:pPrDefault>
-      <w:pPr>
-        <w:spacing w:after="160" w:line="259" w:lineRule="auto"/>
-      </w:pPr>
-    </w:pPrDefault>
-  </w:docDefaults>
-  <w:latentStyles w:defLockedState="0" w:defUIPriority="99" w:defSemiHidden="1" w:defUnhideWhenUsed="1" w:defQFormat="0" w:count="267">
-    <w:lsdException w:name="Normal" w:semiHidden="0" w:uiPriority="0" w:unhideWhenUsed="0" w:qFormat="1"/>
-    <w:lsdException w:name="heading 1" w:semiHidden="0" w:uiPriority="9" w:unhideWhenUsed="0" w:qFormat="1"/>
-    <w:lsdException w:name="heading 2" w:uiPriority="9" w:qFormat="1"/>
-    <w:lsdException w:name="heading 3" w:qFormat="1"/>
-    <w:lsdException w:name="heading 4" w:uiPriority="9" w:qFormat="1"/>
-    <w:lsdException w:name="heading 5" w:uiPriority="9" w:qFormat="1"/>
-    <w:lsdException w:name="heading 6" w:uiPriority="9" w:qFormat="1"/>
-    <w:lsdException w:name="heading 7" w:uiPriority="9" w:qFormat="1"/>
-    <w:lsdException w:name="heading 8" w:uiPriority="9" w:qFormat="1"/>
-    <w:lsdException w:name="heading 9" w:uiPriority="9" w:qFormat="1"/>
-    <w:lsdException w:name="toc 1" w:uiPriority="39"/>
-    <w:lsdException w:name="toc 2" w:uiPriority="39"/>
-    <w:lsdException w:name="toc 3" w:uiPriority="39"/>
-    <w:lsdException w:name="toc 4" w:uiPriority="39"/>
-    <w:lsdException w:name="toc 5" w:uiPriority="39"/>
-    <w:lsdException w:name="toc 6" w:uiPriority="39"/>
-    <w:lsdException w:name="toc 7" w:uiPriority="39"/>
-    <w:lsdException w:name="toc 8" w:uiPriority="39"/>
-    <w:lsdException w:name="toc 9" w:uiPriority="39"/>
-    <w:lsdException w:name="caption" w:uiPriority="35" w:qFormat="1"/>
-    <w:lsdException w:name="Title" w:semiHidden="0" w:uiPriority="10" w:unhideWhenUsed="0" w:qFormat="1"/>
-    <w:lsdException w:name="Default Paragraph Font" w:uiPriority="1"/>
-    <w:lsdException w:name="Subtitle" w:semiHidden="0" w:uiPriority="11" w:unhideWhenUsed="0" w:qFormat="1"/>
-    <w:lsdException w:name="Strong" w:semiHidden="0" w:uiPriority="22" w:unhideWhenUsed="0" w:qFormat="1"/>
-    <w:lsdException w:name="Emphasis" w:semiHidden="0" w:uiPriority="20" w:unhideWhenUsed="0" w:qFormat="1"/>
-    <w:lsdException w:name="Table Grid" w:semiHidden="0" w:uiPriority="39" w:unhideWhenUsed="0"/>
-    <w:lsdException w:name="Placeholder Text" w:unhideWhenUsed="0"/>
-    <w:lsdException w:name="No Spacing" w:semiHidden="0" w:uiPriority="1" w:unhideWhenUsed="0" w:qFormat="1"/>
-    <w:lsdException w:name="Light Shading" w:semiHidden="0" w:uiPriority="60" w:unhideWhenUsed="0"/>
-    <w:lsdException w:name="Light List" w:semiHidden="0" w:uiPriority="61" w:unhideWhenUsed="0"/>
-    <w:lsdException w:name="Light Grid" w:semiHidden="0" w:uiPriority="62" w:unhideWhenUsed="0"/>
-    <w:lsdException w:name="Medium Shading 1" w:semiHidden="0" w:uiPriority="63" w:unhideWhenUsed="0"/>
-    <w:lsdException w:name="Medium Shading 2" w:semiHidden="0" w:uiPriority="64" w:unhideWhenUsed="0"/>
-    <w:lsdException w:name="Medium List 1" w:semiHidden="0" w:uiPriority="65" w:unhideWhenUsed="0"/>
-    <w:lsdException w:name="Medium List 2" w:semiHidden="0" w:uiPriority="66" w:unhideWhenUsed="0"/>
-    <w:lsdException w:name="Medium Grid 1" w:semiHidden="0" w:uiPriority="67" w:unhideWhenUsed="0"/>
-    <w:lsdException w:name="Medium Grid 2" w:semiHidden="0" w:uiPriority="68" w:unhideWhenUsed="0"/>
-    <w:lsdException w:name="Medium Grid 3" w:semiHidden="0" w:uiPriority="69" w:unhideWhenUsed="0"/>
-    <w:lsdException w:name="Dark List" w:semiHidden="0" w:uiPriority="70" w:unhideWhenUsed="0"/>
-    <w:lsdException w:name="Colorful Shading" w:semiHidden="0" w:uiPriority="71" w:unhideWhenUsed="0"/>
-    <w:lsdException w:name="Colorful List" w:semiHidden="0" w:uiPriority="72" w:unhideWhenUsed="0"/>
-    <w:lsdException w:name="Colorful Grid" w:semiHidden="0" w:uiPriority="73" w:unhideWhenUsed="0"/>
-    <w:lsdException w:name="Light Shading Accent 1" w:semiHidden="0" w:uiPriority="60" w:unhideWhenUsed="0"/>
-    <w:lsdException w:name="Light List Accent 1" w:semiHidden="0" w:uiPriority="61" w:unhideWhenUsed="0"/>
-    <w:lsdException w:name="Light Grid Accent 1" w:semiHidden="0" w:uiPriority="62" w:unhideWhenUsed="0"/>
-    <w:lsdException w:name="Medium Shading 1 Accent 1" w:semiHidden="0" w:uiPriority="63" w:unhideWhenUsed="0"/>
-    <w:lsdException w:name="Medium Shading 2 Accent 1" w:semiHidden="0" w:uiPriority="64" w:unhideWhenUsed="0"/>
-    <w:lsdException w:name="Medium List 1 Accent 1" w:semiHidden="0" w:uiPriority="65" w:unhideWhenUsed="0"/>
-    <w:lsdException w:name="Revision" w:unhideWhenUsed="0"/>
-    <w:lsdException w:name="List Paragraph" w:semiHidden="0" w:uiPriority="34" w:unhideWhenUsed="0" w:qFormat="1"/>
-    <w:lsdException w:name="Quote" w:semiHidden="0" w:uiPriority="29" w:unhideWhenUsed="0" w:qFormat="1"/>
-    <w:lsdException w:name="Intense Quote" w:semiHidden="0" w:uiPriority="30" w:unhideWhenUsed="0" w:qFormat="1"/>
-    <w:lsdException w:name="Medium List 2 Accent 1" w:semiHidden="0" w:uiPriority="66" w:unhideWhenUsed="0"/>
-    <w:lsdException w:name="Medium Grid 1 Accent 1" w:semiHidden="0" w:uiPriority="67" w:unhideWhenUsed="0"/>
-    <w:lsdException w:name="Medium Grid 2 Accent 1" w:semiHidden="0" w:uiPriority="68" w:unhideWhenUsed="0"/>
-    <w:lsdException w:name="Medium Grid 3 Accent 1" w:semiHidden="0" w:uiPriority="69" w:unhideWhenUsed="0"/>
-    <w:lsdException w:name="Dark List Accent 1" w:semiHidden="0" w:uiPriority="70" w:unhideWhenUsed="0"/>
-    <w:lsdException w:name="Colorful Shading Accent 1" w:semiHidden="0" w:uiPriority="71" w:unhideWhenUsed="0"/>
-    <w:lsdException w:name="Colorful List Accent 1" w:semiHidden="0" w:uiPriority="72" w:unhideWhenUsed="0"/>
-    <w:lsdException w:name="Colorful Grid Accent 1" w:semiHidden="0" w:uiPriority="73" w:unhideWhenUsed="0"/>
-    <w:lsdException w:name="Light Shading Accent 2" w:semiHidden="0" w:uiPriority="60" w:unhideWhenUsed="0"/>
-    <w:lsdException w:name="Light List Accent 2" w:semiHidden="0" w:uiPriority="61" w:unhideWhenUsed="0"/>
-    <w:lsdException w:name="Light Grid Accent 2" w:semiHidden="0" w:uiPriority="62" w:unhideWhenUsed="0"/>
-    <w:lsdException w:name="Medium Shading 1 Accent 2" w:semiHidden="0" w:uiPriority="63" w:unhideWhenUsed="0"/>
-    <w:lsdException w:name="Medium Shading 2 Accent 2" w:semiHidden="0" w:uiPriority="64" w:unhideWhenUsed="0"/>
-    <w:lsdException w:name="Medium List 1 Accent 2" w:semiHidden="0" w:uiPriority="65" w:unhideWhenUsed="0"/>
-    <w:lsdException w:name="Medium List 2 Accent 2" w:semiHidden="0" w:uiPriority="66" w:unhideWhenUsed="0"/>
-    <w:lsdException w:name="Medium Grid 1 Accent 2" w:semiHidden="0" w:uiPriority="67" w:unhideWhenUsed="0"/>
-    <w:lsdException w:name="Medium Grid 2 Accent 2" w:semiHidden="0" w:uiPriority="68" w:unhideWhenUsed="0"/>
-    <w:lsdException w:name="Medium Grid 3 Accent 2" w:semiHidden="0" w:uiPriority="69" w:unhideWhenUsed="0"/>
-    <w:lsdException w:name="Dark List Accent 2" w:semiHidden="0" w:uiPriority="70" w:unhideWhenUsed="0"/>
-    <w:lsdException w:name="Colorful Shading Accent 2" w:semiHidden="0" w:uiPriority="71" w:unhideWhenUsed="0"/>
-    <w:lsdException w:name="Colorful List Accent 2" w:semiHidden="0" w:uiPriority="72" w:unhideWhenUsed="0"/>
-    <w:lsdException w:name="Colorful Grid Accent 2" w:semiHidden="0" w:uiPriority="73" w:unhideWhenUsed="0"/>
-    <w:lsdException w:name="Light Shading Accent 3" w:semiHidden="0" w:uiPriority="60" w:unhideWhenUsed="0"/>
-    <w:lsdException w:name="Light List Accent 3" w:semiHidden="0" w:uiPriority="61" w:unhideWhenUsed="0"/>
-    <w:lsdException w:name="Light Grid Accent 3" w:semiHidden="0" w:uiPriority="62" w:unhideWhenUsed="0"/>
-    <w:lsdException w:name="Medium Shading 1 Accent 3" w:semiHidden="0" w:uiPriority="63" w:unhideWhenUsed="0"/>
-    <w:lsdException w:name="Medium Shading 2 Accent 3" w:semiHidden="0" w:uiPriority="64" w:unhideWhenUsed="0"/>
-    <w:lsdException w:name="Medium List 1 Accent 3" w:semiHidden="0" w:uiPriority="65" w:unhideWhenUsed="0"/>
-    <w:lsdException w:name="Medium List 2 Accent 3" w:semiHidden="0" w:uiPriority="66" w:unhideWhenUsed="0"/>
-    <w:lsdException w:name="Medium Grid 1 Accent 3" w:semiHidden="0" w:uiPriority="67" w:unhideWhenUsed="0"/>
-    <w:lsdException w:name="Medium Grid 2 Accent 3" w:semiHidden="0" w:uiPriority="68" w:unhideWhenUsed="0"/>
-    <w:lsdException w:name="Medium Grid 3 Accent 3" w:semiHidden="0" w:uiPriority="69" w:unhideWhenUsed="0"/>
-    <w:lsdException w:name="Dark List Accent 3" w:semiHidden="0" w:uiPriority="70" w:unhideWhenUsed="0"/>
-    <w:lsdException w:name="Colorful Shading Accent 3" w:semiHidden="0" w:uiPriority="71" w:unhideWhenUsed="0"/>
-    <w:lsdException w:name="Colorful List Accent 3" w:semiHidden="0" w:uiPriority="72" w:unhideWhenUsed="0"/>
-    <w:lsdException w:name="Colorful Grid Accent 3" w:semiHidden="0" w:uiPriority="73" w:unhideWhenUsed="0"/>
-    <w:lsdException w:name="Light Shading Accent 4" w:semiHidden="0" w:uiPriority="60" w:unhideWhenUsed="0"/>
-    <w:lsdException w:name="Light List Accent 4" w:semiHidden="0" w:uiPriority="61" w:unhideWhenUsed="0"/>
-    <w:lsdException w:name="Light Grid Accent 4" w:semiHidden="0" w:uiPriority="62" w:unhideWhenUsed="0"/>
-    <w:lsdException w:name="Medium Shading 1 Accent 4" w:semiHidden="0" w:uiPriority="63" w:unhideWhenUsed="0"/>
-    <w:lsdException w:name="Medium Shading 2 Accent 4" w:semiHidden="0" w:uiPriority="64" w:unhideWhenUsed="0"/>
-    <w:lsdException w:name="Medium List 1 Accent 4" w:semiHidden="0" w:uiPriority="65" w:unhideWhenUsed="0"/>
-    <w:lsdException w:name="Medium List 2 Accent 4" w:semiHidden="0" w:uiPriority="66" w:unhideWhenUsed="0"/>
-    <w:lsdException w:name="Medium Grid 1 Accent 4" w:semiHidden="0" w:uiPriority="67" w:unhideWhenUsed="0"/>
-    <w:lsdException w:name="Medium Grid 2 Accent 4" w:semiHidden="0" w:uiPriority="68" w:unhideWhenUsed="0"/>
-    <w:lsdException w:name="Medium Grid 3 Accent 4" w:semiHidden="0" w:uiPriority="69" w:unhideWhenUsed="0"/>
-    <w:lsdException w:name="Dark List Accent 4" w:semiHidden="0" w:uiPriority="70" w:unhideWhenUsed="0"/>
-    <w:lsdException w:name="Colorful Shading Accent 4" w:semiHidden="0" w:uiPriority="71" w:unhideWhenUsed="0"/>
-    <w:lsdException w:name="Colorful List Accent 4" w:semiHidden="0" w:uiPriority="72" w:unhideWhenUsed="0"/>
-    <w:lsdException w:name="Colorful Grid Accent 4" w:semiHidden="0" w:uiPriority="73" w:unhideWhenUsed="0"/>
-    <w:lsdException w:name="Light Shading Accent 5" w:semiHidden="0" w:uiPriority="60" w:unhideWhenUsed="0"/>
-    <w:lsdException w:name="Light List Accent 5" w:semiHidden="0" w:uiPriority="61" w:unhideWhenUsed="0"/>
-    <w:lsdException w:name="Light Grid Accent 5" w:semiHidden="0" w:uiPriority="62" w:unhideWhenUsed="0"/>
-    <w:lsdException w:name="Medium Shading 1 Accent 5" w:semiHidden="0" w:uiPriority="63" w:unhideWhenUsed="0"/>
-    <w:lsdException w:name="Medium Shading 2 Accent 5" w:semiHidden="0" w:uiPriority="64" w:unhideWhenUsed="0"/>
-    <w:lsdException w:name="Medium List 1 Accent 5" w:semiHidden="0" w:uiPriority="65" w:unhideWhenUsed="0"/>
-    <w:lsdException w:name="Medium List 2 Accent 5" w:semiHidden="0" w:uiPriority="66" w:unhideWhenUsed="0"/>
-    <w:lsdException w:name="Medium Grid 1 Accent 5" w:semiHidden="0" w:uiPriority="67" w:unhideWhenUsed="0"/>
-    <w:lsdException w:name="Medium Grid 2 Accent 5" w:semiHidden="0" w:uiPriority="68" w:unhideWhenUsed="0"/>
-    <w:lsdException w:name="Medium Grid 3 Accent 5" w:semiHidden="0" w:uiPriority="69" w:unhideWhenUsed="0"/>
-    <w:lsdException w:name="Dark List Accent 5" w:semiHidden="0" w:uiPriority="70" w:unhideWhenUsed="0"/>
-    <w:lsdException w:name="Colorful Shading Accent 5" w:semiHidden="0" w:uiPriority="71" w:unhideWhenUsed="0"/>
-    <w:lsdException w:name="Colorful List Accent 5" w:semiHidden="0" w:uiPriority="72" w:unhideWhenUsed="0"/>
-    <w:lsdException w:name="Colorful Grid Accent 5" w:semiHidden="0" w:uiPriority="73" w:unhideWhenUsed="0"/>
-    <w:lsdException w:name="Light Shading Accent 6" w:semiHidden="0" w:uiPriority="60" w:unhideWhenUsed="0"/>
-    <w:lsdException w:name="Light List Accent 6" w:semiHidden="0" w:uiPriority="61" w:unhideWhenUsed="0"/>
-    <w:lsdException w:name="Light Grid Accent 6" w:semiHidden="0" w:uiPriority="62" w:unhideWhenUsed="0"/>
-    <w:lsdException w:name="Medium Shading 1 Accent 6" w:semiHidden="0" w:uiPriority="63" w:unhideWhenUsed="0"/>
-    <w:lsdException w:name="Medium Shading 2 Accent 6" w:semiHidden="0" w:uiPriority="64" w:unhideWhenUsed="0"/>
-    <w:lsdException w:name="Medium List 1 Accent 6" w:semiHidden="0" w:uiPriority="65" w:unhideWhenUsed="0"/>
-    <w:lsdException w:name="Medium List 2 Accent 6" w:semiHidden="0" w:uiPriority="66" w:unhideWhenUsed="0"/>
-    <w:lsdException w:name="Medium Grid 1 Accent 6" w:semiHidden="0" w:uiPriority="67" w:unhideWhenUsed="0"/>
-    <w:lsdException w:name="Medium Grid 2 Accent 6" w:semiHidden="0" w:uiPriority="68" w:unhideWhenUsed="0"/>
-    <w:lsdException w:name="Medium Grid 3 Accent 6" w:semiHidden="0" w:uiPriority="69" w:unhideWhenUsed="0"/>
-    <w:lsdException w:name="Dark List Accent 6" w:semiHidden="0" w:uiPriority="70" w:unhideWhenUsed="0"/>
-    <w:lsdException w:name="Colorful Shading Accent 6" w:semiHidden="0" w:uiPriority="71" w:unhideWhenUsed="0"/>
-    <w:lsdException w:name="Colorful List Accent 6" w:semiHidden="0" w:uiPriority="72" w:unhideWhenUsed="0"/>
-    <w:lsdException w:name="Colorful Grid Accent 6" w:semiHidden="0" w:uiPriority="73" w:unhideWhenUsed="0"/>
-    <w:lsdException w:name="Subtle Emphasis" w:semiHidden="0" w:uiPriority="19" w:unhideWhenUsed="0" w:qFormat="1"/>
-    <w:lsdException w:name="Intense Emphasis" w:semiHidden="0" w:uiPriority="21" w:unhideWhenUsed="0" w:qFormat="1"/>
-    <w:lsdException w:name="Subtle Reference" w:semiHidden="0" w:uiPriority="31" w:unhideWhenUsed="0" w:qFormat="1"/>
-    <w:lsdException w:name="Intense Reference" w:semiHidden="0" w:uiPriority="32" w:unhideWhenUsed="0" w:qFormat="1"/>
-    <w:lsdException w:name="Book Title" w:semiHidden="0" w:uiPriority="33" w:unhideWhenUsed="0" w:qFormat="1"/>
-    <w:lsdException w:name="Bibliography" w:uiPriority="37"/>
-    <w:lsdException w:name="TOC Heading" w:uiPriority="39" w:qFormat="1"/>
-  </w:latentStyles>
-  <w:style w:type="paragraph" w:default="1" w:styleId="Normal">
-    <w:name w:val="Normal"/>
-    <w:qFormat/>
-  </w:style>
-  <w:style w:type="paragraph" w:styleId="Ttulo3">
-    <w:name w:val="heading 3"/>
-    <w:basedOn w:val="Normal"/>
-    <w:next w:val="Normal"/>
-    <w:link w:val="Ttulo3Car"/>
-    <w:uiPriority w:val="99"/>
-    <w:qFormat/>
-    <w:rsid w:val="00306377"/>
-    <w:pPr>
-      <w:keepNext/>
-      <w:autoSpaceDE w:val="0"/>
-      <w:autoSpaceDN w:val="0"/>
-      <w:spacing w:after="360" w:line="240" w:lineRule="auto"/>
-      <w:outlineLvl w:val="2"/>
-    </w:pPr>
-    <w:rPr>
-      <w:rFonts w:ascii="Arial" w:eastAsiaTheme="minorEastAsia" w:hAnsi="Arial" w:cs="Arial"/>
-      <w:sz w:val="24"/>
-      <w:szCs w:val="24"/>
-      <w:lang w:val="en-US" w:eastAsia="es-ES"/>
-    </w:rPr>
-  </w:style>
-  <w:style w:type="character" w:default="1" w:styleId="Fuentedeprrafopredeter">
-    <w:name w:val="Default Paragraph Font"/>
-    <w:uiPriority w:val="1"/>
-    <w:semiHidden/>
-    <w:unhideWhenUsed/>
-  </w:style>
-  <w:style w:type="table" w:default="1" w:styleId="Tablanormal">
-    <w:name w:val="Normal Table"/>
-    <w:uiPriority w:val="99"/>
-    <w:semiHidden/>
-    <w:unhideWhenUsed/>
-    <w:tblPr>
-      <w:tblInd w:w="0" w:type="dxa"/>
-      <w:tblCellMar>
-        <w:top w:w="0" w:type="dxa"/>
-        <w:left w:w="108" w:type="dxa"/>
-        <w:bottom w:w="0" w:type="dxa"/>
-        <w:right w:w="108" w:type="dxa"/>
-      </w:tblCellMar>
-    </w:tblPr>
-  </w:style>
-  <w:style w:type="numbering" w:default="1" w:styleId="Sinlista">
-    <w:name w:val="No List"/>
-    <w:uiPriority w:val="99"/>
-    <w:semiHidden/>
-    <w:unhideWhenUsed/>
-  </w:style>
-  <w:style w:type="paragraph" w:styleId="Ttulo">
-    <w:name w:val="Title"/>
-    <w:basedOn w:val="Normal"/>
-    <w:next w:val="Normal"/>
-    <w:link w:val="TtuloCar"/>
-    <w:uiPriority w:val="10"/>
-    <w:qFormat/>
-    <w:rsid w:val="000B1BA5"/>
-    <w:pPr>
-      <w:spacing w:after="0" w:line="216" w:lineRule="auto"/>
-      <w:contextualSpacing/>
-    </w:pPr>
-    <w:rPr>
-      <w:rFonts w:asciiTheme="majorHAnsi" w:eastAsiaTheme="majorEastAsia" w:hAnsiTheme="majorHAnsi" w:cstheme="majorBidi"/>
-      <w:color w:val="404040" w:themeColor="text1" w:themeTint="BF"/>
-      <w:spacing w:val="-10"/>
-      <w:kern w:val="28"/>
-      <w:sz w:val="56"/>
-      <w:szCs w:val="56"/>
-      <w:lang w:eastAsia="es-ES"/>
-    </w:rPr>
-  </w:style>
-  <w:style w:type="character" w:customStyle="1" w:styleId="TtuloCar">
-    <w:name w:val="Título Car"/>
-    <w:basedOn w:val="Fuentedeprrafopredeter"/>
-    <w:link w:val="Ttulo"/>
-    <w:uiPriority w:val="10"/>
-    <w:rsid w:val="000B1BA5"/>
-    <w:rPr>
-      <w:rFonts w:asciiTheme="majorHAnsi" w:eastAsiaTheme="majorEastAsia" w:hAnsiTheme="majorHAnsi" w:cstheme="majorBidi"/>
-      <w:color w:val="404040" w:themeColor="text1" w:themeTint="BF"/>
-      <w:spacing w:val="-10"/>
-      <w:kern w:val="28"/>
-      <w:sz w:val="56"/>
-      <w:szCs w:val="56"/>
-      <w:lang w:eastAsia="es-ES"/>
-    </w:rPr>
-  </w:style>
-  <w:style w:type="paragraph" w:styleId="Subttulo">
-    <w:name w:val="Subtitle"/>
-    <w:basedOn w:val="Normal"/>
-    <w:next w:val="Normal"/>
-    <w:link w:val="SubttuloCar"/>
-    <w:uiPriority w:val="11"/>
-    <w:qFormat/>
-    <w:rsid w:val="000B1BA5"/>
-    <w:pPr>
-      <w:numPr>
-        <w:ilvl w:val="1"/>
-      </w:numPr>
-    </w:pPr>
-    <w:rPr>
-      <w:rFonts w:eastAsiaTheme="minorEastAsia" w:cs="Times New Roman"/>
-      <w:color w:val="5A5A5A" w:themeColor="text1" w:themeTint="A5"/>
-      <w:spacing w:val="15"/>
-      <w:lang w:eastAsia="es-ES"/>
-    </w:rPr>
-  </w:style>
-  <w:style w:type="character" w:customStyle="1" w:styleId="SubttuloCar">
-    <w:name w:val="Subtítulo Car"/>
-    <w:basedOn w:val="Fuentedeprrafopredeter"/>
-    <w:link w:val="Subttulo"/>
-    <w:uiPriority w:val="11"/>
-    <w:rsid w:val="000B1BA5"/>
-    <w:rPr>
-      <w:rFonts w:eastAsiaTheme="minorEastAsia" w:cs="Times New Roman"/>
-      <w:color w:val="5A5A5A" w:themeColor="text1" w:themeTint="A5"/>
-      <w:spacing w:val="15"/>
-      <w:lang w:eastAsia="es-ES"/>
-    </w:rPr>
-  </w:style>
-  <w:style w:type="table" w:styleId="Tablaconcuadrcula">
-    <w:name w:val="Table Grid"/>
-    <w:basedOn w:val="Tablanormal"/>
-    <w:uiPriority w:val="39"/>
-    <w:rsid w:val="000B1BA5"/>
-    <w:pPr>
-      <w:spacing w:after="0" w:line="240" w:lineRule="auto"/>
-    </w:pPr>
-    <w:tblPr>
-      <w:tblInd w:w="0" w:type="dxa"/>
-      <w:tblBorders>
-        <w:top w:val="single" w:sz="4" w:space="0" w:color="auto"/>
-        <w:left w:val="single" w:sz="4" w:space="0" w:color="auto"/>
-        <w:bottom w:val="single" w:sz="4" w:space="0" w:color="auto"/>
-        <w:right w:val="single" w:sz="4" w:space="0" w:color="auto"/>
-        <w:insideH w:val="single" w:sz="4" w:space="0" w:color="auto"/>
-        <w:insideV w:val="single" w:sz="4" w:space="0" w:color="auto"/>
-      </w:tblBorders>
-      <w:tblCellMar>
-        <w:top w:w="0" w:type="dxa"/>
-        <w:left w:w="108" w:type="dxa"/>
-        <w:bottom w:w="0" w:type="dxa"/>
-        <w:right w:w="108" w:type="dxa"/>
-      </w:tblCellMar>
-    </w:tblPr>
-  </w:style>
-  <w:style w:type="table" w:customStyle="1" w:styleId="GridTable2Accent3">
-    <w:name w:val="Grid Table 2 Accent 3"/>
-    <w:basedOn w:val="Tablanormal"/>
-    <w:uiPriority w:val="47"/>
-    <w:rsid w:val="000B1BA5"/>
-    <w:pPr>
-      <w:spacing w:after="0" w:line="240" w:lineRule="auto"/>
-    </w:pPr>
-    <w:tblPr>
-      <w:tblStyleRowBandSize w:val="1"/>
-      <w:tblStyleColBandSize w:val="1"/>
-      <w:tblInd w:w="0" w:type="dxa"/>
-      <w:tblBorders>
-        <w:top w:val="single" w:sz="2" w:space="0" w:color="C9C9C9" w:themeColor="accent3" w:themeTint="99"/>
-        <w:bottom w:val="single" w:sz="2" w:space="0" w:color="C9C9C9" w:themeColor="accent3" w:themeTint="99"/>
-        <w:insideH w:val="single" w:sz="2" w:space="0" w:color="C9C9C9" w:themeColor="accent3" w:themeTint="99"/>
-        <w:insideV w:val="single" w:sz="2" w:space="0" w:color="C9C9C9" w:themeColor="accent3" w:themeTint="99"/>
-      </w:tblBorders>
-      <w:tblCellMar>
-        <w:top w:w="0" w:type="dxa"/>
-        <w:left w:w="108" w:type="dxa"/>
-        <w:bottom w:w="0" w:type="dxa"/>
-        <w:right w:w="108" w:type="dxa"/>
-      </w:tblCellMar>
     </w:tblPr>
     <w:tblStylePr w:type="firstRow">
       <w:rPr>
@@ -5087,7 +4726,7 @@
   <a:extraClrSchemeLst/>
   <a:extLst>
     <a:ext uri="{05A4C25C-085E-4340-85A3-A5531E510DB2}">
-      <thm15:themeFamily xmlns="" xmlns:thm15="http://schemas.microsoft.com/office/thememl/2012/main" name="Office Theme" id="{62F939B6-93AF-4DB8-9C6B-D6C7DFDC589F}" vid="{4A3C46E8-61CC-4603-A589-7422A47A8E4A}"/>
+      <thm15:themeFamily xmlns:thm15="http://schemas.microsoft.com/office/thememl/2012/main" name="Office Theme" id="{62F939B6-93AF-4DB8-9C6B-D6C7DFDC589F}" vid="{4A3C46E8-61CC-4603-A589-7422A47A8E4A}"/>
     </a:ext>
   </a:extLst>
 </a:theme>

</xml_diff>

<commit_message>
OM2 SOLUTION 2 DIFERENTIAL
</commit_message>
<xml_diff>
--- a/Documentation/Modelado de la organización.docx
+++ b/Documentation/Modelado de la organización.docx
@@ -1,6 +1,6 @@
 
 <file path=word/document.xml><?xml version="1.0" encoding="utf-8"?>
-<w:document xmlns:wpc="http://schemas.microsoft.com/office/word/2010/wordprocessingCanvas" xmlns:mo="http://schemas.microsoft.com/office/mac/office/2008/main" xmlns:mc="http://schemas.openxmlformats.org/markup-compatibility/2006" xmlns:mv="urn:schemas-microsoft-com:mac:vml" xmlns:o="urn:schemas-microsoft-com:office:office" xmlns:r="http://schemas.openxmlformats.org/officeDocument/2006/relationships" xmlns:m="http://schemas.openxmlformats.org/officeDocument/2006/math" xmlns:v="urn:schemas-microsoft-com:vml" xmlns:wp14="http://schemas.microsoft.com/office/word/2010/wordprocessingDrawing" xmlns:wp="http://schemas.openxmlformats.org/drawingml/2006/wordprocessingDrawing" xmlns:w10="urn:schemas-microsoft-com:office:word" xmlns:w="http://schemas.openxmlformats.org/wordprocessingml/2006/main" xmlns:w14="http://schemas.microsoft.com/office/word/2010/wordml" xmlns:w15="http://schemas.microsoft.com/office/word/2012/wordml" xmlns:wpg="http://schemas.microsoft.com/office/word/2010/wordprocessingGroup" xmlns:wpi="http://schemas.microsoft.com/office/word/2010/wordprocessingInk" xmlns:wne="http://schemas.microsoft.com/office/word/2006/wordml" xmlns:wps="http://schemas.microsoft.com/office/word/2010/wordprocessingShape" mc:Ignorable="w14 w15 wp14">
+<w:document xmlns:wpc="http://schemas.microsoft.com/office/word/2010/wordprocessingCanvas" xmlns:mc="http://schemas.openxmlformats.org/markup-compatibility/2006" xmlns:o="urn:schemas-microsoft-com:office:office" xmlns:r="http://schemas.openxmlformats.org/officeDocument/2006/relationships" xmlns:m="http://schemas.openxmlformats.org/officeDocument/2006/math" xmlns:v="urn:schemas-microsoft-com:vml" xmlns:wp14="http://schemas.microsoft.com/office/word/2010/wordprocessingDrawing" xmlns:wp="http://schemas.openxmlformats.org/drawingml/2006/wordprocessingDrawing" xmlns:w10="urn:schemas-microsoft-com:office:word" xmlns:w="http://schemas.openxmlformats.org/wordprocessingml/2006/main" xmlns:w14="http://schemas.microsoft.com/office/word/2010/wordml" xmlns:wpg="http://schemas.microsoft.com/office/word/2010/wordprocessingGroup" xmlns:wpi="http://schemas.microsoft.com/office/word/2010/wordprocessingInk" xmlns:wne="http://schemas.microsoft.com/office/word/2006/wordml" xmlns:wps="http://schemas.microsoft.com/office/word/2010/wordprocessingShape" mc:Ignorable="w14 wp14">
   <w:body>
     <w:sdt>
       <w:sdtPr>
@@ -16,7 +16,7 @@
           <w:r>
             <w:rPr>
               <w:noProof/>
-              <w:lang w:val="es-ES_tradnl" w:eastAsia="es-ES_tradnl"/>
+              <w:lang w:eastAsia="es-ES"/>
             </w:rPr>
             <mc:AlternateContent>
               <mc:Choice Requires="wps">
@@ -95,7 +95,7 @@
                                 <w:sdtContent>
                                   <w:p>
                                     <w:pPr>
-                                      <w:pStyle w:val="Puesto"/>
+                                      <w:pStyle w:val="Ttulo"/>
                                       <w:jc w:val="right"/>
                                       <w:rPr>
                                         <w:caps/>
@@ -177,7 +177,7 @@
                   </wp:anchor>
                 </w:drawing>
               </mc:Choice>
-              <mc:Fallback>
+              <mc:Fallback xmlns:w15="http://schemas.microsoft.com/office/word/2012/wordml" xmlns:mv="urn:schemas-microsoft-com:mac:vml" xmlns:mo="http://schemas.microsoft.com/office/mac/office/2008/main">
                 <w:pict>
                   <v:rect id="Rectángulo 16" o:spid="_x0000_s1026" style="position:absolute;margin-left:0;margin-top:0;width:422.3pt;height:760.1pt;z-index:251659264;visibility:visible;mso-wrap-style:square;mso-width-percent:690;mso-height-percent:960;mso-left-percent:20;mso-top-percent:20;mso-wrap-distance-left:9pt;mso-wrap-distance-top:0;mso-wrap-distance-right:9pt;mso-wrap-distance-bottom:0;mso-position-horizontal-relative:page;mso-position-vertical-relative:page;mso-width-percent:690;mso-height-percent:960;mso-left-percent:20;mso-top-percent:20;mso-width-relative:page;mso-height-relative:page;v-text-anchor:middle" o:gfxdata="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" fillcolor="#5b9bd5 [3204]" stroked="f">
                     <v:path arrowok="t"/>
@@ -276,7 +276,7 @@
           <w:r>
             <w:rPr>
               <w:noProof/>
-              <w:lang w:val="es-ES_tradnl" w:eastAsia="es-ES_tradnl"/>
+              <w:lang w:eastAsia="es-ES"/>
             </w:rPr>
             <mc:AlternateContent>
               <mc:Choice Requires="wps">
@@ -395,7 +395,7 @@
                   </wp:anchor>
                 </w:drawing>
               </mc:Choice>
-              <mc:Fallback>
+              <mc:Fallback xmlns:w15="http://schemas.microsoft.com/office/word/2012/wordml" xmlns:mv="urn:schemas-microsoft-com:mac:vml" xmlns:mo="http://schemas.microsoft.com/office/mac/office/2008/main">
                 <w:pict>
                   <v:rect id="Rectángulo 472" o:spid="_x0000_s1027" style="position:absolute;margin-left:0;margin-top:0;width:148.1pt;height:760.3pt;z-index:251660288;visibility:visible;mso-wrap-style:square;mso-width-percent:242;mso-height-percent:960;mso-left-percent:730;mso-wrap-distance-left:9pt;mso-wrap-distance-top:0;mso-wrap-distance-right:9pt;mso-wrap-distance-bottom:0;mso-position-horizontal-relative:page;mso-position-vertical:center;mso-position-vertical-relative:page;mso-width-percent:242;mso-height-percent:960;mso-left-percent:730;mso-width-relative:page;mso-height-relative:page;v-text-anchor:middle" o:gfxdata="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" fillcolor="#44546a [3215]" stroked="f" strokeweight="1pt">
                     <v:path arrowok="t"/>
@@ -451,7 +451,7 @@
     </w:sdt>
     <w:p>
       <w:pPr>
-        <w:pStyle w:val="Puesto"/>
+        <w:pStyle w:val="Ttulo"/>
         <w:rPr>
           <w:sz w:val="44"/>
         </w:rPr>
@@ -835,7 +835,7 @@
     </w:p>
     <w:p>
       <w:pPr>
-        <w:pStyle w:val="Citaintensa"/>
+        <w:pStyle w:val="Citadestacada"/>
         <w:rPr>
           <w:i w:val="0"/>
         </w:rPr>
@@ -1139,19 +1139,34 @@
         </w:rPr>
       </w:pPr>
       <w:r>
-        <w:t xml:space="preserve">Realizar una re-planificación de plantilla, formar a cada uno de los miembros del equipo de mantenimiento en reparación de un tipo herramientas de un departamento de los restantes de forma fija para que según se produzca una avería en un departamento se solucione sobre la marcha. </w:t>
-      </w:r>
-    </w:p>
-    <w:p>
-      <w:pPr>
-        <w:rPr>
-          <w:lang w:eastAsia="es-ES"/>
-        </w:rPr>
-      </w:pPr>
-    </w:p>
-    <w:p>
-      <w:pPr>
-        <w:pStyle w:val="Citaintensa"/>
+        <w:t xml:space="preserve">Realizar una re-planificación de plantilla, formar a cada uno de los miembros del equipo de mantenimiento en reparación </w:t>
+      </w:r>
+      <w:r>
+        <w:t>de averías</w:t>
+      </w:r>
+      <w:r>
+        <w:t xml:space="preserve"> de un</w:t>
+      </w:r>
+      <w:r>
+        <w:t xml:space="preserve">o </w:t>
+      </w:r>
+      <w:r>
+        <w:t>de los departamentos</w:t>
+      </w:r>
+      <w:r>
+        <w:t xml:space="preserve"> restantes de forma fija para que según se produzca una avería en un departamento se solucione sobre la marcha. </w:t>
+      </w:r>
+    </w:p>
+    <w:p>
+      <w:pPr>
+        <w:rPr>
+          <w:lang w:eastAsia="es-ES"/>
+        </w:rPr>
+      </w:pPr>
+    </w:p>
+    <w:p>
+      <w:pPr>
+        <w:pStyle w:val="Citadestacada"/>
         <w:rPr>
           <w:i w:val="0"/>
           <w:lang w:eastAsia="es-ES"/>
@@ -1368,7 +1383,7 @@
       <w:r>
         <w:rPr>
           <w:noProof/>
-          <w:lang w:val="es-ES_tradnl" w:eastAsia="es-ES_tradnl"/>
+          <w:lang w:eastAsia="es-ES"/>
         </w:rPr>
         <w:drawing>
           <wp:inline distT="0" distB="0" distL="0" distR="0" wp14:anchorId="2EBCC341" wp14:editId="1A9B5D4C">
@@ -1386,7 +1401,7 @@
                     <pic:cNvPicPr/>
                   </pic:nvPicPr>
                   <pic:blipFill>
-                    <a:blip r:embed="rId8" cstate="print">
+                    <a:blip r:embed="rId9" cstate="print">
                       <a:extLst>
                         <a:ext uri="{28A0092B-C50C-407E-A947-70E740481C1C}">
                           <a14:useLocalDpi xmlns:a14="http://schemas.microsoft.com/office/drawing/2010/main" val="0"/>
@@ -1415,7 +1430,7 @@
     </w:p>
     <w:p>
       <w:pPr>
-        <w:pStyle w:val="Descripcin"/>
+        <w:pStyle w:val="Epgrafe"/>
         <w:jc w:val="center"/>
         <w:rPr>
           <w:lang w:eastAsia="es-ES"/>
@@ -1424,27 +1439,14 @@
       <w:r>
         <w:t xml:space="preserve">Ilustración </w:t>
       </w:r>
-      <w:r>
-        <w:fldChar w:fldCharType="begin"/>
-      </w:r>
-      <w:r>
-        <w:instrText xml:space="preserve"> SEQ Ilustración \* ARABIC </w:instrText>
-      </w:r>
-      <w:r>
-        <w:fldChar w:fldCharType="separate"/>
-      </w:r>
-      <w:r>
-        <w:rPr>
-          <w:noProof/>
-        </w:rPr>
-        <w:t>1</w:t>
-      </w:r>
-      <w:r>
-        <w:rPr>
-          <w:noProof/>
-        </w:rPr>
-        <w:fldChar w:fldCharType="end"/>
-      </w:r>
+      <w:fldSimple w:instr=" SEQ Ilustración \* ARABIC ">
+        <w:r>
+          <w:rPr>
+            <w:noProof/>
+          </w:rPr>
+          <w:t>1</w:t>
+        </w:r>
+      </w:fldSimple>
       <w:r>
         <w:t>: Proceso de reparación.</w:t>
       </w:r>
@@ -1937,19 +1939,7 @@
         <w:rPr>
           <w:lang w:eastAsia="es-ES"/>
         </w:rPr>
-        <w:t xml:space="preserve">Como se ha indicado </w:t>
-      </w:r>
-      <w:r>
-        <w:rPr>
-          <w:lang w:eastAsia="es-ES"/>
-        </w:rPr>
-        <w:t xml:space="preserve">anteriormente tras </w:t>
-      </w:r>
-      <w:r>
-        <w:rPr>
-          <w:lang w:eastAsia="es-ES"/>
-        </w:rPr>
-        <w:t xml:space="preserve">haber resuelto una avería se indica en un programa. </w:t>
+        <w:t>Tras haber resuelto una avería se indica en un programa, por tanto esa es la forma de trabajar del departamento de mantenimiento.</w:t>
       </w:r>
     </w:p>
     <w:p>
@@ -1994,7 +1984,7 @@
     </w:p>
     <w:p>
       <w:pPr>
-        <w:pStyle w:val="Citaintensa"/>
+        <w:pStyle w:val="Citadestacada"/>
         <w:rPr>
           <w:i w:val="0"/>
           <w:lang w:eastAsia="es-ES"/>
@@ -2012,169 +2002,42 @@
     <w:p>
       <w:pPr>
         <w:rPr>
-          <w:lang w:eastAsia="es-ES"/>
-        </w:rPr>
-      </w:pPr>
-      <w:r>
-        <w:rPr>
           <w:b/>
           <w:lang w:eastAsia="es-ES"/>
         </w:rPr>
-        <w:t>ESTRUCTURA</w:t>
+      </w:pPr>
+      <w:r>
+        <w:rPr>
+          <w:b/>
+          <w:lang w:eastAsia="es-ES"/>
+        </w:rPr>
+        <w:t xml:space="preserve">ESTRUCTURA ALTERNATIVA </w:t>
+      </w:r>
+    </w:p>
+    <w:p>
+      <w:pPr>
+        <w:rPr>
+          <w:lang w:eastAsia="es-ES"/>
+        </w:rPr>
+      </w:pPr>
+      <w:r>
+        <w:rPr>
+          <w:b/>
+          <w:lang w:eastAsia="es-ES"/>
+        </w:rPr>
+        <w:t xml:space="preserve"> </w:t>
+      </w:r>
+      <w:r>
+        <w:rPr>
+          <w:lang w:eastAsia="es-ES"/>
+        </w:rPr>
+        <w:t>Los departamentos serian de la siguiente forma</w:t>
       </w:r>
       <w:r>
         <w:rPr>
           <w:lang w:eastAsia="es-ES"/>
         </w:rPr>
         <w:t>:</w:t>
-      </w:r>
-    </w:p>
-    <w:p>
-      <w:pPr>
-        <w:rPr>
-          <w:lang w:eastAsia="es-ES"/>
-        </w:rPr>
-      </w:pPr>
-      <w:r>
-        <w:rPr>
-          <w:lang w:eastAsia="es-ES"/>
-        </w:rPr>
-        <w:t xml:space="preserve">El hotel se compone de 6 departamentos, un director, un administrador de facturación y una persona de relaciones públicas. En cada departamento hay un jefe. </w:t>
-      </w:r>
-    </w:p>
-    <w:p>
-      <w:pPr>
-        <w:rPr>
-          <w:lang w:eastAsia="es-ES"/>
-        </w:rPr>
-      </w:pPr>
-      <w:r>
-        <w:rPr>
-          <w:lang w:eastAsia="es-ES"/>
-        </w:rPr>
-        <w:t>Los departamentos son los siguientes:</w:t>
-      </w:r>
-    </w:p>
-    <w:p>
-      <w:pPr>
-        <w:pStyle w:val="Prrafodelista"/>
-        <w:numPr>
-          <w:ilvl w:val="0"/>
-          <w:numId w:val="5"/>
-        </w:numPr>
-        <w:rPr>
-          <w:lang w:eastAsia="es-ES"/>
-        </w:rPr>
-      </w:pPr>
-      <w:r>
-        <w:rPr>
-          <w:lang w:eastAsia="es-ES"/>
-        </w:rPr>
-        <w:t xml:space="preserve">Departamento de mantenimiento. </w:t>
-      </w:r>
-    </w:p>
-    <w:p>
-      <w:pPr>
-        <w:pStyle w:val="Prrafodelista"/>
-        <w:numPr>
-          <w:ilvl w:val="0"/>
-          <w:numId w:val="5"/>
-        </w:numPr>
-        <w:rPr>
-          <w:lang w:eastAsia="es-ES"/>
-        </w:rPr>
-      </w:pPr>
-      <w:r>
-        <w:rPr>
-          <w:lang w:eastAsia="es-ES"/>
-        </w:rPr>
-        <w:t xml:space="preserve">Departamento de limpieza. </w:t>
-      </w:r>
-    </w:p>
-    <w:p>
-      <w:pPr>
-        <w:pStyle w:val="Prrafodelista"/>
-        <w:numPr>
-          <w:ilvl w:val="0"/>
-          <w:numId w:val="5"/>
-        </w:numPr>
-        <w:rPr>
-          <w:lang w:eastAsia="es-ES"/>
-        </w:rPr>
-      </w:pPr>
-      <w:r>
-        <w:rPr>
-          <w:lang w:eastAsia="es-ES"/>
-        </w:rPr>
-        <w:t>Departamento de cocina.</w:t>
-      </w:r>
-    </w:p>
-    <w:p>
-      <w:pPr>
-        <w:pStyle w:val="Prrafodelista"/>
-        <w:numPr>
-          <w:ilvl w:val="0"/>
-          <w:numId w:val="5"/>
-        </w:numPr>
-        <w:rPr>
-          <w:lang w:eastAsia="es-ES"/>
-        </w:rPr>
-      </w:pPr>
-      <w:r>
-        <w:rPr>
-          <w:lang w:eastAsia="es-ES"/>
-        </w:rPr>
-        <w:t>Departamento de recepción.</w:t>
-      </w:r>
-    </w:p>
-    <w:p>
-      <w:pPr>
-        <w:pStyle w:val="Prrafodelista"/>
-        <w:numPr>
-          <w:ilvl w:val="0"/>
-          <w:numId w:val="5"/>
-        </w:numPr>
-        <w:rPr>
-          <w:lang w:eastAsia="es-ES"/>
-        </w:rPr>
-      </w:pPr>
-      <w:r>
-        <w:rPr>
-          <w:lang w:eastAsia="es-ES"/>
-        </w:rPr>
-        <w:t>Departamento de bares y restaurantes.</w:t>
-      </w:r>
-    </w:p>
-    <w:p>
-      <w:pPr>
-        <w:pStyle w:val="Prrafodelista"/>
-        <w:numPr>
-          <w:ilvl w:val="0"/>
-          <w:numId w:val="5"/>
-        </w:numPr>
-        <w:rPr>
-          <w:lang w:eastAsia="es-ES"/>
-        </w:rPr>
-      </w:pPr>
-      <w:r>
-        <w:rPr>
-          <w:lang w:eastAsia="es-ES"/>
-        </w:rPr>
-        <w:t>Departamento de animación.</w:t>
-      </w:r>
-    </w:p>
-    <w:p>
-      <w:pPr>
-        <w:rPr>
-          <w:lang w:eastAsia="es-ES"/>
-        </w:rPr>
-      </w:pPr>
-      <w:r>
-        <w:rPr>
-          <w:b/>
-          <w:lang w:eastAsia="es-ES"/>
-        </w:rPr>
-        <w:t xml:space="preserve">ESTRUCTURA ALTERNATIVA </w:t>
       </w:r>
     </w:p>
     <w:p>
@@ -2290,7 +2153,7 @@
       <w:r>
         <w:rPr>
           <w:noProof/>
-          <w:lang w:val="es-ES_tradnl" w:eastAsia="es-ES_tradnl"/>
+          <w:lang w:eastAsia="es-ES"/>
         </w:rPr>
         <w:drawing>
           <wp:inline distT="0" distB="0" distL="0" distR="0" wp14:anchorId="5556E76D" wp14:editId="01F930FF">
@@ -2308,7 +2171,7 @@
                     <pic:cNvPicPr/>
                   </pic:nvPicPr>
                   <pic:blipFill>
-                    <a:blip r:embed="rId8" cstate="print">
+                    <a:blip r:embed="rId9" cstate="print">
                       <a:extLst>
                         <a:ext uri="{28A0092B-C50C-407E-A947-70E740481C1C}">
                           <a14:useLocalDpi xmlns:a14="http://schemas.microsoft.com/office/drawing/2010/main" val="0"/>
@@ -2337,7 +2200,7 @@
     </w:p>
     <w:p>
       <w:pPr>
-        <w:pStyle w:val="Descripcin"/>
+        <w:pStyle w:val="Epgrafe"/>
         <w:jc w:val="center"/>
         <w:rPr>
           <w:lang w:eastAsia="es-ES"/>
@@ -2346,14 +2209,27 @@
       <w:r>
         <w:t xml:space="preserve">Ilustración </w:t>
       </w:r>
-      <w:fldSimple w:instr=" SEQ Ilustración \* ARABIC ">
-        <w:r>
-          <w:rPr>
-            <w:noProof/>
-          </w:rPr>
-          <w:t>1</w:t>
-        </w:r>
-      </w:fldSimple>
+      <w:r>
+        <w:fldChar w:fldCharType="begin"/>
+      </w:r>
+      <w:r>
+        <w:instrText xml:space="preserve"> SEQ Ilustración \* ARABIC </w:instrText>
+      </w:r>
+      <w:r>
+        <w:fldChar w:fldCharType="separate"/>
+      </w:r>
+      <w:r>
+        <w:rPr>
+          <w:noProof/>
+        </w:rPr>
+        <w:t>1</w:t>
+      </w:r>
+      <w:r>
+        <w:rPr>
+          <w:noProof/>
+        </w:rPr>
+        <w:fldChar w:fldCharType="end"/>
+      </w:r>
       <w:r>
         <w:t>: Proceso de reparación.</w:t>
       </w:r>
@@ -2370,30 +2246,34 @@
         <w:rPr>
           <w:lang w:eastAsia="es-ES"/>
         </w:rPr>
-        <w:t xml:space="preserve">El servicio de mantenimiento realiza un proceso concreto para la resolución de tareas.  En primer lugar el cliente o las camareras de piso avisan a recepción de que se ha roto algo. Seguidamente el recepcionista introduce en un programa dicha incidencia la cual será clasificada por el jefe de mantenimiento indicando quien o quienes deben realizar la tarea. Cada persona tiene asignado una cuenta y una contraseña para saber cuáles son las tareas que deben realizar. Cuando una persona va a realizar una tarea busca el material o las herramientas que necesita al taller y en caso de que estuviera lo necesario se habla con el jefe para que haga un pedido.  En cuanto a las herramientas  buscadas en el taller son específicas ya que cada trabajador tiene una “mochila” de herramientas cotidianas. Tras haber sido </w:t>
-      </w:r>
-      <w:r>
-        <w:rPr>
-          <w:lang w:eastAsia="es-ES"/>
-        </w:rPr>
-        <w:lastRenderedPageBreak/>
-        <w:t>resuelto el problema se indica en el programa  y se introduce un comentario de lo que se ha hecho. En el caso de que no se consiga resolver el problema en un periodo de tiempo razonable acude el jefe para ayudar a resolver el problema.  El jefe también debe supervisar los problemas que se han resuelto.</w:t>
-      </w:r>
-    </w:p>
-    <w:p>
-      <w:pPr>
-        <w:ind w:firstLine="708"/>
-        <w:jc w:val="both"/>
-        <w:rPr>
-          <w:lang w:eastAsia="es-ES"/>
-        </w:rPr>
-      </w:pPr>
-      <w:r>
-        <w:rPr>
-          <w:lang w:eastAsia="es-ES"/>
-        </w:rPr>
         <w:t xml:space="preserve">La solución propuesta, redistribuye el equipo de mantenimiento entre los distintos departamentos y los especializa en las reparaciones más necesarias en cada uno de ellos, ahorrando así las horas de trabajo de la recepción en introducir en el sistema las demandas de reparación y en clasificar las tareas por especialización. </w:t>
       </w:r>
+      <w:r>
+        <w:rPr>
+          <w:lang w:eastAsia="es-ES"/>
+        </w:rPr>
+        <w:t>Aunque no tengamos que introducir las demandas de reparación en el programa es necesario llevar un recuento de las averias que hay que resolver por departamento e indicar cuales han sido resueltas para que el jefe</w:t>
+      </w:r>
+      <w:r>
+        <w:rPr>
+          <w:lang w:eastAsia="es-ES"/>
+        </w:rPr>
+        <w:t xml:space="preserve"> </w:t>
+      </w:r>
+      <w:bookmarkStart w:id="0" w:name="_GoBack"/>
+      <w:bookmarkEnd w:id="0"/>
+      <w:r>
+        <w:rPr>
+          <w:lang w:eastAsia="es-ES"/>
+        </w:rPr>
+        <w:t xml:space="preserve">de cada departamento </w:t>
+      </w:r>
+      <w:r>
+        <w:rPr>
+          <w:lang w:eastAsia="es-ES"/>
+        </w:rPr>
+        <w:t>tenga constancia de ello.</w:t>
+      </w:r>
     </w:p>
     <w:p>
       <w:pPr>
@@ -2407,37 +2287,14 @@
           <w:b/>
           <w:lang w:eastAsia="es-ES"/>
         </w:rPr>
+        <w:t xml:space="preserve">MODIFICACIÓN </w:t>
+      </w:r>
+      <w:r>
+        <w:rPr>
+          <w:b/>
+          <w:lang w:eastAsia="es-ES"/>
+        </w:rPr>
         <w:t>PERSONAL:</w:t>
-      </w:r>
-    </w:p>
-    <w:p>
-      <w:pPr>
-        <w:jc w:val="both"/>
-        <w:rPr>
-          <w:lang w:eastAsia="es-ES"/>
-        </w:rPr>
-      </w:pPr>
-      <w:r>
-        <w:rPr>
-          <w:lang w:eastAsia="es-ES"/>
-        </w:rPr>
-        <w:tab/>
-        <w:t>El departamento de mantenimiento está formado por 9 miembros, entre los cuales, está el jefe.</w:t>
-      </w:r>
-    </w:p>
-    <w:p>
-      <w:pPr>
-        <w:jc w:val="both"/>
-        <w:rPr>
-          <w:lang w:eastAsia="es-ES"/>
-        </w:rPr>
-      </w:pPr>
-      <w:r>
-        <w:rPr>
-          <w:lang w:eastAsia="es-ES"/>
-        </w:rPr>
-        <w:tab/>
-        <w:t>Existe un conjunto de personas los cuales se ven afectados por este departamento:</w:t>
       </w:r>
     </w:p>
     <w:p>
@@ -2445,7 +2302,7 @@
         <w:pStyle w:val="Prrafodelista"/>
         <w:numPr>
           <w:ilvl w:val="0"/>
-          <w:numId w:val="8"/>
+          <w:numId w:val="10"/>
         </w:numPr>
         <w:jc w:val="both"/>
         <w:rPr>
@@ -2456,13 +2313,29 @@
         <w:rPr>
           <w:lang w:eastAsia="es-ES"/>
         </w:rPr>
-        <w:t>Proveedores: hay sobretodo proveedores de herramientas como de material.</w:t>
+        <w:t>Los departamentos ya no se verían afectados ya que cada departamento tiene a sus propios técnicos.</w:t>
       </w:r>
     </w:p>
     <w:p>
       <w:pPr>
         <w:jc w:val="both"/>
         <w:rPr>
+          <w:b/>
+          <w:lang w:eastAsia="es-ES"/>
+        </w:rPr>
+      </w:pPr>
+      <w:r>
+        <w:rPr>
+          <w:b/>
+          <w:lang w:eastAsia="es-ES"/>
+        </w:rPr>
+        <w:t>MODIFICACIÓN SOBRE LOS RECURSOS:</w:t>
+      </w:r>
+    </w:p>
+    <w:p>
+      <w:pPr>
+        <w:jc w:val="both"/>
+        <w:rPr>
           <w:lang w:eastAsia="es-ES"/>
         </w:rPr>
       </w:pPr>
@@ -2471,358 +2344,19 @@
           <w:lang w:eastAsia="es-ES"/>
         </w:rPr>
         <w:tab/>
-        <w:t xml:space="preserve">     </w:t>
-      </w:r>
-      <w:r>
-        <w:rPr>
-          <w:lang w:eastAsia="es-ES"/>
-        </w:rPr>
-        <w:tab/>
-        <w:t xml:space="preserve"> •     Los diferentes departamentos  en los que se descompone el hotel.</w:t>
-      </w:r>
-    </w:p>
-    <w:p>
-      <w:pPr>
-        <w:jc w:val="both"/>
-        <w:rPr>
-          <w:lang w:eastAsia="es-ES"/>
-        </w:rPr>
-      </w:pPr>
-      <w:r>
-        <w:rPr>
-          <w:lang w:eastAsia="es-ES"/>
-        </w:rPr>
-        <w:tab/>
-        <w:t xml:space="preserve">      </w:t>
-      </w:r>
-      <w:r>
-        <w:rPr>
-          <w:lang w:eastAsia="es-ES"/>
-        </w:rPr>
-        <w:tab/>
-        <w:t xml:space="preserve"> •     Los huéspedes.</w:t>
-      </w:r>
-    </w:p>
-    <w:p>
-      <w:pPr>
-        <w:jc w:val="both"/>
-        <w:rPr>
-          <w:b/>
-          <w:lang w:eastAsia="es-ES"/>
-        </w:rPr>
-      </w:pPr>
-      <w:r>
-        <w:rPr>
-          <w:b/>
-          <w:lang w:eastAsia="es-ES"/>
-        </w:rPr>
-        <w:t>MODIFICACIÓN DEL PERSONAL</w:t>
-      </w:r>
-    </w:p>
-    <w:p>
-      <w:pPr>
-        <w:jc w:val="both"/>
-        <w:rPr>
-          <w:lang w:eastAsia="es-ES"/>
-        </w:rPr>
-      </w:pPr>
-      <w:r>
-        <w:rPr>
-          <w:b/>
-          <w:lang w:eastAsia="es-ES"/>
-        </w:rPr>
-        <w:tab/>
-      </w:r>
-      <w:r>
-        <w:rPr>
-          <w:lang w:eastAsia="es-ES"/>
-        </w:rPr>
-        <w:t>La redistribución de los componentes del equipo de mantenimiento hace que solo se mantengan afectados los siguientes colectivos:</w:t>
-      </w:r>
-    </w:p>
-    <w:p>
-      <w:pPr>
-        <w:pStyle w:val="Prrafodelista"/>
-        <w:numPr>
-          <w:ilvl w:val="0"/>
-          <w:numId w:val="8"/>
-        </w:numPr>
-        <w:jc w:val="both"/>
-        <w:rPr>
-          <w:lang w:eastAsia="es-ES"/>
-        </w:rPr>
-      </w:pPr>
-      <w:r>
-        <w:rPr>
-          <w:lang w:eastAsia="es-ES"/>
-        </w:rPr>
-        <w:t>Proveedores: hay sobretodo proveedores de herramientas como de material.</w:t>
-      </w:r>
-    </w:p>
-    <w:p>
-      <w:pPr>
-        <w:ind w:left="708" w:firstLine="708"/>
-        <w:jc w:val="both"/>
-        <w:rPr>
-          <w:lang w:eastAsia="es-ES"/>
-        </w:rPr>
-      </w:pPr>
-      <w:r>
-        <w:rPr>
-          <w:lang w:eastAsia="es-ES"/>
-        </w:rPr>
-        <w:t>•     Los huéspedes.</w:t>
-      </w:r>
-    </w:p>
-    <w:p>
-      <w:pPr>
-        <w:jc w:val="both"/>
-        <w:rPr>
-          <w:lang w:eastAsia="es-ES"/>
-        </w:rPr>
-      </w:pPr>
-    </w:p>
-    <w:p>
-      <w:pPr>
-        <w:rPr>
-          <w:lang w:eastAsia="es-ES"/>
-        </w:rPr>
-      </w:pPr>
-      <w:r>
-        <w:rPr>
-          <w:b/>
-          <w:lang w:eastAsia="es-ES"/>
-        </w:rPr>
-        <w:t>RECURSOS</w:t>
-      </w:r>
-      <w:r>
-        <w:rPr>
-          <w:lang w:eastAsia="es-ES"/>
-        </w:rPr>
-        <w:t>:</w:t>
-      </w:r>
-    </w:p>
-    <w:p>
-      <w:pPr>
-        <w:jc w:val="both"/>
-        <w:rPr>
-          <w:lang w:eastAsia="es-ES"/>
-        </w:rPr>
-      </w:pPr>
-      <w:r>
-        <w:rPr>
-          <w:lang w:eastAsia="es-ES"/>
-        </w:rPr>
-        <w:tab/>
-        <w:t>Sistemas de información: aplicación para el registro de las incidencias y para la notificación a los técnicos. Además  los integrantes del servicio de mantenimiento se comunican en  el trabajo mediante emisoras.  En el caso de que se produzca una avería que hay que solucionar urgentemente  desde las 17.00 hasta las 8.00 se llama al jefe.</w:t>
-      </w:r>
-    </w:p>
-    <w:p>
-      <w:pPr>
-        <w:ind w:firstLine="708"/>
-        <w:rPr>
-          <w:lang w:eastAsia="es-ES"/>
-        </w:rPr>
-      </w:pPr>
-      <w:r>
-        <w:rPr>
-          <w:lang w:eastAsia="es-ES"/>
-        </w:rPr>
-        <w:t xml:space="preserve">Materiales: se utilizan material de mobiliario, albañilería, electricidad y fontanería para resolver las averías. </w:t>
-      </w:r>
-    </w:p>
-    <w:p>
-      <w:pPr>
-        <w:rPr>
-          <w:lang w:eastAsia="es-ES"/>
-        </w:rPr>
-      </w:pPr>
-      <w:r>
-        <w:rPr>
-          <w:lang w:eastAsia="es-ES"/>
-        </w:rPr>
-        <w:tab/>
-        <w:t>Habilidades:</w:t>
-      </w:r>
-    </w:p>
-    <w:p>
-      <w:pPr>
-        <w:pStyle w:val="Prrafodelista"/>
-        <w:numPr>
-          <w:ilvl w:val="0"/>
-          <w:numId w:val="6"/>
-        </w:numPr>
-        <w:rPr>
-          <w:lang w:eastAsia="es-ES"/>
-        </w:rPr>
-      </w:pPr>
-      <w:r>
-        <w:rPr>
-          <w:lang w:eastAsia="es-ES"/>
-        </w:rPr>
-        <w:t>Trabajo en equipo.</w:t>
-      </w:r>
-    </w:p>
-    <w:p>
-      <w:pPr>
-        <w:pStyle w:val="Prrafodelista"/>
-        <w:numPr>
-          <w:ilvl w:val="0"/>
-          <w:numId w:val="6"/>
-        </w:numPr>
-        <w:rPr>
-          <w:lang w:eastAsia="es-ES"/>
-        </w:rPr>
-      </w:pPr>
-      <w:r>
-        <w:rPr>
-          <w:lang w:eastAsia="es-ES"/>
-        </w:rPr>
-        <w:t>Buena atención a los huéspedes.</w:t>
-      </w:r>
-    </w:p>
-    <w:p>
-      <w:pPr>
-        <w:pStyle w:val="Prrafodelista"/>
-        <w:numPr>
-          <w:ilvl w:val="0"/>
-          <w:numId w:val="6"/>
-        </w:numPr>
-        <w:rPr>
-          <w:lang w:eastAsia="es-ES"/>
-        </w:rPr>
-      </w:pPr>
-      <w:r>
-        <w:rPr>
-          <w:lang w:eastAsia="es-ES"/>
-        </w:rPr>
-        <w:t>Autonomía en la resolución de las tareas.</w:t>
-      </w:r>
-    </w:p>
-    <w:p>
-      <w:pPr>
-        <w:pStyle w:val="Prrafodelista"/>
-        <w:numPr>
-          <w:ilvl w:val="0"/>
-          <w:numId w:val="6"/>
-        </w:numPr>
-        <w:rPr>
-          <w:lang w:eastAsia="es-ES"/>
-        </w:rPr>
-      </w:pPr>
-      <w:r>
-        <w:rPr>
-          <w:lang w:eastAsia="es-ES"/>
-        </w:rPr>
-        <w:t>Productividad.</w:t>
-      </w:r>
-    </w:p>
-    <w:p>
-      <w:pPr>
-        <w:jc w:val="both"/>
-        <w:rPr>
-          <w:lang w:eastAsia="es-ES"/>
-        </w:rPr>
-      </w:pPr>
-      <w:r>
-        <w:rPr>
-          <w:lang w:eastAsia="es-ES"/>
-        </w:rPr>
-        <w:tab/>
-        <w:t>Tecnologías, patentes y derechos: La empresa Thomas Cook tiene una flota de aviones que viajan a los principales destinos turísticos. Además tiene un conjunto de hoteles repartidos por todo el mundo.</w:t>
-      </w:r>
-    </w:p>
-    <w:p>
-      <w:pPr>
-        <w:jc w:val="both"/>
-        <w:rPr>
-          <w:b/>
-          <w:lang w:eastAsia="es-ES"/>
-        </w:rPr>
-      </w:pPr>
-      <w:r>
-        <w:rPr>
-          <w:b/>
-          <w:lang w:eastAsia="es-ES"/>
-        </w:rPr>
-        <w:lastRenderedPageBreak/>
-        <w:t>MODIFICACIÓN SOBRE LOS RECURSOS:</w:t>
-      </w:r>
-    </w:p>
-    <w:p>
-      <w:pPr>
-        <w:jc w:val="both"/>
-        <w:rPr>
-          <w:lang w:eastAsia="es-ES"/>
-        </w:rPr>
-      </w:pPr>
-      <w:r>
-        <w:rPr>
-          <w:lang w:eastAsia="es-ES"/>
-        </w:rPr>
-        <w:tab/>
-        <w:t>Sistemas de información: las emisoras las pasarían a compartir todos los empleados para notificar las incidencias a sus respectivos técnicos. En caso de avería urgente se notifica al técnico del departamento afectado.</w:t>
-      </w:r>
-    </w:p>
-    <w:p>
-      <w:pPr>
-        <w:jc w:val="both"/>
-        <w:rPr>
-          <w:lang w:eastAsia="es-ES"/>
-        </w:rPr>
-      </w:pPr>
-    </w:p>
-    <w:p>
-      <w:pPr>
-        <w:rPr>
-          <w:b/>
-          <w:lang w:eastAsia="es-ES"/>
-        </w:rPr>
-      </w:pPr>
-      <w:r>
-        <w:rPr>
-          <w:b/>
-          <w:lang w:eastAsia="es-ES"/>
-        </w:rPr>
-        <w:t>CONOCIMIENTO:</w:t>
-      </w:r>
-    </w:p>
-    <w:p>
-      <w:pPr>
-        <w:jc w:val="both"/>
-        <w:rPr>
-          <w:lang w:eastAsia="es-ES"/>
-        </w:rPr>
-      </w:pPr>
-      <w:r>
-        <w:rPr>
-          <w:lang w:eastAsia="es-ES"/>
-        </w:rPr>
-        <w:t xml:space="preserve">                El principal conocimiento que se debe tener es saber calcular  aproximadamente el tiempo y coste del material para resolver una avería.</w:t>
-      </w:r>
-    </w:p>
-    <w:p>
-      <w:pPr>
-        <w:jc w:val="both"/>
-        <w:rPr>
-          <w:b/>
-          <w:lang w:eastAsia="es-ES"/>
-        </w:rPr>
-      </w:pPr>
-    </w:p>
-    <w:p>
-      <w:pPr>
-        <w:rPr>
-          <w:b/>
-          <w:lang w:eastAsia="es-ES"/>
-        </w:rPr>
-      </w:pPr>
-      <w:r>
-        <w:rPr>
-          <w:b/>
-          <w:lang w:eastAsia="es-ES"/>
-        </w:rPr>
-        <w:t>CULTURA DE LA ORGANIZACIÓN:</w:t>
+        <w:t xml:space="preserve">Sistemas de información: las emisoras las pasarían a compartir todos los empleados para notificar las incidencias a sus respectivos técnicos. En caso </w:t>
+      </w:r>
+      <w:r>
+        <w:rPr>
+          <w:lang w:eastAsia="es-ES"/>
+        </w:rPr>
+        <w:t>de avería urgente se notifica al</w:t>
+      </w:r>
+      <w:r>
+        <w:rPr>
+          <w:lang w:eastAsia="es-ES"/>
+        </w:rPr>
+        <w:t xml:space="preserve"> técnico del departamento afectado.</w:t>
       </w:r>
     </w:p>
     <w:p>
@@ -2833,27 +2367,6 @@
           <w:lang w:eastAsia="es-ES"/>
         </w:rPr>
       </w:pPr>
-      <w:r>
-        <w:rPr>
-          <w:lang w:eastAsia="es-ES"/>
-        </w:rPr>
-        <w:t xml:space="preserve">Como se ha indicado anteriormente tras haber resuelto una avería se indica en un programa. </w:t>
-      </w:r>
-    </w:p>
-    <w:p>
-      <w:r>
-        <w:rPr>
-          <w:lang w:eastAsia="es-ES"/>
-        </w:rPr>
-        <w:t>Esta empresa realiza cuestionarios anónimos anuales a sus trabajadores con el objetivo de saber que piensan sobre su jefe. Por ejemplo los que pertenecen al departamento de mantenimiento realizan una encuesta sobre el jefe de dicho departamento y este a su vez del director. De esta manera la empresa  poder tomar decisiones sobre la plantilla en el caso de que fuera necesario.</w:t>
-      </w:r>
-    </w:p>
-    <w:p>
-      <w:pPr>
-        <w:rPr>
-          <w:lang w:eastAsia="es-ES"/>
-        </w:rPr>
-      </w:pPr>
     </w:p>
     <w:p>
       <w:pPr>
@@ -2884,15 +2397,6 @@
     </w:p>
     <w:p>
       <w:pPr>
-        <w:ind w:firstLine="708"/>
-        <w:jc w:val="both"/>
-        <w:rPr>
-          <w:lang w:eastAsia="es-ES"/>
-        </w:rPr>
-      </w:pPr>
-    </w:p>
-    <w:p>
-      <w:pPr>
         <w:rPr>
           <w:iCs/>
           <w:color w:val="5B9BD5" w:themeColor="accent1"/>
@@ -2909,7 +2413,7 @@
     </w:p>
     <w:p>
       <w:pPr>
-        <w:pStyle w:val="Citaintensa"/>
+        <w:pStyle w:val="Citadestacada"/>
         <w:rPr>
           <w:i w:val="0"/>
           <w:lang w:eastAsia="es-ES"/>
@@ -3032,8 +2536,17 @@
                 <w:b/>
                 <w:bCs/>
               </w:rPr>
-              <w:t>Intensiva en conocimiento?</w:t>
-            </w:r>
+              <w:t>Intensiva en conocimiento</w:t>
+            </w:r>
+            <w:proofErr w:type="gramStart"/>
+            <w:r>
+              <w:rPr>
+                <w:b/>
+                <w:bCs/>
+              </w:rPr>
+              <w:t>?</w:t>
+            </w:r>
+            <w:proofErr w:type="gramEnd"/>
           </w:p>
         </w:tc>
         <w:tc>
@@ -3398,7 +2911,7 @@
     </w:p>
     <w:p>
       <w:pPr>
-        <w:pStyle w:val="Citaintensa"/>
+        <w:pStyle w:val="Citadestacada"/>
         <w:rPr>
           <w:i w:val="0"/>
           <w:lang w:eastAsia="es-ES"/>
@@ -3466,6 +2979,7 @@
                 <w:lang w:val="en-US"/>
               </w:rPr>
             </w:pPr>
+            <w:proofErr w:type="spellStart"/>
             <w:r>
               <w:rPr>
                 <w:b/>
@@ -3473,8 +2987,29 @@
                 <w:iCs/>
                 <w:lang w:val="en-US"/>
               </w:rPr>
-              <w:t>Poseido por</w:t>
-            </w:r>
+              <w:t>Poseido</w:t>
+            </w:r>
+            <w:proofErr w:type="spellEnd"/>
+            <w:r>
+              <w:rPr>
+                <w:b/>
+                <w:i/>
+                <w:iCs/>
+                <w:lang w:val="en-US"/>
+              </w:rPr>
+              <w:t xml:space="preserve"> </w:t>
+            </w:r>
+            <w:proofErr w:type="spellStart"/>
+            <w:r>
+              <w:rPr>
+                <w:b/>
+                <w:i/>
+                <w:iCs/>
+                <w:lang w:val="en-US"/>
+              </w:rPr>
+              <w:t>por</w:t>
+            </w:r>
+            <w:proofErr w:type="spellEnd"/>
             <w:r>
               <w:rPr>
                 <w:b/>
@@ -3723,8 +3258,13 @@
             <w:tcW w:w="1242" w:type="dxa"/>
           </w:tcPr>
           <w:p>
-            <w:r>
-              <w:t>SoNi (¿)</w:t>
+            <w:proofErr w:type="spellStart"/>
+            <w:r>
+              <w:t>SoNi</w:t>
+            </w:r>
+            <w:proofErr w:type="spellEnd"/>
+            <w:r>
+              <w:t xml:space="preserve"> (¿)</w:t>
             </w:r>
           </w:p>
         </w:tc>
@@ -4001,7 +3541,7 @@
     </w:p>
     <w:p>
       <w:pPr>
-        <w:pStyle w:val="Citaintensa"/>
+        <w:pStyle w:val="Citadestacada"/>
         <w:rPr>
           <w:i w:val="0"/>
           <w:lang w:eastAsia="es-ES"/>
@@ -4040,6 +3580,7 @@
     </w:p>
     <w:p>
       <w:pPr>
+        <w:jc w:val="both"/>
         <w:rPr>
           <w:lang w:eastAsia="es-ES"/>
         </w:rPr>
@@ -4060,6 +3601,7 @@
     </w:p>
     <w:p>
       <w:pPr>
+        <w:jc w:val="both"/>
         <w:rPr>
           <w:lang w:eastAsia="es-ES"/>
         </w:rPr>
@@ -4074,6 +3616,7 @@
     </w:p>
     <w:p>
       <w:pPr>
+        <w:jc w:val="both"/>
         <w:rPr>
           <w:lang w:eastAsia="es-ES"/>
         </w:rPr>
@@ -4089,12 +3632,27 @@
         <w:rPr>
           <w:lang w:eastAsia="es-ES"/>
         </w:rPr>
-        <w:t xml:space="preserve"> un ingeniero del conocimiento cobra 90 mil dolares al año que en euros es 81.600 euros. Si completar las distintas partes del desarrollo le lleva medio año el salario de este especialista le cuesta a la empresa 40.800 euros.  </w:t>
+        <w:t xml:space="preserve"> un ingeniero del conocimiento cobra 90 mil </w:t>
+      </w:r>
+      <w:proofErr w:type="spellStart"/>
+      <w:r>
+        <w:rPr>
+          <w:lang w:eastAsia="es-ES"/>
+        </w:rPr>
+        <w:t>dolares</w:t>
+      </w:r>
+      <w:proofErr w:type="spellEnd"/>
+      <w:r>
+        <w:rPr>
+          <w:lang w:eastAsia="es-ES"/>
+        </w:rPr>
+        <w:t xml:space="preserve"> al año que en euros es 81.600 euros. Si completar las distintas partes del desarrollo le lleva medio año el salario de este especialista le cuesta a la empresa 40.800 euros.  </w:t>
       </w:r>
     </w:p>
     <w:p>
       <w:pPr>
         <w:ind w:firstLine="708"/>
+        <w:jc w:val="both"/>
         <w:rPr>
           <w:lang w:eastAsia="es-ES"/>
         </w:rPr>
@@ -4115,6 +3673,7 @@
     <w:p>
       <w:pPr>
         <w:ind w:firstLine="708"/>
+        <w:jc w:val="both"/>
         <w:rPr>
           <w:lang w:eastAsia="es-ES"/>
         </w:rPr>
@@ -4128,6 +3687,7 @@
     </w:p>
     <w:p>
       <w:pPr>
+        <w:jc w:val="both"/>
         <w:rPr>
           <w:lang w:eastAsia="es-ES"/>
         </w:rPr>
@@ -4148,6 +3708,7 @@
     </w:p>
     <w:p>
       <w:pPr>
+        <w:jc w:val="both"/>
         <w:rPr>
           <w:lang w:eastAsia="es-ES"/>
         </w:rPr>
@@ -4162,6 +3723,7 @@
     </w:p>
     <w:p>
       <w:pPr>
+        <w:jc w:val="both"/>
         <w:rPr>
           <w:b/>
           <w:lang w:eastAsia="es-ES"/>
@@ -4193,6 +3755,7 @@
     </w:p>
     <w:p>
       <w:pPr>
+        <w:jc w:val="both"/>
         <w:rPr>
           <w:lang w:eastAsia="es-ES"/>
         </w:rPr>
@@ -4213,6 +3776,7 @@
     </w:p>
     <w:p>
       <w:pPr>
+        <w:jc w:val="both"/>
         <w:rPr>
           <w:lang w:eastAsia="es-ES"/>
         </w:rPr>
@@ -4228,6 +3792,7 @@
     <w:p>
       <w:pPr>
         <w:ind w:firstLine="708"/>
+        <w:jc w:val="both"/>
         <w:rPr>
           <w:i/>
           <w:lang w:eastAsia="es-ES"/>
@@ -4256,6 +3821,7 @@
     <w:p>
       <w:pPr>
         <w:ind w:firstLine="708"/>
+        <w:jc w:val="both"/>
         <w:rPr>
           <w:lang w:eastAsia="es-ES"/>
         </w:rPr>
@@ -4276,12 +3842,27 @@
         <w:rPr>
           <w:lang w:eastAsia="es-ES"/>
         </w:rPr>
-        <w:t xml:space="preserve"> y de la descripción del mismo gráfico sabemos que los distintos miembros del departamento también interactúa con el sistema de asignación. Por lo tanto no es necesario desarrollar desde cero la interfaz de usuario del sistema puesto que solamente tenemos que modificar dichas interfaces que ya existen.</w:t>
+        <w:t xml:space="preserve"> y de la descripción del mismo gráfico sabemos que los distintos miembros del departamento también </w:t>
+      </w:r>
+      <w:proofErr w:type="gramStart"/>
+      <w:r>
+        <w:rPr>
+          <w:lang w:eastAsia="es-ES"/>
+        </w:rPr>
+        <w:t>interactúa</w:t>
+      </w:r>
+      <w:proofErr w:type="gramEnd"/>
+      <w:r>
+        <w:rPr>
+          <w:lang w:eastAsia="es-ES"/>
+        </w:rPr>
+        <w:t xml:space="preserve"> con el sistema de asignación. Por lo tanto no es necesario desarrollar desde cero la interfaz de usuario del sistema puesto que solamente tenemos que modificar dichas interfaces que ya existen.</w:t>
       </w:r>
     </w:p>
     <w:p>
       <w:pPr>
         <w:ind w:firstLine="708"/>
+        <w:jc w:val="both"/>
         <w:rPr>
           <w:lang w:eastAsia="es-ES"/>
         </w:rPr>
@@ -4296,6 +3877,7 @@
     <w:p>
       <w:pPr>
         <w:ind w:firstLine="708"/>
+        <w:jc w:val="both"/>
         <w:rPr>
           <w:lang w:eastAsia="es-ES"/>
         </w:rPr>
@@ -4310,6 +3892,7 @@
     <w:p>
       <w:pPr>
         <w:ind w:firstLine="708"/>
+        <w:jc w:val="both"/>
         <w:rPr>
           <w:lang w:eastAsia="es-ES"/>
         </w:rPr>
@@ -4348,78 +3931,86 @@
     </w:p>
     <w:p>
       <w:pPr>
-        <w:rPr>
-          <w:lang w:eastAsia="es-ES"/>
-        </w:rPr>
-      </w:pPr>
-      <w:r>
+        <w:ind w:firstLine="708"/>
+        <w:jc w:val="both"/>
+        <w:rPr>
+          <w:lang w:eastAsia="es-ES"/>
+        </w:rPr>
+      </w:pPr>
+      <w:r>
+        <w:rPr>
+          <w:lang w:eastAsia="es-ES"/>
+        </w:rPr>
+        <w:t>El proyecto cuenta con la colaboración del jefe de mantenimiento que en este caso es la persona que está en posesión del conocimiento sobre la estimación de la duración de cada avería, las piezas que requiere cada uno y de la especialización de cada uno de sus subordinados, tareas que hemos expuesto en el OM3.  El único problema podría venir por los directivos desconocen la existencia del proyecto por lo que podrían no estar de acuerdo en su elaboración.</w:t>
+      </w:r>
+    </w:p>
+    <w:p>
+      <w:pPr>
+        <w:jc w:val="both"/>
+        <w:rPr>
+          <w:lang w:eastAsia="es-ES"/>
+        </w:rPr>
+      </w:pPr>
+      <w:r>
+        <w:rPr>
+          <w:lang w:eastAsia="es-ES"/>
+        </w:rPr>
+        <w:tab/>
+        <w:t xml:space="preserve">Como se comentó en el apartado de la factibilidad del negocio la inversión inicial para implantar el sistema experto únicamente contando recursos humanos sería de unos </w:t>
+      </w:r>
+      <w:r>
+        <w:rPr>
+          <w:lang w:eastAsia="es-ES"/>
+        </w:rPr>
+        <w:t xml:space="preserve">a 80 250 </w:t>
+      </w:r>
+      <w:r>
+        <w:rPr>
+          <w:lang w:eastAsia="es-ES"/>
+        </w:rPr>
+        <w:t>euros lo cual es una cifra significativa. Según el jefe del departamento de mantenimiento la empresa  tiene el suficiente poder económico para dar los recursos necesarios con el objetivo de implantar el sistema experto, por tanto, el dinero no sería un problema.</w:t>
+      </w:r>
+    </w:p>
+    <w:p>
+      <w:pPr>
+        <w:rPr>
+          <w:lang w:eastAsia="es-ES"/>
+        </w:rPr>
+      </w:pPr>
+    </w:p>
+    <w:p>
+      <w:pPr>
         <w:rPr>
           <w:b/>
           <w:lang w:eastAsia="es-ES"/>
         </w:rPr>
+      </w:pPr>
+      <w:r>
+        <w:rPr>
+          <w:b/>
+          <w:lang w:eastAsia="es-ES"/>
+        </w:rPr>
+        <w:t>ACCIONES PROPUESTAS:</w:t>
+      </w:r>
+    </w:p>
+    <w:p>
+      <w:pPr>
+        <w:jc w:val="both"/>
+        <w:rPr>
+          <w:lang w:eastAsia="es-ES"/>
+        </w:rPr>
+      </w:pPr>
+      <w:r>
+        <w:rPr>
+          <w:b/>
+          <w:lang w:eastAsia="es-ES"/>
+        </w:rPr>
         <w:tab/>
       </w:r>
       <w:r>
         <w:rPr>
           <w:lang w:eastAsia="es-ES"/>
         </w:rPr>
-        <w:t xml:space="preserve">El proyecto cuenta con la colaboración del jefe de mantenimiento que en este caso es la persona que está en posesión del conocimiento sobre la estimación de la duración de cada avería, las piezas que requiere cada uno y de la especialización de cada uno de sus subordinados, tareas que hemos expuesto en el OM3. </w:t>
-      </w:r>
-    </w:p>
-    <w:p>
-      <w:pPr>
-        <w:ind w:firstLine="708"/>
-        <w:rPr>
-          <w:lang w:eastAsia="es-ES"/>
-        </w:rPr>
-      </w:pPr>
-      <w:r>
-        <w:rPr>
-          <w:lang w:eastAsia="es-ES"/>
-        </w:rPr>
-        <w:t>Este experto está a nuestra completa disposición y conoce el carácter experimental del proyecto. Únicamente los directivos del hotel desconocen la existencia del proyecto por lo que podrían no estar de acuerdo en su elaboración.</w:t>
-      </w:r>
-    </w:p>
-    <w:p>
-      <w:pPr>
-        <w:ind w:firstLine="708"/>
-        <w:rPr>
-          <w:lang w:eastAsia="es-ES"/>
-        </w:rPr>
-      </w:pPr>
-    </w:p>
-    <w:p>
-      <w:pPr>
-        <w:rPr>
-          <w:b/>
-          <w:lang w:eastAsia="es-ES"/>
-        </w:rPr>
-      </w:pPr>
-      <w:r>
-        <w:rPr>
-          <w:b/>
-          <w:lang w:eastAsia="es-ES"/>
-        </w:rPr>
-        <w:t>ACCIONES PROPUESTAS:</w:t>
-      </w:r>
-    </w:p>
-    <w:p>
-      <w:pPr>
-        <w:rPr>
-          <w:lang w:eastAsia="es-ES"/>
-        </w:rPr>
-      </w:pPr>
-      <w:r>
-        <w:rPr>
-          <w:b/>
-          <w:lang w:eastAsia="es-ES"/>
-        </w:rPr>
-        <w:tab/>
-      </w:r>
-      <w:r>
-        <w:rPr>
-          <w:lang w:eastAsia="es-ES"/>
-        </w:rPr>
         <w:t>Para la resolución del problema de la asignació</w:t>
       </w:r>
       <w:r>
@@ -4431,6 +4022,7 @@
     </w:p>
     <w:p>
       <w:pPr>
+        <w:jc w:val="both"/>
         <w:rPr>
           <w:lang w:eastAsia="es-ES"/>
         </w:rPr>
@@ -4442,11 +4034,9 @@
         <w:tab/>
         <w:t>Como dicho caso es difícilmente alcanzable, y que el hotel ya dispone de un sistema de información que facilita la comunicación entre los técnicos y el resto de usuarios del hotel, el proyecto no es recomendable llevarlo a cabo.</w:t>
       </w:r>
-      <w:bookmarkStart w:id="0" w:name="_GoBack"/>
-      <w:bookmarkEnd w:id="0"/>
     </w:p>
     <w:sectPr>
-      <w:footerReference w:type="default" r:id="rId9"/>
+      <w:footerReference w:type="default" r:id="rId10"/>
       <w:pgSz w:w="11906" w:h="16838"/>
       <w:pgMar w:top="1417" w:right="1701" w:bottom="1417" w:left="1701" w:header="708" w:footer="708" w:gutter="0"/>
       <w:pgNumType w:start="0"/>
@@ -4459,7 +4049,7 @@
 </file>
 
 <file path=word/endnotes.xml><?xml version="1.0" encoding="utf-8"?>
-<w:endnotes xmlns:wpc="http://schemas.microsoft.com/office/word/2010/wordprocessingCanvas" xmlns:mo="http://schemas.microsoft.com/office/mac/office/2008/main" xmlns:mc="http://schemas.openxmlformats.org/markup-compatibility/2006" xmlns:mv="urn:schemas-microsoft-com:mac:vml" xmlns:o="urn:schemas-microsoft-com:office:office" xmlns:r="http://schemas.openxmlformats.org/officeDocument/2006/relationships" xmlns:m="http://schemas.openxmlformats.org/officeDocument/2006/math" xmlns:v="urn:schemas-microsoft-com:vml" xmlns:wp14="http://schemas.microsoft.com/office/word/2010/wordprocessingDrawing" xmlns:wp="http://schemas.openxmlformats.org/drawingml/2006/wordprocessingDrawing" xmlns:w10="urn:schemas-microsoft-com:office:word" xmlns:w="http://schemas.openxmlformats.org/wordprocessingml/2006/main" xmlns:w14="http://schemas.microsoft.com/office/word/2010/wordml" xmlns:w15="http://schemas.microsoft.com/office/word/2012/wordml" xmlns:wpg="http://schemas.microsoft.com/office/word/2010/wordprocessingGroup" xmlns:wpi="http://schemas.microsoft.com/office/word/2010/wordprocessingInk" xmlns:wne="http://schemas.microsoft.com/office/word/2006/wordml" xmlns:wps="http://schemas.microsoft.com/office/word/2010/wordprocessingShape" mc:Ignorable="w14 w15 wp14">
+<w:endnotes xmlns:wpc="http://schemas.microsoft.com/office/word/2010/wordprocessingCanvas" xmlns:mc="http://schemas.openxmlformats.org/markup-compatibility/2006" xmlns:o="urn:schemas-microsoft-com:office:office" xmlns:r="http://schemas.openxmlformats.org/officeDocument/2006/relationships" xmlns:m="http://schemas.openxmlformats.org/officeDocument/2006/math" xmlns:v="urn:schemas-microsoft-com:vml" xmlns:wp14="http://schemas.microsoft.com/office/word/2010/wordprocessingDrawing" xmlns:wp="http://schemas.openxmlformats.org/drawingml/2006/wordprocessingDrawing" xmlns:w10="urn:schemas-microsoft-com:office:word" xmlns:w="http://schemas.openxmlformats.org/wordprocessingml/2006/main" xmlns:w14="http://schemas.microsoft.com/office/word/2010/wordml" xmlns:wpg="http://schemas.microsoft.com/office/word/2010/wordprocessingGroup" xmlns:wpi="http://schemas.microsoft.com/office/word/2010/wordprocessingInk" xmlns:wne="http://schemas.microsoft.com/office/word/2006/wordml" xmlns:wps="http://schemas.microsoft.com/office/word/2010/wordprocessingShape" mc:Ignorable="w14 wp14">
   <w:endnote w:type="separator" w:id="-1">
     <w:p>
       <w:pPr>
@@ -4484,7 +4074,7 @@
 </file>
 
 <file path=word/footer1.xml><?xml version="1.0" encoding="utf-8"?>
-<w:ftr xmlns:wpc="http://schemas.microsoft.com/office/word/2010/wordprocessingCanvas" xmlns:mo="http://schemas.microsoft.com/office/mac/office/2008/main" xmlns:mc="http://schemas.openxmlformats.org/markup-compatibility/2006" xmlns:mv="urn:schemas-microsoft-com:mac:vml" xmlns:o="urn:schemas-microsoft-com:office:office" xmlns:r="http://schemas.openxmlformats.org/officeDocument/2006/relationships" xmlns:m="http://schemas.openxmlformats.org/officeDocument/2006/math" xmlns:v="urn:schemas-microsoft-com:vml" xmlns:wp14="http://schemas.microsoft.com/office/word/2010/wordprocessingDrawing" xmlns:wp="http://schemas.openxmlformats.org/drawingml/2006/wordprocessingDrawing" xmlns:w10="urn:schemas-microsoft-com:office:word" xmlns:w="http://schemas.openxmlformats.org/wordprocessingml/2006/main" xmlns:w14="http://schemas.microsoft.com/office/word/2010/wordml" xmlns:w15="http://schemas.microsoft.com/office/word/2012/wordml" xmlns:wpg="http://schemas.microsoft.com/office/word/2010/wordprocessingGroup" xmlns:wpi="http://schemas.microsoft.com/office/word/2010/wordprocessingInk" xmlns:wne="http://schemas.microsoft.com/office/word/2006/wordml" xmlns:wps="http://schemas.microsoft.com/office/word/2010/wordprocessingShape" mc:Ignorable="w14 w15 wp14">
+<w:ftr xmlns:wpc="http://schemas.microsoft.com/office/word/2010/wordprocessingCanvas" xmlns:mc="http://schemas.openxmlformats.org/markup-compatibility/2006" xmlns:o="urn:schemas-microsoft-com:office:office" xmlns:r="http://schemas.openxmlformats.org/officeDocument/2006/relationships" xmlns:m="http://schemas.openxmlformats.org/officeDocument/2006/math" xmlns:v="urn:schemas-microsoft-com:vml" xmlns:wp14="http://schemas.microsoft.com/office/word/2010/wordprocessingDrawing" xmlns:wp="http://schemas.openxmlformats.org/drawingml/2006/wordprocessingDrawing" xmlns:w10="urn:schemas-microsoft-com:office:word" xmlns:w="http://schemas.openxmlformats.org/wordprocessingml/2006/main" xmlns:w14="http://schemas.microsoft.com/office/word/2010/wordml" xmlns:wpg="http://schemas.microsoft.com/office/word/2010/wordprocessingGroup" xmlns:wpi="http://schemas.microsoft.com/office/word/2010/wordprocessingInk" xmlns:wne="http://schemas.microsoft.com/office/word/2006/wordml" xmlns:wps="http://schemas.microsoft.com/office/word/2010/wordprocessingShape" mc:Ignorable="w14 wp14">
   <w:tbl>
     <w:tblPr>
       <w:tblW w:w="5000" w:type="pct"/>
@@ -4605,7 +4195,7 @@
 </file>
 
 <file path=word/footnotes.xml><?xml version="1.0" encoding="utf-8"?>
-<w:footnotes xmlns:wpc="http://schemas.microsoft.com/office/word/2010/wordprocessingCanvas" xmlns:mo="http://schemas.microsoft.com/office/mac/office/2008/main" xmlns:mc="http://schemas.openxmlformats.org/markup-compatibility/2006" xmlns:mv="urn:schemas-microsoft-com:mac:vml" xmlns:o="urn:schemas-microsoft-com:office:office" xmlns:r="http://schemas.openxmlformats.org/officeDocument/2006/relationships" xmlns:m="http://schemas.openxmlformats.org/officeDocument/2006/math" xmlns:v="urn:schemas-microsoft-com:vml" xmlns:wp14="http://schemas.microsoft.com/office/word/2010/wordprocessingDrawing" xmlns:wp="http://schemas.openxmlformats.org/drawingml/2006/wordprocessingDrawing" xmlns:w10="urn:schemas-microsoft-com:office:word" xmlns:w="http://schemas.openxmlformats.org/wordprocessingml/2006/main" xmlns:w14="http://schemas.microsoft.com/office/word/2010/wordml" xmlns:w15="http://schemas.microsoft.com/office/word/2012/wordml" xmlns:wpg="http://schemas.microsoft.com/office/word/2010/wordprocessingGroup" xmlns:wpi="http://schemas.microsoft.com/office/word/2010/wordprocessingInk" xmlns:wne="http://schemas.microsoft.com/office/word/2006/wordml" xmlns:wps="http://schemas.microsoft.com/office/word/2010/wordprocessingShape" mc:Ignorable="w14 w15 wp14">
+<w:footnotes xmlns:wpc="http://schemas.microsoft.com/office/word/2010/wordprocessingCanvas" xmlns:mc="http://schemas.openxmlformats.org/markup-compatibility/2006" xmlns:o="urn:schemas-microsoft-com:office:office" xmlns:r="http://schemas.openxmlformats.org/officeDocument/2006/relationships" xmlns:m="http://schemas.openxmlformats.org/officeDocument/2006/math" xmlns:v="urn:schemas-microsoft-com:vml" xmlns:wp14="http://schemas.microsoft.com/office/word/2010/wordprocessingDrawing" xmlns:wp="http://schemas.openxmlformats.org/drawingml/2006/wordprocessingDrawing" xmlns:w10="urn:schemas-microsoft-com:office:word" xmlns:w="http://schemas.openxmlformats.org/wordprocessingml/2006/main" xmlns:w14="http://schemas.microsoft.com/office/word/2010/wordml" xmlns:wpg="http://schemas.microsoft.com/office/word/2010/wordprocessingGroup" xmlns:wpi="http://schemas.microsoft.com/office/word/2010/wordprocessingInk" xmlns:wne="http://schemas.microsoft.com/office/word/2006/wordml" xmlns:wps="http://schemas.microsoft.com/office/word/2010/wordprocessingShape" mc:Ignorable="w14 wp14">
   <w:footnote w:type="separator" w:id="-1">
     <w:p>
       <w:pPr>
@@ -4630,7 +4220,7 @@
 </file>
 
 <file path=word/numbering.xml><?xml version="1.0" encoding="utf-8"?>
-<w:numbering xmlns:wpc="http://schemas.microsoft.com/office/word/2010/wordprocessingCanvas" xmlns:mo="http://schemas.microsoft.com/office/mac/office/2008/main" xmlns:mc="http://schemas.openxmlformats.org/markup-compatibility/2006" xmlns:mv="urn:schemas-microsoft-com:mac:vml" xmlns:o="urn:schemas-microsoft-com:office:office" xmlns:r="http://schemas.openxmlformats.org/officeDocument/2006/relationships" xmlns:m="http://schemas.openxmlformats.org/officeDocument/2006/math" xmlns:v="urn:schemas-microsoft-com:vml" xmlns:wp14="http://schemas.microsoft.com/office/word/2010/wordprocessingDrawing" xmlns:wp="http://schemas.openxmlformats.org/drawingml/2006/wordprocessingDrawing" xmlns:w10="urn:schemas-microsoft-com:office:word" xmlns:w="http://schemas.openxmlformats.org/wordprocessingml/2006/main" xmlns:w14="http://schemas.microsoft.com/office/word/2010/wordml" xmlns:w15="http://schemas.microsoft.com/office/word/2012/wordml" xmlns:wpg="http://schemas.microsoft.com/office/word/2010/wordprocessingGroup" xmlns:wpi="http://schemas.microsoft.com/office/word/2010/wordprocessingInk" xmlns:wne="http://schemas.microsoft.com/office/word/2006/wordml" xmlns:wps="http://schemas.microsoft.com/office/word/2010/wordprocessingShape" mc:Ignorable="w14 w15 wp14">
+<w:numbering xmlns:wpc="http://schemas.microsoft.com/office/word/2010/wordprocessingCanvas" xmlns:mc="http://schemas.openxmlformats.org/markup-compatibility/2006" xmlns:o="urn:schemas-microsoft-com:office:office" xmlns:r="http://schemas.openxmlformats.org/officeDocument/2006/relationships" xmlns:m="http://schemas.openxmlformats.org/officeDocument/2006/math" xmlns:v="urn:schemas-microsoft-com:vml" xmlns:wp14="http://schemas.microsoft.com/office/word/2010/wordprocessingDrawing" xmlns:wp="http://schemas.openxmlformats.org/drawingml/2006/wordprocessingDrawing" xmlns:w10="urn:schemas-microsoft-com:office:word" xmlns:w="http://schemas.openxmlformats.org/wordprocessingml/2006/main" xmlns:w14="http://schemas.microsoft.com/office/word/2010/wordml" xmlns:wpg="http://schemas.microsoft.com/office/word/2010/wordprocessingGroup" xmlns:wpi="http://schemas.microsoft.com/office/word/2010/wordprocessingInk" xmlns:wne="http://schemas.microsoft.com/office/word/2006/wordml" xmlns:wps="http://schemas.microsoft.com/office/word/2010/wordprocessingShape" mc:Ignorable="w14 wp14">
   <w:abstractNum w:abstractNumId="0">
     <w:nsid w:val="02E65D7D"/>
     <w:multiLevelType w:val="hybridMultilevel"/>
@@ -5500,6 +5090,119 @@
       <w:lvlJc w:val="left"/>
       <w:pPr>
         <w:ind w:left="7230" w:hanging="360"/>
+      </w:pPr>
+      <w:rPr>
+        <w:rFonts w:ascii="Wingdings" w:hAnsi="Wingdings" w:hint="default"/>
+      </w:rPr>
+    </w:lvl>
+  </w:abstractNum>
+  <w:abstractNum w:abstractNumId="8">
+    <w:nsid w:val="711E5E88"/>
+    <w:multiLevelType w:val="hybridMultilevel"/>
+    <w:tmpl w:val="7F08E1CC"/>
+    <w:lvl w:ilvl="0" w:tplc="0C0A0001">
+      <w:start w:val="1"/>
+      <w:numFmt w:val="bullet"/>
+      <w:lvlText w:val=""/>
+      <w:lvlJc w:val="left"/>
+      <w:pPr>
+        <w:ind w:left="1432" w:hanging="360"/>
+      </w:pPr>
+      <w:rPr>
+        <w:rFonts w:ascii="Symbol" w:hAnsi="Symbol" w:hint="default"/>
+      </w:rPr>
+    </w:lvl>
+    <w:lvl w:ilvl="1" w:tplc="0C0A0003" w:tentative="1">
+      <w:start w:val="1"/>
+      <w:numFmt w:val="bullet"/>
+      <w:lvlText w:val="o"/>
+      <w:lvlJc w:val="left"/>
+      <w:pPr>
+        <w:ind w:left="2152" w:hanging="360"/>
+      </w:pPr>
+      <w:rPr>
+        <w:rFonts w:ascii="Courier New" w:hAnsi="Courier New" w:cs="Courier New" w:hint="default"/>
+      </w:rPr>
+    </w:lvl>
+    <w:lvl w:ilvl="2" w:tplc="0C0A0005" w:tentative="1">
+      <w:start w:val="1"/>
+      <w:numFmt w:val="bullet"/>
+      <w:lvlText w:val=""/>
+      <w:lvlJc w:val="left"/>
+      <w:pPr>
+        <w:ind w:left="2872" w:hanging="360"/>
+      </w:pPr>
+      <w:rPr>
+        <w:rFonts w:ascii="Wingdings" w:hAnsi="Wingdings" w:hint="default"/>
+      </w:rPr>
+    </w:lvl>
+    <w:lvl w:ilvl="3" w:tplc="0C0A0001" w:tentative="1">
+      <w:start w:val="1"/>
+      <w:numFmt w:val="bullet"/>
+      <w:lvlText w:val=""/>
+      <w:lvlJc w:val="left"/>
+      <w:pPr>
+        <w:ind w:left="3592" w:hanging="360"/>
+      </w:pPr>
+      <w:rPr>
+        <w:rFonts w:ascii="Symbol" w:hAnsi="Symbol" w:hint="default"/>
+      </w:rPr>
+    </w:lvl>
+    <w:lvl w:ilvl="4" w:tplc="0C0A0003" w:tentative="1">
+      <w:start w:val="1"/>
+      <w:numFmt w:val="bullet"/>
+      <w:lvlText w:val="o"/>
+      <w:lvlJc w:val="left"/>
+      <w:pPr>
+        <w:ind w:left="4312" w:hanging="360"/>
+      </w:pPr>
+      <w:rPr>
+        <w:rFonts w:ascii="Courier New" w:hAnsi="Courier New" w:cs="Courier New" w:hint="default"/>
+      </w:rPr>
+    </w:lvl>
+    <w:lvl w:ilvl="5" w:tplc="0C0A0005" w:tentative="1">
+      <w:start w:val="1"/>
+      <w:numFmt w:val="bullet"/>
+      <w:lvlText w:val=""/>
+      <w:lvlJc w:val="left"/>
+      <w:pPr>
+        <w:ind w:left="5032" w:hanging="360"/>
+      </w:pPr>
+      <w:rPr>
+        <w:rFonts w:ascii="Wingdings" w:hAnsi="Wingdings" w:hint="default"/>
+      </w:rPr>
+    </w:lvl>
+    <w:lvl w:ilvl="6" w:tplc="0C0A0001" w:tentative="1">
+      <w:start w:val="1"/>
+      <w:numFmt w:val="bullet"/>
+      <w:lvlText w:val=""/>
+      <w:lvlJc w:val="left"/>
+      <w:pPr>
+        <w:ind w:left="5752" w:hanging="360"/>
+      </w:pPr>
+      <w:rPr>
+        <w:rFonts w:ascii="Symbol" w:hAnsi="Symbol" w:hint="default"/>
+      </w:rPr>
+    </w:lvl>
+    <w:lvl w:ilvl="7" w:tplc="0C0A0003" w:tentative="1">
+      <w:start w:val="1"/>
+      <w:numFmt w:val="bullet"/>
+      <w:lvlText w:val="o"/>
+      <w:lvlJc w:val="left"/>
+      <w:pPr>
+        <w:ind w:left="6472" w:hanging="360"/>
+      </w:pPr>
+      <w:rPr>
+        <w:rFonts w:ascii="Courier New" w:hAnsi="Courier New" w:cs="Courier New" w:hint="default"/>
+      </w:rPr>
+    </w:lvl>
+    <w:lvl w:ilvl="8" w:tplc="0C0A0005" w:tentative="1">
+      <w:start w:val="1"/>
+      <w:numFmt w:val="bullet"/>
+      <w:lvlText w:val=""/>
+      <w:lvlJc w:val="left"/>
+      <w:pPr>
+        <w:ind w:left="7192" w:hanging="360"/>
       </w:pPr>
       <w:rPr>
         <w:rFonts w:ascii="Wingdings" w:hAnsi="Wingdings" w:hint="default"/>
@@ -5560,11 +5263,14 @@
   <w:num w:numId="9">
     <w:abstractNumId w:val="6"/>
   </w:num>
+  <w:num w:numId="10">
+    <w:abstractNumId w:val="8"/>
+  </w:num>
 </w:numbering>
 </file>
 
 <file path=word/styles.xml><?xml version="1.0" encoding="utf-8"?>
-<w:styles xmlns:mc="http://schemas.openxmlformats.org/markup-compatibility/2006" xmlns:r="http://schemas.openxmlformats.org/officeDocument/2006/relationships" xmlns:w="http://schemas.openxmlformats.org/wordprocessingml/2006/main" xmlns:w14="http://schemas.microsoft.com/office/word/2010/wordml" xmlns:w15="http://schemas.microsoft.com/office/word/2012/wordml" mc:Ignorable="w14 w15">
+<w:styles xmlns:mc="http://schemas.openxmlformats.org/markup-compatibility/2006" xmlns:r="http://schemas.openxmlformats.org/officeDocument/2006/relationships" xmlns:w="http://schemas.openxmlformats.org/wordprocessingml/2006/main" xmlns:w14="http://schemas.microsoft.com/office/word/2010/wordml" mc:Ignorable="w14">
   <w:docDefaults>
     <w:rPrDefault>
       <w:rPr>
@@ -5580,378 +5286,144 @@
       </w:pPr>
     </w:pPrDefault>
   </w:docDefaults>
-  <w:latentStyles w:defLockedState="0" w:defUIPriority="99" w:defSemiHidden="0" w:defUnhideWhenUsed="0" w:defQFormat="0" w:count="380">
-    <w:lsdException w:name="Normal" w:uiPriority="0" w:qFormat="1"/>
-    <w:lsdException w:name="heading 1" w:uiPriority="9" w:qFormat="1"/>
-    <w:lsdException w:name="heading 2" w:semiHidden="1" w:uiPriority="9" w:unhideWhenUsed="1" w:qFormat="1"/>
-    <w:lsdException w:name="heading 3" w:semiHidden="1" w:unhideWhenUsed="1" w:qFormat="1"/>
-    <w:lsdException w:name="heading 4" w:semiHidden="1" w:uiPriority="9" w:unhideWhenUsed="1" w:qFormat="1"/>
-    <w:lsdException w:name="heading 5" w:semiHidden="1" w:uiPriority="9" w:unhideWhenUsed="1" w:qFormat="1"/>
-    <w:lsdException w:name="heading 6" w:semiHidden="1" w:uiPriority="9" w:unhideWhenUsed="1" w:qFormat="1"/>
-    <w:lsdException w:name="heading 7" w:semiHidden="1" w:uiPriority="9" w:unhideWhenUsed="1" w:qFormat="1"/>
-    <w:lsdException w:name="heading 8" w:semiHidden="1" w:uiPriority="9" w:unhideWhenUsed="1" w:qFormat="1"/>
-    <w:lsdException w:name="heading 9" w:semiHidden="1" w:uiPriority="9" w:unhideWhenUsed="1" w:qFormat="1"/>
-    <w:lsdException w:name="index 1" w:semiHidden="1" w:unhideWhenUsed="1"/>
-    <w:lsdException w:name="index 2" w:semiHidden="1" w:unhideWhenUsed="1"/>
-    <w:lsdException w:name="index 3" w:semiHidden="1" w:unhideWhenUsed="1"/>
-    <w:lsdException w:name="index 4" w:semiHidden="1" w:unhideWhenUsed="1"/>
-    <w:lsdException w:name="index 5" w:semiHidden="1" w:unhideWhenUsed="1"/>
-    <w:lsdException w:name="index 6" w:semiHidden="1" w:unhideWhenUsed="1"/>
-    <w:lsdException w:name="index 7" w:semiHidden="1" w:unhideWhenUsed="1"/>
-    <w:lsdException w:name="index 8" w:semiHidden="1" w:unhideWhenUsed="1"/>
-    <w:lsdException w:name="index 9" w:semiHidden="1" w:unhideWhenUsed="1"/>
-    <w:lsdException w:name="toc 1" w:semiHidden="1" w:uiPriority="39" w:unhideWhenUsed="1"/>
-    <w:lsdException w:name="toc 2" w:semiHidden="1" w:uiPriority="39" w:unhideWhenUsed="1"/>
-    <w:lsdException w:name="toc 3" w:semiHidden="1" w:uiPriority="39" w:unhideWhenUsed="1"/>
-    <w:lsdException w:name="toc 4" w:semiHidden="1" w:uiPriority="39" w:unhideWhenUsed="1"/>
-    <w:lsdException w:name="toc 5" w:semiHidden="1" w:uiPriority="39" w:unhideWhenUsed="1"/>
-    <w:lsdException w:name="toc 6" w:semiHidden="1" w:uiPriority="39" w:unhideWhenUsed="1"/>
-    <w:lsdException w:name="toc 7" w:semiHidden="1" w:uiPriority="39" w:unhideWhenUsed="1"/>
-    <w:lsdException w:name="toc 8" w:semiHidden="1" w:uiPriority="39" w:unhideWhenUsed="1"/>
-    <w:lsdException w:name="toc 9" w:semiHidden="1" w:uiPriority="39" w:unhideWhenUsed="1"/>
-    <w:lsdException w:name="Normal Indent" w:semiHidden="1" w:unhideWhenUsed="1"/>
-    <w:lsdException w:name="footnote text" w:semiHidden="1" w:unhideWhenUsed="1"/>
-    <w:lsdException w:name="annotation text" w:semiHidden="1" w:unhideWhenUsed="1"/>
-    <w:lsdException w:name="header" w:semiHidden="1" w:unhideWhenUsed="1"/>
-    <w:lsdException w:name="footer" w:semiHidden="1" w:unhideWhenUsed="1"/>
-    <w:lsdException w:name="index heading" w:semiHidden="1" w:unhideWhenUsed="1"/>
-    <w:lsdException w:name="caption" w:semiHidden="1" w:uiPriority="35" w:unhideWhenUsed="1" w:qFormat="1"/>
-    <w:lsdException w:name="table of figures" w:semiHidden="1" w:unhideWhenUsed="1"/>
-    <w:lsdException w:name="envelope address" w:semiHidden="1" w:unhideWhenUsed="1"/>
-    <w:lsdException w:name="envelope return" w:semiHidden="1" w:unhideWhenUsed="1"/>
-    <w:lsdException w:name="footnote reference" w:semiHidden="1" w:unhideWhenUsed="1"/>
-    <w:lsdException w:name="annotation reference" w:semiHidden="1" w:unhideWhenUsed="1"/>
-    <w:lsdException w:name="line number" w:semiHidden="1" w:unhideWhenUsed="1"/>
-    <w:lsdException w:name="page number" w:semiHidden="1" w:unhideWhenUsed="1"/>
-    <w:lsdException w:name="endnote reference" w:semiHidden="1" w:unhideWhenUsed="1"/>
-    <w:lsdException w:name="endnote text" w:semiHidden="1" w:unhideWhenUsed="1"/>
-    <w:lsdException w:name="table of authorities" w:semiHidden="1" w:unhideWhenUsed="1"/>
-    <w:lsdException w:name="macro" w:semiHidden="1" w:unhideWhenUsed="1"/>
-    <w:lsdException w:name="toa heading" w:semiHidden="1" w:unhideWhenUsed="1"/>
-    <w:lsdException w:name="List" w:semiHidden="1" w:unhideWhenUsed="1"/>
-    <w:lsdException w:name="List Bullet" w:semiHidden="1" w:unhideWhenUsed="1"/>
-    <w:lsdException w:name="List Number" w:semiHidden="1" w:unhideWhenUsed="1"/>
-    <w:lsdException w:name="List 2" w:semiHidden="1" w:unhideWhenUsed="1"/>
-    <w:lsdException w:name="List 3" w:semiHidden="1" w:unhideWhenUsed="1"/>
-    <w:lsdException w:name="List 4" w:semiHidden="1" w:unhideWhenUsed="1"/>
-    <w:lsdException w:name="List 5" w:semiHidden="1" w:unhideWhenUsed="1"/>
-    <w:lsdException w:name="List Bullet 2" w:semiHidden="1" w:unhideWhenUsed="1"/>
-    <w:lsdException w:name="List Bullet 3" w:semiHidden="1" w:unhideWhenUsed="1"/>
-    <w:lsdException w:name="List Bullet 4" w:semiHidden="1" w:unhideWhenUsed="1"/>
-    <w:lsdException w:name="List Bullet 5" w:semiHidden="1" w:unhideWhenUsed="1"/>
-    <w:lsdException w:name="List Number 2" w:semiHidden="1" w:unhideWhenUsed="1"/>
-    <w:lsdException w:name="List Number 3" w:semiHidden="1" w:unhideWhenUsed="1"/>
-    <w:lsdException w:name="List Number 4" w:semiHidden="1" w:unhideWhenUsed="1"/>
-    <w:lsdException w:name="List Number 5" w:semiHidden="1" w:unhideWhenUsed="1"/>
-    <w:lsdException w:name="Title" w:uiPriority="10" w:qFormat="1"/>
-    <w:lsdException w:name="Closing" w:semiHidden="1" w:unhideWhenUsed="1"/>
-    <w:lsdException w:name="Signature" w:semiHidden="1" w:unhideWhenUsed="1"/>
-    <w:lsdException w:name="Default Paragraph Font" w:semiHidden="1" w:uiPriority="1" w:unhideWhenUsed="1"/>
-    <w:lsdException w:name="Body Text" w:semiHidden="1" w:unhideWhenUsed="1"/>
-    <w:lsdException w:name="Body Text Indent" w:semiHidden="1" w:unhideWhenUsed="1"/>
-    <w:lsdException w:name="List Continue" w:semiHidden="1" w:unhideWhenUsed="1"/>
-    <w:lsdException w:name="List Continue 2" w:semiHidden="1" w:unhideWhenUsed="1"/>
-    <w:lsdException w:name="List Continue 3" w:semiHidden="1" w:unhideWhenUsed="1"/>
-    <w:lsdException w:name="List Continue 4" w:semiHidden="1" w:unhideWhenUsed="1"/>
-    <w:lsdException w:name="List Continue 5" w:semiHidden="1" w:unhideWhenUsed="1"/>
-    <w:lsdException w:name="Message Header" w:semiHidden="1" w:unhideWhenUsed="1"/>
-    <w:lsdException w:name="Subtitle" w:uiPriority="11" w:qFormat="1"/>
-    <w:lsdException w:name="Salutation" w:semiHidden="1" w:unhideWhenUsed="1"/>
-    <w:lsdException w:name="Date" w:semiHidden="1" w:unhideWhenUsed="1"/>
-    <w:lsdException w:name="Body Text First Indent" w:semiHidden="1" w:unhideWhenUsed="1"/>
-    <w:lsdException w:name="Body Text First Indent 2" w:semiHidden="1" w:unhideWhenUsed="1"/>
-    <w:lsdException w:name="Note Heading" w:semiHidden="1" w:unhideWhenUsed="1"/>
-    <w:lsdException w:name="Body Text 2" w:semiHidden="1" w:unhideWhenUsed="1"/>
-    <w:lsdException w:name="Body Text 3" w:semiHidden="1" w:unhideWhenUsed="1"/>
-    <w:lsdException w:name="Body Text Indent 2" w:semiHidden="1" w:unhideWhenUsed="1"/>
-    <w:lsdException w:name="Body Text Indent 3" w:semiHidden="1" w:unhideWhenUsed="1"/>
-    <w:lsdException w:name="Block Text" w:semiHidden="1" w:unhideWhenUsed="1"/>
-    <w:lsdException w:name="Hyperlink" w:semiHidden="1" w:unhideWhenUsed="1"/>
-    <w:lsdException w:name="FollowedHyperlink" w:semiHidden="1" w:unhideWhenUsed="1"/>
-    <w:lsdException w:name="Strong" w:uiPriority="22" w:qFormat="1"/>
-    <w:lsdException w:name="Emphasis" w:uiPriority="20" w:qFormat="1"/>
-    <w:lsdException w:name="Document Map" w:semiHidden="1" w:unhideWhenUsed="1"/>
-    <w:lsdException w:name="Plain Text" w:semiHidden="1" w:unhideWhenUsed="1"/>
-    <w:lsdException w:name="E-mail Signature" w:semiHidden="1" w:unhideWhenUsed="1"/>
-    <w:lsdException w:name="HTML Top of Form" w:semiHidden="1" w:unhideWhenUsed="1"/>
-    <w:lsdException w:name="HTML Bottom of Form" w:semiHidden="1" w:unhideWhenUsed="1"/>
-    <w:lsdException w:name="Normal (Web)" w:semiHidden="1" w:unhideWhenUsed="1"/>
-    <w:lsdException w:name="HTML Acronym" w:semiHidden="1" w:unhideWhenUsed="1"/>
-    <w:lsdException w:name="HTML Address" w:semiHidden="1" w:unhideWhenUsed="1"/>
-    <w:lsdException w:name="HTML Cite" w:semiHidden="1" w:unhideWhenUsed="1"/>
-    <w:lsdException w:name="HTML Code" w:semiHidden="1" w:unhideWhenUsed="1"/>
-    <w:lsdException w:name="HTML Definition" w:semiHidden="1" w:unhideWhenUsed="1"/>
-    <w:lsdException w:name="HTML Keyboard" w:semiHidden="1" w:unhideWhenUsed="1"/>
-    <w:lsdException w:name="HTML Preformatted" w:semiHidden="1" w:unhideWhenUsed="1"/>
-    <w:lsdException w:name="HTML Sample" w:semiHidden="1" w:unhideWhenUsed="1"/>
-    <w:lsdException w:name="HTML Typewriter" w:semiHidden="1" w:unhideWhenUsed="1"/>
-    <w:lsdException w:name="HTML Variable" w:semiHidden="1" w:unhideWhenUsed="1"/>
-    <w:lsdException w:name="Normal Table" w:semiHidden="1" w:unhideWhenUsed="1"/>
-    <w:lsdException w:name="annotation subject" w:semiHidden="1" w:unhideWhenUsed="1"/>
-    <w:lsdException w:name="No List" w:semiHidden="1" w:unhideWhenUsed="1"/>
-    <w:lsdException w:name="Outline List 1" w:semiHidden="1" w:unhideWhenUsed="1"/>
-    <w:lsdException w:name="Outline List 2" w:semiHidden="1" w:unhideWhenUsed="1"/>
-    <w:lsdException w:name="Outline List 3" w:semiHidden="1" w:unhideWhenUsed="1"/>
-    <w:lsdException w:name="Table Simple 1" w:semiHidden="1" w:unhideWhenUsed="1"/>
-    <w:lsdException w:name="Table Simple 2" w:semiHidden="1" w:unhideWhenUsed="1"/>
-    <w:lsdException w:name="Table Simple 3" w:semiHidden="1" w:unhideWhenUsed="1"/>
-    <w:lsdException w:name="Table Classic 1" w:semiHidden="1" w:unhideWhenUsed="1"/>
-    <w:lsdException w:name="Table Classic 2" w:semiHidden="1" w:unhideWhenUsed="1"/>
-    <w:lsdException w:name="Table Classic 3" w:semiHidden="1" w:unhideWhenUsed="1"/>
-    <w:lsdException w:name="Table Classic 4" w:semiHidden="1" w:unhideWhenUsed="1"/>
-    <w:lsdException w:name="Table Colorful 1" w:semiHidden="1" w:unhideWhenUsed="1"/>
-    <w:lsdException w:name="Table Colorful 2" w:semiHidden="1" w:unhideWhenUsed="1"/>
-    <w:lsdException w:name="Table Colorful 3" w:semiHidden="1" w:unhideWhenUsed="1"/>
-    <w:lsdException w:name="Table Columns 1" w:semiHidden="1" w:unhideWhenUsed="1"/>
-    <w:lsdException w:name="Table Columns 2" w:semiHidden="1" w:unhideWhenUsed="1"/>
-    <w:lsdException w:name="Table Columns 3" w:semiHidden="1" w:unhideWhenUsed="1"/>
-    <w:lsdException w:name="Table Columns 4" w:semiHidden="1" w:unhideWhenUsed="1"/>
-    <w:lsdException w:name="Table Columns 5" w:semiHidden="1" w:unhideWhenUsed="1"/>
-    <w:lsdException w:name="Table Grid 1" w:semiHidden="1" w:unhideWhenUsed="1"/>
-    <w:lsdException w:name="Table Grid 2" w:semiHidden="1" w:unhideWhenUsed="1"/>
-    <w:lsdException w:name="Table Grid 3" w:semiHidden="1" w:unhideWhenUsed="1"/>
-    <w:lsdException w:name="Table Grid 4" w:semiHidden="1" w:unhideWhenUsed="1"/>
-    <w:lsdException w:name="Table Grid 5" w:semiHidden="1" w:unhideWhenUsed="1"/>
-    <w:lsdException w:name="Table Grid 6" w:semiHidden="1" w:unhideWhenUsed="1"/>
-    <w:lsdException w:name="Table Grid 7" w:semiHidden="1" w:unhideWhenUsed="1"/>
-    <w:lsdException w:name="Table Grid 8" w:semiHidden="1" w:unhideWhenUsed="1"/>
-    <w:lsdException w:name="Table List 1" w:semiHidden="1" w:unhideWhenUsed="1"/>
-    <w:lsdException w:name="Table List 2" w:semiHidden="1" w:unhideWhenUsed="1"/>
-    <w:lsdException w:name="Table List 3" w:semiHidden="1" w:unhideWhenUsed="1"/>
-    <w:lsdException w:name="Table List 4" w:semiHidden="1" w:unhideWhenUsed="1"/>
-    <w:lsdException w:name="Table List 5" w:semiHidden="1" w:unhideWhenUsed="1"/>
-    <w:lsdException w:name="Table List 6" w:semiHidden="1" w:unhideWhenUsed="1"/>
-    <w:lsdException w:name="Table List 7" w:semiHidden="1" w:unhideWhenUsed="1"/>
-    <w:lsdException w:name="Table List 8" w:semiHidden="1" w:unhideWhenUsed="1"/>
-    <w:lsdException w:name="Table 3D effects 1" w:semiHidden="1" w:unhideWhenUsed="1"/>
-    <w:lsdException w:name="Table 3D effects 2" w:semiHidden="1" w:unhideWhenUsed="1"/>
-    <w:lsdException w:name="Table 3D effects 3" w:semiHidden="1" w:unhideWhenUsed="1"/>
-    <w:lsdException w:name="Table Contemporary" w:semiHidden="1" w:unhideWhenUsed="1"/>
-    <w:lsdException w:name="Table Elegant" w:semiHidden="1" w:unhideWhenUsed="1"/>
-    <w:lsdException w:name="Table Professional" w:semiHidden="1" w:unhideWhenUsed="1"/>
-    <w:lsdException w:name="Table Subtle 1" w:semiHidden="1" w:unhideWhenUsed="1"/>
-    <w:lsdException w:name="Table Subtle 2" w:semiHidden="1" w:unhideWhenUsed="1"/>
-    <w:lsdException w:name="Table Web 1" w:semiHidden="1" w:unhideWhenUsed="1"/>
-    <w:lsdException w:name="Table Web 2" w:semiHidden="1" w:unhideWhenUsed="1"/>
-    <w:lsdException w:name="Table Web 3" w:semiHidden="1" w:unhideWhenUsed="1"/>
-    <w:lsdException w:name="Balloon Text" w:semiHidden="1" w:unhideWhenUsed="1"/>
-    <w:lsdException w:name="Table Grid" w:uiPriority="39"/>
-    <w:lsdException w:name="Table Theme" w:semiHidden="1" w:unhideWhenUsed="1"/>
-    <w:lsdException w:name="Placeholder Text" w:semiHidden="1"/>
-    <w:lsdException w:name="No Spacing" w:uiPriority="1" w:qFormat="1"/>
-    <w:lsdException w:name="Light Shading" w:uiPriority="60"/>
-    <w:lsdException w:name="Light List" w:uiPriority="61"/>
-    <w:lsdException w:name="Light Grid" w:uiPriority="62"/>
-    <w:lsdException w:name="Medium Shading 1" w:uiPriority="63"/>
-    <w:lsdException w:name="Medium Shading 2" w:uiPriority="64"/>
-    <w:lsdException w:name="Medium List 1" w:uiPriority="65"/>
-    <w:lsdException w:name="Medium List 2" w:uiPriority="66"/>
-    <w:lsdException w:name="Medium Grid 1" w:uiPriority="67"/>
-    <w:lsdException w:name="Medium Grid 2" w:uiPriority="68"/>
-    <w:lsdException w:name="Medium Grid 3" w:uiPriority="69"/>
-    <w:lsdException w:name="Dark List" w:uiPriority="70"/>
-    <w:lsdException w:name="Colorful Shading" w:uiPriority="71"/>
-    <w:lsdException w:name="Colorful List" w:uiPriority="72"/>
-    <w:lsdException w:name="Colorful Grid" w:uiPriority="73"/>
-    <w:lsdException w:name="Light Shading Accent 1" w:uiPriority="60"/>
-    <w:lsdException w:name="Light List Accent 1" w:uiPriority="61"/>
-    <w:lsdException w:name="Light Grid Accent 1" w:uiPriority="62"/>
-    <w:lsdException w:name="Medium Shading 1 Accent 1" w:uiPriority="63"/>
-    <w:lsdException w:name="Medium Shading 2 Accent 1" w:uiPriority="64"/>
-    <w:lsdException w:name="Medium List 1 Accent 1" w:uiPriority="65"/>
-    <w:lsdException w:name="Revision" w:semiHidden="1"/>
-    <w:lsdException w:name="List Paragraph" w:uiPriority="34" w:qFormat="1"/>
-    <w:lsdException w:name="Quote" w:uiPriority="29" w:qFormat="1"/>
-    <w:lsdException w:name="Intense Quote" w:uiPriority="30" w:qFormat="1"/>
-    <w:lsdException w:name="Medium List 2 Accent 1" w:uiPriority="66"/>
-    <w:lsdException w:name="Medium Grid 1 Accent 1" w:uiPriority="67"/>
-    <w:lsdException w:name="Medium Grid 2 Accent 1" w:uiPriority="68"/>
-    <w:lsdException w:name="Medium Grid 3 Accent 1" w:uiPriority="69"/>
-    <w:lsdException w:name="Dark List Accent 1" w:uiPriority="70"/>
-    <w:lsdException w:name="Colorful Shading Accent 1" w:uiPriority="71"/>
-    <w:lsdException w:name="Colorful List Accent 1" w:uiPriority="72"/>
-    <w:lsdException w:name="Colorful Grid Accent 1" w:uiPriority="73"/>
-    <w:lsdException w:name="Light Shading Accent 2" w:uiPriority="60"/>
-    <w:lsdException w:name="Light List Accent 2" w:uiPriority="61"/>
-    <w:lsdException w:name="Light Grid Accent 2" w:uiPriority="62"/>
-    <w:lsdException w:name="Medium Shading 1 Accent 2" w:uiPriority="63"/>
-    <w:lsdException w:name="Medium Shading 2 Accent 2" w:uiPriority="64"/>
-    <w:lsdException w:name="Medium List 1 Accent 2" w:uiPriority="65"/>
-    <w:lsdException w:name="Medium List 2 Accent 2" w:uiPriority="66"/>
-    <w:lsdException w:name="Medium Grid 1 Accent 2" w:uiPriority="67"/>
-    <w:lsdException w:name="Medium Grid 2 Accent 2" w:uiPriority="68"/>
-    <w:lsdException w:name="Medium Grid 3 Accent 2" w:uiPriority="69"/>
-    <w:lsdException w:name="Dark List Accent 2" w:uiPriority="70"/>
-    <w:lsdException w:name="Colorful Shading Accent 2" w:uiPriority="71"/>
-    <w:lsdException w:name="Colorful List Accent 2" w:uiPriority="72"/>
-    <w:lsdException w:name="Colorful Grid Accent 2" w:uiPriority="73"/>
-    <w:lsdException w:name="Light Shading Accent 3" w:uiPriority="60"/>
-    <w:lsdException w:name="Light List Accent 3" w:uiPriority="61"/>
-    <w:lsdException w:name="Light Grid Accent 3" w:uiPriority="62"/>
-    <w:lsdException w:name="Medium Shading 1 Accent 3" w:uiPriority="63"/>
-    <w:lsdException w:name="Medium Shading 2 Accent 3" w:uiPriority="64"/>
-    <w:lsdException w:name="Medium List 1 Accent 3" w:uiPriority="65"/>
-    <w:lsdException w:name="Medium List 2 Accent 3" w:uiPriority="66"/>
-    <w:lsdException w:name="Medium Grid 1 Accent 3" w:uiPriority="67"/>
-    <w:lsdException w:name="Medium Grid 2 Accent 3" w:uiPriority="68"/>
-    <w:lsdException w:name="Medium Grid 3 Accent 3" w:uiPriority="69"/>
-    <w:lsdException w:name="Dark List Accent 3" w:uiPriority="70"/>
-    <w:lsdException w:name="Colorful Shading Accent 3" w:uiPriority="71"/>
-    <w:lsdException w:name="Colorful List Accent 3" w:uiPriority="72"/>
-    <w:lsdException w:name="Colorful Grid Accent 3" w:uiPriority="73"/>
-    <w:lsdException w:name="Light Shading Accent 4" w:uiPriority="60"/>
-    <w:lsdException w:name="Light List Accent 4" w:uiPriority="61"/>
-    <w:lsdException w:name="Light Grid Accent 4" w:uiPriority="62"/>
-    <w:lsdException w:name="Medium Shading 1 Accent 4" w:uiPriority="63"/>
-    <w:lsdException w:name="Medium Shading 2 Accent 4" w:uiPriority="64"/>
-    <w:lsdException w:name="Medium List 1 Accent 4" w:uiPriority="65"/>
-    <w:lsdException w:name="Medium List 2 Accent 4" w:uiPriority="66"/>
-    <w:lsdException w:name="Medium Grid 1 Accent 4" w:uiPriority="67"/>
-    <w:lsdException w:name="Medium Grid 2 Accent 4" w:uiPriority="68"/>
-    <w:lsdException w:name="Medium Grid 3 Accent 4" w:uiPriority="69"/>
-    <w:lsdException w:name="Dark List Accent 4" w:uiPriority="70"/>
-    <w:lsdException w:name="Colorful Shading Accent 4" w:uiPriority="71"/>
-    <w:lsdException w:name="Colorful List Accent 4" w:uiPriority="72"/>
-    <w:lsdException w:name="Colorful Grid Accent 4" w:uiPriority="73"/>
-    <w:lsdException w:name="Light Shading Accent 5" w:uiPriority="60"/>
-    <w:lsdException w:name="Light List Accent 5" w:uiPriority="61"/>
-    <w:lsdException w:name="Light Grid Accent 5" w:uiPriority="62"/>
-    <w:lsdException w:name="Medium Shading 1 Accent 5" w:uiPriority="63"/>
-    <w:lsdException w:name="Medium Shading 2 Accent 5" w:uiPriority="64"/>
-    <w:lsdException w:name="Medium List 1 Accent 5" w:uiPriority="65"/>
-    <w:lsdException w:name="Medium List 2 Accent 5" w:uiPriority="66"/>
-    <w:lsdException w:name="Medium Grid 1 Accent 5" w:uiPriority="67"/>
-    <w:lsdException w:name="Medium Grid 2 Accent 5" w:uiPriority="68"/>
-    <w:lsdException w:name="Medium Grid 3 Accent 5" w:uiPriority="69"/>
-    <w:lsdException w:name="Dark List Accent 5" w:uiPriority="70"/>
-    <w:lsdException w:name="Colorful Shading Accent 5" w:uiPriority="71"/>
-    <w:lsdException w:name="Colorful List Accent 5" w:uiPriority="72"/>
-    <w:lsdException w:name="Colorful Grid Accent 5" w:uiPriority="73"/>
-    <w:lsdException w:name="Light Shading Accent 6" w:uiPriority="60"/>
-    <w:lsdException w:name="Light List Accent 6" w:uiPriority="61"/>
-    <w:lsdException w:name="Light Grid Accent 6" w:uiPriority="62"/>
-    <w:lsdException w:name="Medium Shading 1 Accent 6" w:uiPriority="63"/>
-    <w:lsdException w:name="Medium Shading 2 Accent 6" w:uiPriority="64"/>
-    <w:lsdException w:name="Medium List 1 Accent 6" w:uiPriority="65"/>
-    <w:lsdException w:name="Medium List 2 Accent 6" w:uiPriority="66"/>
-    <w:lsdException w:name="Medium Grid 1 Accent 6" w:uiPriority="67"/>
-    <w:lsdException w:name="Medium Grid 2 Accent 6" w:uiPriority="68"/>
-    <w:lsdException w:name="Medium Grid 3 Accent 6" w:uiPriority="69"/>
-    <w:lsdException w:name="Dark List Accent 6" w:uiPriority="70"/>
-    <w:lsdException w:name="Colorful Shading Accent 6" w:uiPriority="71"/>
-    <w:lsdException w:name="Colorful List Accent 6" w:uiPriority="72"/>
-    <w:lsdException w:name="Colorful Grid Accent 6" w:uiPriority="73"/>
-    <w:lsdException w:name="Subtle Emphasis" w:uiPriority="19" w:qFormat="1"/>
-    <w:lsdException w:name="Intense Emphasis" w:uiPriority="21" w:qFormat="1"/>
-    <w:lsdException w:name="Subtle Reference" w:uiPriority="31" w:qFormat="1"/>
-    <w:lsdException w:name="Intense Reference" w:uiPriority="32" w:qFormat="1"/>
-    <w:lsdException w:name="Book Title" w:uiPriority="33" w:qFormat="1"/>
-    <w:lsdException w:name="Bibliography" w:semiHidden="1" w:uiPriority="37" w:unhideWhenUsed="1"/>
-    <w:lsdException w:name="TOC Heading" w:semiHidden="1" w:uiPriority="39" w:unhideWhenUsed="1" w:qFormat="1"/>
-    <w:lsdException w:name="Plain Table 1" w:uiPriority="41"/>
-    <w:lsdException w:name="Plain Table 2" w:uiPriority="42"/>
-    <w:lsdException w:name="Plain Table 3" w:uiPriority="43"/>
-    <w:lsdException w:name="Plain Table 4" w:uiPriority="44"/>
-    <w:lsdException w:name="Plain Table 5" w:uiPriority="45"/>
-    <w:lsdException w:name="Grid Table Light" w:uiPriority="40"/>
-    <w:lsdException w:name="Grid Table 1 Light" w:uiPriority="46"/>
-    <w:lsdException w:name="Grid Table 2" w:uiPriority="47"/>
-    <w:lsdException w:name="Grid Table 3" w:uiPriority="48"/>
-    <w:lsdException w:name="Grid Table 4" w:uiPriority="49"/>
-    <w:lsdException w:name="Grid Table 5 Dark" w:uiPriority="50"/>
-    <w:lsdException w:name="Grid Table 6 Colorful" w:uiPriority="51"/>
-    <w:lsdException w:name="Grid Table 7 Colorful" w:uiPriority="52"/>
-    <w:lsdException w:name="Grid Table 1 Light Accent 1" w:uiPriority="46"/>
-    <w:lsdException w:name="Grid Table 2 Accent 1" w:uiPriority="47"/>
-    <w:lsdException w:name="Grid Table 3 Accent 1" w:uiPriority="48"/>
-    <w:lsdException w:name="Grid Table 4 Accent 1" w:uiPriority="49"/>
-    <w:lsdException w:name="Grid Table 5 Dark Accent 1" w:uiPriority="50"/>
-    <w:lsdException w:name="Grid Table 6 Colorful Accent 1" w:uiPriority="51"/>
-    <w:lsdException w:name="Grid Table 7 Colorful Accent 1" w:uiPriority="52"/>
-    <w:lsdException w:name="Grid Table 1 Light Accent 2" w:uiPriority="46"/>
-    <w:lsdException w:name="Grid Table 2 Accent 2" w:uiPriority="47"/>
-    <w:lsdException w:name="Grid Table 3 Accent 2" w:uiPriority="48"/>
-    <w:lsdException w:name="Grid Table 4 Accent 2" w:uiPriority="49"/>
-    <w:lsdException w:name="Grid Table 5 Dark Accent 2" w:uiPriority="50"/>
-    <w:lsdException w:name="Grid Table 6 Colorful Accent 2" w:uiPriority="51"/>
-    <w:lsdException w:name="Grid Table 7 Colorful Accent 2" w:uiPriority="52"/>
-    <w:lsdException w:name="Grid Table 1 Light Accent 3" w:uiPriority="46"/>
-    <w:lsdException w:name="Grid Table 2 Accent 3" w:uiPriority="47"/>
-    <w:lsdException w:name="Grid Table 3 Accent 3" w:uiPriority="48"/>
-    <w:lsdException w:name="Grid Table 4 Accent 3" w:uiPriority="49"/>
-    <w:lsdException w:name="Grid Table 5 Dark Accent 3" w:uiPriority="50"/>
-    <w:lsdException w:name="Grid Table 6 Colorful Accent 3" w:uiPriority="51"/>
-    <w:lsdException w:name="Grid Table 7 Colorful Accent 3" w:uiPriority="52"/>
-    <w:lsdException w:name="Grid Table 1 Light Accent 4" w:uiPriority="46"/>
-    <w:lsdException w:name="Grid Table 2 Accent 4" w:uiPriority="47"/>
-    <w:lsdException w:name="Grid Table 3 Accent 4" w:uiPriority="48"/>
-    <w:lsdException w:name="Grid Table 4 Accent 4" w:uiPriority="49"/>
-    <w:lsdException w:name="Grid Table 5 Dark Accent 4" w:uiPriority="50"/>
-    <w:lsdException w:name="Grid Table 6 Colorful Accent 4" w:uiPriority="51"/>
-    <w:lsdException w:name="Grid Table 7 Colorful Accent 4" w:uiPriority="52"/>
-    <w:lsdException w:name="Grid Table 1 Light Accent 5" w:uiPriority="46"/>
-    <w:lsdException w:name="Grid Table 2 Accent 5" w:uiPriority="47"/>
-    <w:lsdException w:name="Grid Table 3 Accent 5" w:uiPriority="48"/>
-    <w:lsdException w:name="Grid Table 4 Accent 5" w:uiPriority="49"/>
-    <w:lsdException w:name="Grid Table 5 Dark Accent 5" w:uiPriority="50"/>
-    <w:lsdException w:name="Grid Table 6 Colorful Accent 5" w:uiPriority="51"/>
-    <w:lsdException w:name="Grid Table 7 Colorful Accent 5" w:uiPriority="52"/>
-    <w:lsdException w:name="Grid Table 1 Light Accent 6" w:uiPriority="46"/>
-    <w:lsdException w:name="Grid Table 2 Accent 6" w:uiPriority="47"/>
-    <w:lsdException w:name="Grid Table 3 Accent 6" w:uiPriority="48"/>
-    <w:lsdException w:name="Grid Table 4 Accent 6" w:uiPriority="49"/>
-    <w:lsdException w:name="Grid Table 5 Dark Accent 6" w:uiPriority="50"/>
-    <w:lsdException w:name="Grid Table 6 Colorful Accent 6" w:uiPriority="51"/>
-    <w:lsdException w:name="Grid Table 7 Colorful Accent 6" w:uiPriority="52"/>
-    <w:lsdException w:name="List Table 1 Light" w:uiPriority="46"/>
-    <w:lsdException w:name="List Table 2" w:uiPriority="47"/>
-    <w:lsdException w:name="List Table 3" w:uiPriority="48"/>
-    <w:lsdException w:name="List Table 4" w:uiPriority="49"/>
-    <w:lsdException w:name="List Table 5 Dark" w:uiPriority="50"/>
-    <w:lsdException w:name="List Table 6 Colorful" w:uiPriority="51"/>
-    <w:lsdException w:name="List Table 7 Colorful" w:uiPriority="52"/>
-    <w:lsdException w:name="List Table 1 Light Accent 1" w:uiPriority="46"/>
-    <w:lsdException w:name="List Table 2 Accent 1" w:uiPriority="47"/>
-    <w:lsdException w:name="List Table 3 Accent 1" w:uiPriority="48"/>
-    <w:lsdException w:name="List Table 4 Accent 1" w:uiPriority="49"/>
-    <w:lsdException w:name="List Table 5 Dark Accent 1" w:uiPriority="50"/>
-    <w:lsdException w:name="List Table 6 Colorful Accent 1" w:uiPriority="51"/>
-    <w:lsdException w:name="List Table 7 Colorful Accent 1" w:uiPriority="52"/>
-    <w:lsdException w:name="List Table 1 Light Accent 2" w:uiPriority="46"/>
-    <w:lsdException w:name="List Table 2 Accent 2" w:uiPriority="47"/>
-    <w:lsdException w:name="List Table 3 Accent 2" w:uiPriority="48"/>
-    <w:lsdException w:name="List Table 4 Accent 2" w:uiPriority="49"/>
-    <w:lsdException w:name="List Table 5 Dark Accent 2" w:uiPriority="50"/>
-    <w:lsdException w:name="List Table 6 Colorful Accent 2" w:uiPriority="51"/>
-    <w:lsdException w:name="List Table 7 Colorful Accent 2" w:uiPriority="52"/>
-    <w:lsdException w:name="List Table 1 Light Accent 3" w:uiPriority="46"/>
-    <w:lsdException w:name="List Table 2 Accent 3" w:uiPriority="47"/>
-    <w:lsdException w:name="List Table 3 Accent 3" w:uiPriority="48"/>
-    <w:lsdException w:name="List Table 4 Accent 3" w:uiPriority="49"/>
-    <w:lsdException w:name="List Table 5 Dark Accent 3" w:uiPriority="50"/>
-    <w:lsdException w:name="List Table 6 Colorful Accent 3" w:uiPriority="51"/>
-    <w:lsdException w:name="List Table 7 Colorful Accent 3" w:uiPriority="52"/>
-    <w:lsdException w:name="List Table 1 Light Accent 4" w:uiPriority="46"/>
-    <w:lsdException w:name="List Table 2 Accent 4" w:uiPriority="47"/>
-    <w:lsdException w:name="List Table 3 Accent 4" w:uiPriority="48"/>
-    <w:lsdException w:name="List Table 4 Accent 4" w:uiPriority="49"/>
-    <w:lsdException w:name="List Table 5 Dark Accent 4" w:uiPriority="50"/>
-    <w:lsdException w:name="List Table 6 Colorful Accent 4" w:uiPriority="51"/>
-    <w:lsdException w:name="List Table 7 Colorful Accent 4" w:uiPriority="52"/>
-    <w:lsdException w:name="List Table 1 Light Accent 5" w:uiPriority="46"/>
-    <w:lsdException w:name="List Table 2 Accent 5" w:uiPriority="47"/>
-    <w:lsdException w:name="List Table 3 Accent 5" w:uiPriority="48"/>
-    <w:lsdException w:name="List Table 4 Accent 5" w:uiPriority="49"/>
-    <w:lsdException w:name="List Table 5 Dark Accent 5" w:uiPriority="50"/>
-    <w:lsdException w:name="List Table 6 Colorful Accent 5" w:uiPriority="51"/>
-    <w:lsdException w:name="List Table 7 Colorful Accent 5" w:uiPriority="52"/>
-    <w:lsdException w:name="List Table 1 Light Accent 6" w:uiPriority="46"/>
-    <w:lsdException w:name="List Table 2 Accent 6" w:uiPriority="47"/>
-    <w:lsdException w:name="List Table 3 Accent 6" w:uiPriority="48"/>
-    <w:lsdException w:name="List Table 4 Accent 6" w:uiPriority="49"/>
-    <w:lsdException w:name="List Table 5 Dark Accent 6" w:uiPriority="50"/>
-    <w:lsdException w:name="List Table 6 Colorful Accent 6" w:uiPriority="51"/>
-    <w:lsdException w:name="List Table 7 Colorful Accent 6" w:uiPriority="52"/>
+  <w:latentStyles w:defLockedState="0" w:defUIPriority="99" w:defSemiHidden="1" w:defUnhideWhenUsed="1" w:defQFormat="0" w:count="267">
+    <w:lsdException w:name="Normal" w:semiHidden="0" w:uiPriority="0" w:unhideWhenUsed="0" w:qFormat="1"/>
+    <w:lsdException w:name="heading 1" w:semiHidden="0" w:uiPriority="9" w:unhideWhenUsed="0" w:qFormat="1"/>
+    <w:lsdException w:name="heading 2" w:uiPriority="9" w:qFormat="1"/>
+    <w:lsdException w:name="heading 3" w:qFormat="1"/>
+    <w:lsdException w:name="heading 4" w:uiPriority="9" w:qFormat="1"/>
+    <w:lsdException w:name="heading 5" w:uiPriority="9" w:qFormat="1"/>
+    <w:lsdException w:name="heading 6" w:uiPriority="9" w:qFormat="1"/>
+    <w:lsdException w:name="heading 7" w:uiPriority="9" w:qFormat="1"/>
+    <w:lsdException w:name="heading 8" w:uiPriority="9" w:qFormat="1"/>
+    <w:lsdException w:name="heading 9" w:uiPriority="9" w:qFormat="1"/>
+    <w:lsdException w:name="toc 1" w:uiPriority="39"/>
+    <w:lsdException w:name="toc 2" w:uiPriority="39"/>
+    <w:lsdException w:name="toc 3" w:uiPriority="39"/>
+    <w:lsdException w:name="toc 4" w:uiPriority="39"/>
+    <w:lsdException w:name="toc 5" w:uiPriority="39"/>
+    <w:lsdException w:name="toc 6" w:uiPriority="39"/>
+    <w:lsdException w:name="toc 7" w:uiPriority="39"/>
+    <w:lsdException w:name="toc 8" w:uiPriority="39"/>
+    <w:lsdException w:name="toc 9" w:uiPriority="39"/>
+    <w:lsdException w:name="caption" w:uiPriority="35" w:qFormat="1"/>
+    <w:lsdException w:name="Title" w:semiHidden="0" w:uiPriority="10" w:unhideWhenUsed="0" w:qFormat="1"/>
+    <w:lsdException w:name="Default Paragraph Font" w:uiPriority="1"/>
+    <w:lsdException w:name="Subtitle" w:semiHidden="0" w:uiPriority="11" w:unhideWhenUsed="0" w:qFormat="1"/>
+    <w:lsdException w:name="Strong" w:semiHidden="0" w:uiPriority="22" w:unhideWhenUsed="0" w:qFormat="1"/>
+    <w:lsdException w:name="Emphasis" w:semiHidden="0" w:uiPriority="20" w:unhideWhenUsed="0" w:qFormat="1"/>
+    <w:lsdException w:name="Table Grid" w:semiHidden="0" w:uiPriority="39" w:unhideWhenUsed="0"/>
+    <w:lsdException w:name="Placeholder Text" w:unhideWhenUsed="0"/>
+    <w:lsdException w:name="No Spacing" w:semiHidden="0" w:uiPriority="1" w:unhideWhenUsed="0" w:qFormat="1"/>
+    <w:lsdException w:name="Light Shading" w:semiHidden="0" w:uiPriority="60" w:unhideWhenUsed="0"/>
+    <w:lsdException w:name="Light List" w:semiHidden="0" w:uiPriority="61" w:unhideWhenUsed="0"/>
+    <w:lsdException w:name="Light Grid" w:semiHidden="0" w:uiPriority="62" w:unhideWhenUsed="0"/>
+    <w:lsdException w:name="Medium Shading 1" w:semiHidden="0" w:uiPriority="63" w:unhideWhenUsed="0"/>
+    <w:lsdException w:name="Medium Shading 2" w:semiHidden="0" w:uiPriority="64" w:unhideWhenUsed="0"/>
+    <w:lsdException w:name="Medium List 1" w:semiHidden="0" w:uiPriority="65" w:unhideWhenUsed="0"/>
+    <w:lsdException w:name="Medium List 2" w:semiHidden="0" w:uiPriority="66" w:unhideWhenUsed="0"/>
+    <w:lsdException w:name="Medium Grid 1" w:semiHidden="0" w:uiPriority="67" w:unhideWhenUsed="0"/>
+    <w:lsdException w:name="Medium Grid 2" w:semiHidden="0" w:uiPriority="68" w:unhideWhenUsed="0"/>
+    <w:lsdException w:name="Medium Grid 3" w:semiHidden="0" w:uiPriority="69" w:unhideWhenUsed="0"/>
+    <w:lsdException w:name="Dark List" w:semiHidden="0" w:uiPriority="70" w:unhideWhenUsed="0"/>
+    <w:lsdException w:name="Colorful Shading" w:semiHidden="0" w:uiPriority="71" w:unhideWhenUsed="0"/>
+    <w:lsdException w:name="Colorful List" w:semiHidden="0" w:uiPriority="72" w:unhideWhenUsed="0"/>
+    <w:lsdException w:name="Colorful Grid" w:semiHidden="0" w:uiPriority="73" w:unhideWhenUsed="0"/>
+    <w:lsdException w:name="Light Shading Accent 1" w:semiHidden="0" w:uiPriority="60" w:unhideWhenUsed="0"/>
+    <w:lsdException w:name="Light List Accent 1" w:semiHidden="0" w:uiPriority="61" w:unhideWhenUsed="0"/>
+    <w:lsdException w:name="Light Grid Accent 1" w:semiHidden="0" w:uiPriority="62" w:unhideWhenUsed="0"/>
+    <w:lsdException w:name="Medium Shading 1 Accent 1" w:semiHidden="0" w:uiPriority="63" w:unhideWhenUsed="0"/>
+    <w:lsdException w:name="Medium Shading 2 Accent 1" w:semiHidden="0" w:uiPriority="64" w:unhideWhenUsed="0"/>
+    <w:lsdException w:name="Medium List 1 Accent 1" w:semiHidden="0" w:uiPriority="65" w:unhideWhenUsed="0"/>
+    <w:lsdException w:name="Revision" w:unhideWhenUsed="0"/>
+    <w:lsdException w:name="List Paragraph" w:semiHidden="0" w:uiPriority="34" w:unhideWhenUsed="0" w:qFormat="1"/>
+    <w:lsdException w:name="Quote" w:semiHidden="0" w:uiPriority="29" w:unhideWhenUsed="0" w:qFormat="1"/>
+    <w:lsdException w:name="Intense Quote" w:semiHidden="0" w:uiPriority="30" w:unhideWhenUsed="0" w:qFormat="1"/>
+    <w:lsdException w:name="Medium List 2 Accent 1" w:semiHidden="0" w:uiPriority="66" w:unhideWhenUsed="0"/>
+    <w:lsdException w:name="Medium Grid 1 Accent 1" w:semiHidden="0" w:uiPriority="67" w:unhideWhenUsed="0"/>
+    <w:lsdException w:name="Medium Grid 2 Accent 1" w:semiHidden="0" w:uiPriority="68" w:unhideWhenUsed="0"/>
+    <w:lsdException w:name="Medium Grid 3 Accent 1" w:semiHidden="0" w:uiPriority="69" w:unhideWhenUsed="0"/>
+    <w:lsdException w:name="Dark List Accent 1" w:semiHidden="0" w:uiPriority="70" w:unhideWhenUsed="0"/>
+    <w:lsdException w:name="Colorful Shading Accent 1" w:semiHidden="0" w:uiPriority="71" w:unhideWhenUsed="0"/>
+    <w:lsdException w:name="Colorful List Accent 1" w:semiHidden="0" w:uiPriority="72" w:unhideWhenUsed="0"/>
+    <w:lsdException w:name="Colorful Grid Accent 1" w:semiHidden="0" w:uiPriority="73" w:unhideWhenUsed="0"/>
+    <w:lsdException w:name="Light Shading Accent 2" w:semiHidden="0" w:uiPriority="60" w:unhideWhenUsed="0"/>
+    <w:lsdException w:name="Light List Accent 2" w:semiHidden="0" w:uiPriority="61" w:unhideWhenUsed="0"/>
+    <w:lsdException w:name="Light Grid Accent 2" w:semiHidden="0" w:uiPriority="62" w:unhideWhenUsed="0"/>
+    <w:lsdException w:name="Medium Shading 1 Accent 2" w:semiHidden="0" w:uiPriority="63" w:unhideWhenUsed="0"/>
+    <w:lsdException w:name="Medium Shading 2 Accent 2" w:semiHidden="0" w:uiPriority="64" w:unhideWhenUsed="0"/>
+    <w:lsdException w:name="Medium List 1 Accent 2" w:semiHidden="0" w:uiPriority="65" w:unhideWhenUsed="0"/>
+    <w:lsdException w:name="Medium List 2 Accent 2" w:semiHidden="0" w:uiPriority="66" w:unhideWhenUsed="0"/>
+    <w:lsdException w:name="Medium Grid 1 Accent 2" w:semiHidden="0" w:uiPriority="67" w:unhideWhenUsed="0"/>
+    <w:lsdException w:name="Medium Grid 2 Accent 2" w:semiHidden="0" w:uiPriority="68" w:unhideWhenUsed="0"/>
+    <w:lsdException w:name="Medium Grid 3 Accent 2" w:semiHidden="0" w:uiPriority="69" w:unhideWhenUsed="0"/>
+    <w:lsdException w:name="Dark List Accent 2" w:semiHidden="0" w:uiPriority="70" w:unhideWhenUsed="0"/>
+    <w:lsdException w:name="Colorful Shading Accent 2" w:semiHidden="0" w:uiPriority="71" w:unhideWhenUsed="0"/>
+    <w:lsdException w:name="Colorful List Accent 2" w:semiHidden="0" w:uiPriority="72" w:unhideWhenUsed="0"/>
+    <w:lsdException w:name="Colorful Grid Accent 2" w:semiHidden="0" w:uiPriority="73" w:unhideWhenUsed="0"/>
+    <w:lsdException w:name="Light Shading Accent 3" w:semiHidden="0" w:uiPriority="60" w:unhideWhenUsed="0"/>
+    <w:lsdException w:name="Light List Accent 3" w:semiHidden="0" w:uiPriority="61" w:unhideWhenUsed="0"/>
+    <w:lsdException w:name="Light Grid Accent 3" w:semiHidden="0" w:uiPriority="62" w:unhideWhenUsed="0"/>
+    <w:lsdException w:name="Medium Shading 1 Accent 3" w:semiHidden="0" w:uiPriority="63" w:unhideWhenUsed="0"/>
+    <w:lsdException w:name="Medium Shading 2 Accent 3" w:semiHidden="0" w:uiPriority="64" w:unhideWhenUsed="0"/>
+    <w:lsdException w:name="Medium List 1 Accent 3" w:semiHidden="0" w:uiPriority="65" w:unhideWhenUsed="0"/>
+    <w:lsdException w:name="Medium List 2 Accent 3" w:semiHidden="0" w:uiPriority="66" w:unhideWhenUsed="0"/>
+    <w:lsdException w:name="Medium Grid 1 Accent 3" w:semiHidden="0" w:uiPriority="67" w:unhideWhenUsed="0"/>
+    <w:lsdException w:name="Medium Grid 2 Accent 3" w:semiHidden="0" w:uiPriority="68" w:unhideWhenUsed="0"/>
+    <w:lsdException w:name="Medium Grid 3 Accent 3" w:semiHidden="0" w:uiPriority="69" w:unhideWhenUsed="0"/>
+    <w:lsdException w:name="Dark List Accent 3" w:semiHidden="0" w:uiPriority="70" w:unhideWhenUsed="0"/>
+    <w:lsdException w:name="Colorful Shading Accent 3" w:semiHidden="0" w:uiPriority="71" w:unhideWhenUsed="0"/>
+    <w:lsdException w:name="Colorful List Accent 3" w:semiHidden="0" w:uiPriority="72" w:unhideWhenUsed="0"/>
+    <w:lsdException w:name="Colorful Grid Accent 3" w:semiHidden="0" w:uiPriority="73" w:unhideWhenUsed="0"/>
+    <w:lsdException w:name="Light Shading Accent 4" w:semiHidden="0" w:uiPriority="60" w:unhideWhenUsed="0"/>
+    <w:lsdException w:name="Light List Accent 4" w:semiHidden="0" w:uiPriority="61" w:unhideWhenUsed="0"/>
+    <w:lsdException w:name="Light Grid Accent 4" w:semiHidden="0" w:uiPriority="62" w:unhideWhenUsed="0"/>
+    <w:lsdException w:name="Medium Shading 1 Accent 4" w:semiHidden="0" w:uiPriority="63" w:unhideWhenUsed="0"/>
+    <w:lsdException w:name="Medium Shading 2 Accent 4" w:semiHidden="0" w:uiPriority="64" w:unhideWhenUsed="0"/>
+    <w:lsdException w:name="Medium List 1 Accent 4" w:semiHidden="0" w:uiPriority="65" w:unhideWhenUsed="0"/>
+    <w:lsdException w:name="Medium List 2 Accent 4" w:semiHidden="0" w:uiPriority="66" w:unhideWhenUsed="0"/>
+    <w:lsdException w:name="Medium Grid 1 Accent 4" w:semiHidden="0" w:uiPriority="67" w:unhideWhenUsed="0"/>
+    <w:lsdException w:name="Medium Grid 2 Accent 4" w:semiHidden="0" w:uiPriority="68" w:unhideWhenUsed="0"/>
+    <w:lsdException w:name="Medium Grid 3 Accent 4" w:semiHidden="0" w:uiPriority="69" w:unhideWhenUsed="0"/>
+    <w:lsdException w:name="Dark List Accent 4" w:semiHidden="0" w:uiPriority="70" w:unhideWhenUsed="0"/>
+    <w:lsdException w:name="Colorful Shading Accent 4" w:semiHidden="0" w:uiPriority="71" w:unhideWhenUsed="0"/>
+    <w:lsdException w:name="Colorful List Accent 4" w:semiHidden="0" w:uiPriority="72" w:unhideWhenUsed="0"/>
+    <w:lsdException w:name="Colorful Grid Accent 4" w:semiHidden="0" w:uiPriority="73" w:unhideWhenUsed="0"/>
+    <w:lsdException w:name="Light Shading Accent 5" w:semiHidden="0" w:uiPriority="60" w:unhideWhenUsed="0"/>
+    <w:lsdException w:name="Light List Accent 5" w:semiHidden="0" w:uiPriority="61" w:unhideWhenUsed="0"/>
+    <w:lsdException w:name="Light Grid Accent 5" w:semiHidden="0" w:uiPriority="62" w:unhideWhenUsed="0"/>
+    <w:lsdException w:name="Medium Shading 1 Accent 5" w:semiHidden="0" w:uiPriority="63" w:unhideWhenUsed="0"/>
+    <w:lsdException w:name="Medium Shading 2 Accent 5" w:semiHidden="0" w:uiPriority="64" w:unhideWhenUsed="0"/>
+    <w:lsdException w:name="Medium List 1 Accent 5" w:semiHidden="0" w:uiPriority="65" w:unhideWhenUsed="0"/>
+    <w:lsdException w:name="Medium List 2 Accent 5" w:semiHidden="0" w:uiPriority="66" w:unhideWhenUsed="0"/>
+    <w:lsdException w:name="Medium Grid 1 Accent 5" w:semiHidden="0" w:uiPriority="67" w:unhideWhenUsed="0"/>
+    <w:lsdException w:name="Medium Grid 2 Accent 5" w:semiHidden="0" w:uiPriority="68" w:unhideWhenUsed="0"/>
+    <w:lsdException w:name="Medium Grid 3 Accent 5" w:semiHidden="0" w:uiPriority="69" w:unhideWhenUsed="0"/>
+    <w:lsdException w:name="Dark List Accent 5" w:semiHidden="0" w:uiPriority="70" w:unhideWhenUsed="0"/>
+    <w:lsdException w:name="Colorful Shading Accent 5" w:semiHidden="0" w:uiPriority="71" w:unhideWhenUsed="0"/>
+    <w:lsdException w:name="Colorful List Accent 5" w:semiHidden="0" w:uiPriority="72" w:unhideWhenUsed="0"/>
+    <w:lsdException w:name="Colorful Grid Accent 5" w:semiHidden="0" w:uiPriority="73" w:unhideWhenUsed="0"/>
+    <w:lsdException w:name="Light Shading Accent 6" w:semiHidden="0" w:uiPriority="60" w:unhideWhenUsed="0"/>
+    <w:lsdException w:name="Light List Accent 6" w:semiHidden="0" w:uiPriority="61" w:unhideWhenUsed="0"/>
+    <w:lsdException w:name="Light Grid Accent 6" w:semiHidden="0" w:uiPriority="62" w:unhideWhenUsed="0"/>
+    <w:lsdException w:name="Medium Shading 1 Accent 6" w:semiHidden="0" w:uiPriority="63" w:unhideWhenUsed="0"/>
+    <w:lsdException w:name="Medium Shading 2 Accent 6" w:semiHidden="0" w:uiPriority="64" w:unhideWhenUsed="0"/>
+    <w:lsdException w:name="Medium List 1 Accent 6" w:semiHidden="0" w:uiPriority="65" w:unhideWhenUsed="0"/>
+    <w:lsdException w:name="Medium List 2 Accent 6" w:semiHidden="0" w:uiPriority="66" w:unhideWhenUsed="0"/>
+    <w:lsdException w:name="Medium Grid 1 Accent 6" w:semiHidden="0" w:uiPriority="67" w:unhideWhenUsed="0"/>
+    <w:lsdException w:name="Medium Grid 2 Accent 6" w:semiHidden="0" w:uiPriority="68" w:unhideWhenUsed="0"/>
+    <w:lsdException w:name="Medium Grid 3 Accent 6" w:semiHidden="0" w:uiPriority="69" w:unhideWhenUsed="0"/>
+    <w:lsdException w:name="Dark List Accent 6" w:semiHidden="0" w:uiPriority="70" w:unhideWhenUsed="0"/>
+    <w:lsdException w:name="Colorful Shading Accent 6" w:semiHidden="0" w:uiPriority="71" w:unhideWhenUsed="0"/>
+    <w:lsdException w:name="Colorful List Accent 6" w:semiHidden="0" w:uiPriority="72" w:unhideWhenUsed="0"/>
+    <w:lsdException w:name="Colorful Grid Accent 6" w:semiHidden="0" w:uiPriority="73" w:unhideWhenUsed="0"/>
+    <w:lsdException w:name="Subtle Emphasis" w:semiHidden="0" w:uiPriority="19" w:unhideWhenUsed="0" w:qFormat="1"/>
+    <w:lsdException w:name="Intense Emphasis" w:semiHidden="0" w:uiPriority="21" w:unhideWhenUsed="0" w:qFormat="1"/>
+    <w:lsdException w:name="Subtle Reference" w:semiHidden="0" w:uiPriority="31" w:unhideWhenUsed="0" w:qFormat="1"/>
+    <w:lsdException w:name="Intense Reference" w:semiHidden="0" w:uiPriority="32" w:unhideWhenUsed="0" w:qFormat="1"/>
+    <w:lsdException w:name="Book Title" w:semiHidden="0" w:uiPriority="33" w:unhideWhenUsed="0" w:qFormat="1"/>
+    <w:lsdException w:name="Bibliography" w:uiPriority="37"/>
+    <w:lsdException w:name="TOC Heading" w:uiPriority="39" w:qFormat="1"/>
   </w:latentStyles>
   <w:style w:type="paragraph" w:default="1" w:styleId="Normal">
     <w:name w:val="Normal"/>
@@ -6006,11 +5478,11 @@
     <w:semiHidden/>
     <w:unhideWhenUsed/>
   </w:style>
-  <w:style w:type="paragraph" w:styleId="Puesto">
+  <w:style w:type="paragraph" w:styleId="Ttulo">
     <w:name w:val="Title"/>
     <w:basedOn w:val="Normal"/>
     <w:next w:val="Normal"/>
-    <w:link w:val="PuestoCar"/>
+    <w:link w:val="TtuloCar"/>
     <w:uiPriority w:val="10"/>
     <w:qFormat/>
     <w:rsid w:val="000B1BA5"/>
@@ -6028,10 +5500,10 @@
       <w:lang w:eastAsia="es-ES"/>
     </w:rPr>
   </w:style>
-  <w:style w:type="character" w:customStyle="1" w:styleId="PuestoCar">
-    <w:name w:val="Puesto Car"/>
+  <w:style w:type="character" w:customStyle="1" w:styleId="TtuloCar">
+    <w:name w:val="Título Car"/>
     <w:basedOn w:val="Fuentedeprrafopredeter"/>
-    <w:link w:val="Puesto"/>
+    <w:link w:val="Ttulo"/>
     <w:uiPriority w:val="10"/>
     <w:rsid w:val="000B1BA5"/>
     <w:rPr>
@@ -6240,11 +5712,11 @@
       <w:color w:val="5A5A5A" w:themeColor="text1" w:themeTint="A5"/>
     </w:rPr>
   </w:style>
-  <w:style w:type="paragraph" w:styleId="Citaintensa">
+  <w:style w:type="paragraph" w:styleId="Citadestacada">
     <w:name w:val="Intense Quote"/>
     <w:basedOn w:val="Normal"/>
     <w:next w:val="Normal"/>
-    <w:link w:val="CitaintensaCar"/>
+    <w:link w:val="CitadestacadaCar"/>
     <w:uiPriority w:val="30"/>
     <w:qFormat/>
     <w:rsid w:val="000B1BA5"/>
@@ -6263,10 +5735,10 @@
       <w:color w:val="5B9BD5" w:themeColor="accent1"/>
     </w:rPr>
   </w:style>
-  <w:style w:type="character" w:customStyle="1" w:styleId="CitaintensaCar">
-    <w:name w:val="Cita intensa Car"/>
+  <w:style w:type="character" w:customStyle="1" w:styleId="CitadestacadaCar">
+    <w:name w:val="Cita destacada Car"/>
     <w:basedOn w:val="Fuentedeprrafopredeter"/>
-    <w:link w:val="Citaintensa"/>
+    <w:link w:val="Citadestacada"/>
     <w:uiPriority w:val="30"/>
     <w:rsid w:val="000B1BA5"/>
     <w:rPr>
@@ -6330,7 +5802,562 @@
       <w:szCs w:val="16"/>
     </w:rPr>
   </w:style>
-  <w:style w:type="paragraph" w:styleId="Descripcin">
+  <w:style w:type="paragraph" w:styleId="Epgrafe">
+    <w:name w:val="caption"/>
+    <w:basedOn w:val="Normal"/>
+    <w:next w:val="Normal"/>
+    <w:uiPriority w:val="35"/>
+    <w:unhideWhenUsed/>
+    <w:qFormat/>
+    <w:rsid w:val="00DF606A"/>
+    <w:pPr>
+      <w:spacing w:after="200" w:line="240" w:lineRule="auto"/>
+    </w:pPr>
+    <w:rPr>
+      <w:i/>
+      <w:iCs/>
+      <w:color w:val="44546A" w:themeColor="text2"/>
+      <w:sz w:val="18"/>
+      <w:szCs w:val="18"/>
+    </w:rPr>
+  </w:style>
+</w:styles>
+</file>
+
+<file path=word/stylesWithEffects.xml><?xml version="1.0" encoding="utf-8"?>
+<w:styles xmlns:wpc="http://schemas.microsoft.com/office/word/2010/wordprocessingCanvas" xmlns:mc="http://schemas.openxmlformats.org/markup-compatibility/2006" xmlns:o="urn:schemas-microsoft-com:office:office" xmlns:r="http://schemas.openxmlformats.org/officeDocument/2006/relationships" xmlns:m="http://schemas.openxmlformats.org/officeDocument/2006/math" xmlns:v="urn:schemas-microsoft-com:vml" xmlns:wp14="http://schemas.microsoft.com/office/word/2010/wordprocessingDrawing" xmlns:wp="http://schemas.openxmlformats.org/drawingml/2006/wordprocessingDrawing" xmlns:w10="urn:schemas-microsoft-com:office:word" xmlns:w="http://schemas.openxmlformats.org/wordprocessingml/2006/main" xmlns:w14="http://schemas.microsoft.com/office/word/2010/wordml" xmlns:wpg="http://schemas.microsoft.com/office/word/2010/wordprocessingGroup" xmlns:wpi="http://schemas.microsoft.com/office/word/2010/wordprocessingInk" xmlns:wne="http://schemas.microsoft.com/office/word/2006/wordml" xmlns:wps="http://schemas.microsoft.com/office/word/2010/wordprocessingShape" mc:Ignorable="w14 wp14">
+  <w:docDefaults>
+    <w:rPrDefault>
+      <w:rPr>
+        <w:rFonts w:asciiTheme="minorHAnsi" w:eastAsiaTheme="minorHAnsi" w:hAnsiTheme="minorHAnsi" w:cstheme="minorBidi"/>
+        <w:sz w:val="22"/>
+        <w:szCs w:val="22"/>
+        <w:lang w:val="es-ES" w:eastAsia="en-US" w:bidi="ar-SA"/>
+      </w:rPr>
+    </w:rPrDefault>
+    <w:pPrDefault>
+      <w:pPr>
+        <w:spacing w:after="160" w:line="259" w:lineRule="auto"/>
+      </w:pPr>
+    </w:pPrDefault>
+  </w:docDefaults>
+  <w:latentStyles w:defLockedState="0" w:defUIPriority="99" w:defSemiHidden="1" w:defUnhideWhenUsed="1" w:defQFormat="0" w:count="267">
+    <w:lsdException w:name="Normal" w:semiHidden="0" w:uiPriority="0" w:unhideWhenUsed="0" w:qFormat="1"/>
+    <w:lsdException w:name="heading 1" w:semiHidden="0" w:uiPriority="9" w:unhideWhenUsed="0" w:qFormat="1"/>
+    <w:lsdException w:name="heading 2" w:uiPriority="9" w:qFormat="1"/>
+    <w:lsdException w:name="heading 3" w:qFormat="1"/>
+    <w:lsdException w:name="heading 4" w:uiPriority="9" w:qFormat="1"/>
+    <w:lsdException w:name="heading 5" w:uiPriority="9" w:qFormat="1"/>
+    <w:lsdException w:name="heading 6" w:uiPriority="9" w:qFormat="1"/>
+    <w:lsdException w:name="heading 7" w:uiPriority="9" w:qFormat="1"/>
+    <w:lsdException w:name="heading 8" w:uiPriority="9" w:qFormat="1"/>
+    <w:lsdException w:name="heading 9" w:uiPriority="9" w:qFormat="1"/>
+    <w:lsdException w:name="toc 1" w:uiPriority="39"/>
+    <w:lsdException w:name="toc 2" w:uiPriority="39"/>
+    <w:lsdException w:name="toc 3" w:uiPriority="39"/>
+    <w:lsdException w:name="toc 4" w:uiPriority="39"/>
+    <w:lsdException w:name="toc 5" w:uiPriority="39"/>
+    <w:lsdException w:name="toc 6" w:uiPriority="39"/>
+    <w:lsdException w:name="toc 7" w:uiPriority="39"/>
+    <w:lsdException w:name="toc 8" w:uiPriority="39"/>
+    <w:lsdException w:name="toc 9" w:uiPriority="39"/>
+    <w:lsdException w:name="caption" w:uiPriority="35" w:qFormat="1"/>
+    <w:lsdException w:name="Title" w:semiHidden="0" w:uiPriority="10" w:unhideWhenUsed="0" w:qFormat="1"/>
+    <w:lsdException w:name="Default Paragraph Font" w:uiPriority="1"/>
+    <w:lsdException w:name="Subtitle" w:semiHidden="0" w:uiPriority="11" w:unhideWhenUsed="0" w:qFormat="1"/>
+    <w:lsdException w:name="Strong" w:semiHidden="0" w:uiPriority="22" w:unhideWhenUsed="0" w:qFormat="1"/>
+    <w:lsdException w:name="Emphasis" w:semiHidden="0" w:uiPriority="20" w:unhideWhenUsed="0" w:qFormat="1"/>
+    <w:lsdException w:name="Table Grid" w:semiHidden="0" w:uiPriority="39" w:unhideWhenUsed="0"/>
+    <w:lsdException w:name="Placeholder Text" w:unhideWhenUsed="0"/>
+    <w:lsdException w:name="No Spacing" w:semiHidden="0" w:uiPriority="1" w:unhideWhenUsed="0" w:qFormat="1"/>
+    <w:lsdException w:name="Light Shading" w:semiHidden="0" w:uiPriority="60" w:unhideWhenUsed="0"/>
+    <w:lsdException w:name="Light List" w:semiHidden="0" w:uiPriority="61" w:unhideWhenUsed="0"/>
+    <w:lsdException w:name="Light Grid" w:semiHidden="0" w:uiPriority="62" w:unhideWhenUsed="0"/>
+    <w:lsdException w:name="Medium Shading 1" w:semiHidden="0" w:uiPriority="63" w:unhideWhenUsed="0"/>
+    <w:lsdException w:name="Medium Shading 2" w:semiHidden="0" w:uiPriority="64" w:unhideWhenUsed="0"/>
+    <w:lsdException w:name="Medium List 1" w:semiHidden="0" w:uiPriority="65" w:unhideWhenUsed="0"/>
+    <w:lsdException w:name="Medium List 2" w:semiHidden="0" w:uiPriority="66" w:unhideWhenUsed="0"/>
+    <w:lsdException w:name="Medium Grid 1" w:semiHidden="0" w:uiPriority="67" w:unhideWhenUsed="0"/>
+    <w:lsdException w:name="Medium Grid 2" w:semiHidden="0" w:uiPriority="68" w:unhideWhenUsed="0"/>
+    <w:lsdException w:name="Medium Grid 3" w:semiHidden="0" w:uiPriority="69" w:unhideWhenUsed="0"/>
+    <w:lsdException w:name="Dark List" w:semiHidden="0" w:uiPriority="70" w:unhideWhenUsed="0"/>
+    <w:lsdException w:name="Colorful Shading" w:semiHidden="0" w:uiPriority="71" w:unhideWhenUsed="0"/>
+    <w:lsdException w:name="Colorful List" w:semiHidden="0" w:uiPriority="72" w:unhideWhenUsed="0"/>
+    <w:lsdException w:name="Colorful Grid" w:semiHidden="0" w:uiPriority="73" w:unhideWhenUsed="0"/>
+    <w:lsdException w:name="Light Shading Accent 1" w:semiHidden="0" w:uiPriority="60" w:unhideWhenUsed="0"/>
+    <w:lsdException w:name="Light List Accent 1" w:semiHidden="0" w:uiPriority="61" w:unhideWhenUsed="0"/>
+    <w:lsdException w:name="Light Grid Accent 1" w:semiHidden="0" w:uiPriority="62" w:unhideWhenUsed="0"/>
+    <w:lsdException w:name="Medium Shading 1 Accent 1" w:semiHidden="0" w:uiPriority="63" w:unhideWhenUsed="0"/>
+    <w:lsdException w:name="Medium Shading 2 Accent 1" w:semiHidden="0" w:uiPriority="64" w:unhideWhenUsed="0"/>
+    <w:lsdException w:name="Medium List 1 Accent 1" w:semiHidden="0" w:uiPriority="65" w:unhideWhenUsed="0"/>
+    <w:lsdException w:name="Revision" w:unhideWhenUsed="0"/>
+    <w:lsdException w:name="List Paragraph" w:semiHidden="0" w:uiPriority="34" w:unhideWhenUsed="0" w:qFormat="1"/>
+    <w:lsdException w:name="Quote" w:semiHidden="0" w:uiPriority="29" w:unhideWhenUsed="0" w:qFormat="1"/>
+    <w:lsdException w:name="Intense Quote" w:semiHidden="0" w:uiPriority="30" w:unhideWhenUsed="0" w:qFormat="1"/>
+    <w:lsdException w:name="Medium List 2 Accent 1" w:semiHidden="0" w:uiPriority="66" w:unhideWhenUsed="0"/>
+    <w:lsdException w:name="Medium Grid 1 Accent 1" w:semiHidden="0" w:uiPriority="67" w:unhideWhenUsed="0"/>
+    <w:lsdException w:name="Medium Grid 2 Accent 1" w:semiHidden="0" w:uiPriority="68" w:unhideWhenUsed="0"/>
+    <w:lsdException w:name="Medium Grid 3 Accent 1" w:semiHidden="0" w:uiPriority="69" w:unhideWhenUsed="0"/>
+    <w:lsdException w:name="Dark List Accent 1" w:semiHidden="0" w:uiPriority="70" w:unhideWhenUsed="0"/>
+    <w:lsdException w:name="Colorful Shading Accent 1" w:semiHidden="0" w:uiPriority="71" w:unhideWhenUsed="0"/>
+    <w:lsdException w:name="Colorful List Accent 1" w:semiHidden="0" w:uiPriority="72" w:unhideWhenUsed="0"/>
+    <w:lsdException w:name="Colorful Grid Accent 1" w:semiHidden="0" w:uiPriority="73" w:unhideWhenUsed="0"/>
+    <w:lsdException w:name="Light Shading Accent 2" w:semiHidden="0" w:uiPriority="60" w:unhideWhenUsed="0"/>
+    <w:lsdException w:name="Light List Accent 2" w:semiHidden="0" w:uiPriority="61" w:unhideWhenUsed="0"/>
+    <w:lsdException w:name="Light Grid Accent 2" w:semiHidden="0" w:uiPriority="62" w:unhideWhenUsed="0"/>
+    <w:lsdException w:name="Medium Shading 1 Accent 2" w:semiHidden="0" w:uiPriority="63" w:unhideWhenUsed="0"/>
+    <w:lsdException w:name="Medium Shading 2 Accent 2" w:semiHidden="0" w:uiPriority="64" w:unhideWhenUsed="0"/>
+    <w:lsdException w:name="Medium List 1 Accent 2" w:semiHidden="0" w:uiPriority="65" w:unhideWhenUsed="0"/>
+    <w:lsdException w:name="Medium List 2 Accent 2" w:semiHidden="0" w:uiPriority="66" w:unhideWhenUsed="0"/>
+    <w:lsdException w:name="Medium Grid 1 Accent 2" w:semiHidden="0" w:uiPriority="67" w:unhideWhenUsed="0"/>
+    <w:lsdException w:name="Medium Grid 2 Accent 2" w:semiHidden="0" w:uiPriority="68" w:unhideWhenUsed="0"/>
+    <w:lsdException w:name="Medium Grid 3 Accent 2" w:semiHidden="0" w:uiPriority="69" w:unhideWhenUsed="0"/>
+    <w:lsdException w:name="Dark List Accent 2" w:semiHidden="0" w:uiPriority="70" w:unhideWhenUsed="0"/>
+    <w:lsdException w:name="Colorful Shading Accent 2" w:semiHidden="0" w:uiPriority="71" w:unhideWhenUsed="0"/>
+    <w:lsdException w:name="Colorful List Accent 2" w:semiHidden="0" w:uiPriority="72" w:unhideWhenUsed="0"/>
+    <w:lsdException w:name="Colorful Grid Accent 2" w:semiHidden="0" w:uiPriority="73" w:unhideWhenUsed="0"/>
+    <w:lsdException w:name="Light Shading Accent 3" w:semiHidden="0" w:uiPriority="60" w:unhideWhenUsed="0"/>
+    <w:lsdException w:name="Light List Accent 3" w:semiHidden="0" w:uiPriority="61" w:unhideWhenUsed="0"/>
+    <w:lsdException w:name="Light Grid Accent 3" w:semiHidden="0" w:uiPriority="62" w:unhideWhenUsed="0"/>
+    <w:lsdException w:name="Medium Shading 1 Accent 3" w:semiHidden="0" w:uiPriority="63" w:unhideWhenUsed="0"/>
+    <w:lsdException w:name="Medium Shading 2 Accent 3" w:semiHidden="0" w:uiPriority="64" w:unhideWhenUsed="0"/>
+    <w:lsdException w:name="Medium List 1 Accent 3" w:semiHidden="0" w:uiPriority="65" w:unhideWhenUsed="0"/>
+    <w:lsdException w:name="Medium List 2 Accent 3" w:semiHidden="0" w:uiPriority="66" w:unhideWhenUsed="0"/>
+    <w:lsdException w:name="Medium Grid 1 Accent 3" w:semiHidden="0" w:uiPriority="67" w:unhideWhenUsed="0"/>
+    <w:lsdException w:name="Medium Grid 2 Accent 3" w:semiHidden="0" w:uiPriority="68" w:unhideWhenUsed="0"/>
+    <w:lsdException w:name="Medium Grid 3 Accent 3" w:semiHidden="0" w:uiPriority="69" w:unhideWhenUsed="0"/>
+    <w:lsdException w:name="Dark List Accent 3" w:semiHidden="0" w:uiPriority="70" w:unhideWhenUsed="0"/>
+    <w:lsdException w:name="Colorful Shading Accent 3" w:semiHidden="0" w:uiPriority="71" w:unhideWhenUsed="0"/>
+    <w:lsdException w:name="Colorful List Accent 3" w:semiHidden="0" w:uiPriority="72" w:unhideWhenUsed="0"/>
+    <w:lsdException w:name="Colorful Grid Accent 3" w:semiHidden="0" w:uiPriority="73" w:unhideWhenUsed="0"/>
+    <w:lsdException w:name="Light Shading Accent 4" w:semiHidden="0" w:uiPriority="60" w:unhideWhenUsed="0"/>
+    <w:lsdException w:name="Light List Accent 4" w:semiHidden="0" w:uiPriority="61" w:unhideWhenUsed="0"/>
+    <w:lsdException w:name="Light Grid Accent 4" w:semiHidden="0" w:uiPriority="62" w:unhideWhenUsed="0"/>
+    <w:lsdException w:name="Medium Shading 1 Accent 4" w:semiHidden="0" w:uiPriority="63" w:unhideWhenUsed="0"/>
+    <w:lsdException w:name="Medium Shading 2 Accent 4" w:semiHidden="0" w:uiPriority="64" w:unhideWhenUsed="0"/>
+    <w:lsdException w:name="Medium List 1 Accent 4" w:semiHidden="0" w:uiPriority="65" w:unhideWhenUsed="0"/>
+    <w:lsdException w:name="Medium List 2 Accent 4" w:semiHidden="0" w:uiPriority="66" w:unhideWhenUsed="0"/>
+    <w:lsdException w:name="Medium Grid 1 Accent 4" w:semiHidden="0" w:uiPriority="67" w:unhideWhenUsed="0"/>
+    <w:lsdException w:name="Medium Grid 2 Accent 4" w:semiHidden="0" w:uiPriority="68" w:unhideWhenUsed="0"/>
+    <w:lsdException w:name="Medium Grid 3 Accent 4" w:semiHidden="0" w:uiPriority="69" w:unhideWhenUsed="0"/>
+    <w:lsdException w:name="Dark List Accent 4" w:semiHidden="0" w:uiPriority="70" w:unhideWhenUsed="0"/>
+    <w:lsdException w:name="Colorful Shading Accent 4" w:semiHidden="0" w:uiPriority="71" w:unhideWhenUsed="0"/>
+    <w:lsdException w:name="Colorful List Accent 4" w:semiHidden="0" w:uiPriority="72" w:unhideWhenUsed="0"/>
+    <w:lsdException w:name="Colorful Grid Accent 4" w:semiHidden="0" w:uiPriority="73" w:unhideWhenUsed="0"/>
+    <w:lsdException w:name="Light Shading Accent 5" w:semiHidden="0" w:uiPriority="60" w:unhideWhenUsed="0"/>
+    <w:lsdException w:name="Light List Accent 5" w:semiHidden="0" w:uiPriority="61" w:unhideWhenUsed="0"/>
+    <w:lsdException w:name="Light Grid Accent 5" w:semiHidden="0" w:uiPriority="62" w:unhideWhenUsed="0"/>
+    <w:lsdException w:name="Medium Shading 1 Accent 5" w:semiHidden="0" w:uiPriority="63" w:unhideWhenUsed="0"/>
+    <w:lsdException w:name="Medium Shading 2 Accent 5" w:semiHidden="0" w:uiPriority="64" w:unhideWhenUsed="0"/>
+    <w:lsdException w:name="Medium List 1 Accent 5" w:semiHidden="0" w:uiPriority="65" w:unhideWhenUsed="0"/>
+    <w:lsdException w:name="Medium List 2 Accent 5" w:semiHidden="0" w:uiPriority="66" w:unhideWhenUsed="0"/>
+    <w:lsdException w:name="Medium Grid 1 Accent 5" w:semiHidden="0" w:uiPriority="67" w:unhideWhenUsed="0"/>
+    <w:lsdException w:name="Medium Grid 2 Accent 5" w:semiHidden="0" w:uiPriority="68" w:unhideWhenUsed="0"/>
+    <w:lsdException w:name="Medium Grid 3 Accent 5" w:semiHidden="0" w:uiPriority="69" w:unhideWhenUsed="0"/>
+    <w:lsdException w:name="Dark List Accent 5" w:semiHidden="0" w:uiPriority="70" w:unhideWhenUsed="0"/>
+    <w:lsdException w:name="Colorful Shading Accent 5" w:semiHidden="0" w:uiPriority="71" w:unhideWhenUsed="0"/>
+    <w:lsdException w:name="Colorful List Accent 5" w:semiHidden="0" w:uiPriority="72" w:unhideWhenUsed="0"/>
+    <w:lsdException w:name="Colorful Grid Accent 5" w:semiHidden="0" w:uiPriority="73" w:unhideWhenUsed="0"/>
+    <w:lsdException w:name="Light Shading Accent 6" w:semiHidden="0" w:uiPriority="60" w:unhideWhenUsed="0"/>
+    <w:lsdException w:name="Light List Accent 6" w:semiHidden="0" w:uiPriority="61" w:unhideWhenUsed="0"/>
+    <w:lsdException w:name="Light Grid Accent 6" w:semiHidden="0" w:uiPriority="62" w:unhideWhenUsed="0"/>
+    <w:lsdException w:name="Medium Shading 1 Accent 6" w:semiHidden="0" w:uiPriority="63" w:unhideWhenUsed="0"/>
+    <w:lsdException w:name="Medium Shading 2 Accent 6" w:semiHidden="0" w:uiPriority="64" w:unhideWhenUsed="0"/>
+    <w:lsdException w:name="Medium List 1 Accent 6" w:semiHidden="0" w:uiPriority="65" w:unhideWhenUsed="0"/>
+    <w:lsdException w:name="Medium List 2 Accent 6" w:semiHidden="0" w:uiPriority="66" w:unhideWhenUsed="0"/>
+    <w:lsdException w:name="Medium Grid 1 Accent 6" w:semiHidden="0" w:uiPriority="67" w:unhideWhenUsed="0"/>
+    <w:lsdException w:name="Medium Grid 2 Accent 6" w:semiHidden="0" w:uiPriority="68" w:unhideWhenUsed="0"/>
+    <w:lsdException w:name="Medium Grid 3 Accent 6" w:semiHidden="0" w:uiPriority="69" w:unhideWhenUsed="0"/>
+    <w:lsdException w:name="Dark List Accent 6" w:semiHidden="0" w:uiPriority="70" w:unhideWhenUsed="0"/>
+    <w:lsdException w:name="Colorful Shading Accent 6" w:semiHidden="0" w:uiPriority="71" w:unhideWhenUsed="0"/>
+    <w:lsdException w:name="Colorful List Accent 6" w:semiHidden="0" w:uiPriority="72" w:unhideWhenUsed="0"/>
+    <w:lsdException w:name="Colorful Grid Accent 6" w:semiHidden="0" w:uiPriority="73" w:unhideWhenUsed="0"/>
+    <w:lsdException w:name="Subtle Emphasis" w:semiHidden="0" w:uiPriority="19" w:unhideWhenUsed="0" w:qFormat="1"/>
+    <w:lsdException w:name="Intense Emphasis" w:semiHidden="0" w:uiPriority="21" w:unhideWhenUsed="0" w:qFormat="1"/>
+    <w:lsdException w:name="Subtle Reference" w:semiHidden="0" w:uiPriority="31" w:unhideWhenUsed="0" w:qFormat="1"/>
+    <w:lsdException w:name="Intense Reference" w:semiHidden="0" w:uiPriority="32" w:unhideWhenUsed="0" w:qFormat="1"/>
+    <w:lsdException w:name="Book Title" w:semiHidden="0" w:uiPriority="33" w:unhideWhenUsed="0" w:qFormat="1"/>
+    <w:lsdException w:name="Bibliography" w:uiPriority="37"/>
+    <w:lsdException w:name="TOC Heading" w:uiPriority="39" w:qFormat="1"/>
+  </w:latentStyles>
+  <w:style w:type="paragraph" w:default="1" w:styleId="Normal">
+    <w:name w:val="Normal"/>
+    <w:qFormat/>
+  </w:style>
+  <w:style w:type="paragraph" w:styleId="Ttulo3">
+    <w:name w:val="heading 3"/>
+    <w:basedOn w:val="Normal"/>
+    <w:next w:val="Normal"/>
+    <w:link w:val="Ttulo3Car"/>
+    <w:uiPriority w:val="99"/>
+    <w:qFormat/>
+    <w:rsid w:val="00306377"/>
+    <w:pPr>
+      <w:keepNext/>
+      <w:autoSpaceDE w:val="0"/>
+      <w:autoSpaceDN w:val="0"/>
+      <w:spacing w:after="360" w:line="240" w:lineRule="auto"/>
+      <w:outlineLvl w:val="2"/>
+    </w:pPr>
+    <w:rPr>
+      <w:rFonts w:ascii="Arial" w:eastAsiaTheme="minorEastAsia" w:hAnsi="Arial" w:cs="Arial"/>
+      <w:sz w:val="24"/>
+      <w:szCs w:val="24"/>
+      <w:lang w:val="en-US" w:eastAsia="es-ES"/>
+    </w:rPr>
+  </w:style>
+  <w:style w:type="character" w:default="1" w:styleId="Fuentedeprrafopredeter">
+    <w:name w:val="Default Paragraph Font"/>
+    <w:uiPriority w:val="1"/>
+    <w:semiHidden/>
+    <w:unhideWhenUsed/>
+  </w:style>
+  <w:style w:type="table" w:default="1" w:styleId="Tablanormal">
+    <w:name w:val="Normal Table"/>
+    <w:uiPriority w:val="99"/>
+    <w:semiHidden/>
+    <w:unhideWhenUsed/>
+    <w:tblPr>
+      <w:tblInd w:w="0" w:type="dxa"/>
+      <w:tblCellMar>
+        <w:top w:w="0" w:type="dxa"/>
+        <w:left w:w="108" w:type="dxa"/>
+        <w:bottom w:w="0" w:type="dxa"/>
+        <w:right w:w="108" w:type="dxa"/>
+      </w:tblCellMar>
+    </w:tblPr>
+  </w:style>
+  <w:style w:type="numbering" w:default="1" w:styleId="Sinlista">
+    <w:name w:val="No List"/>
+    <w:uiPriority w:val="99"/>
+    <w:semiHidden/>
+    <w:unhideWhenUsed/>
+  </w:style>
+  <w:style w:type="paragraph" w:styleId="Ttulo">
+    <w:name w:val="Title"/>
+    <w:basedOn w:val="Normal"/>
+    <w:next w:val="Normal"/>
+    <w:link w:val="TtuloCar"/>
+    <w:uiPriority w:val="10"/>
+    <w:qFormat/>
+    <w:rsid w:val="000B1BA5"/>
+    <w:pPr>
+      <w:spacing w:after="0" w:line="216" w:lineRule="auto"/>
+      <w:contextualSpacing/>
+    </w:pPr>
+    <w:rPr>
+      <w:rFonts w:asciiTheme="majorHAnsi" w:eastAsiaTheme="majorEastAsia" w:hAnsiTheme="majorHAnsi" w:cstheme="majorBidi"/>
+      <w:color w:val="404040" w:themeColor="text1" w:themeTint="BF"/>
+      <w:spacing w:val="-10"/>
+      <w:kern w:val="28"/>
+      <w:sz w:val="56"/>
+      <w:szCs w:val="56"/>
+      <w:lang w:eastAsia="es-ES"/>
+    </w:rPr>
+  </w:style>
+  <w:style w:type="character" w:customStyle="1" w:styleId="TtuloCar">
+    <w:name w:val="Título Car"/>
+    <w:basedOn w:val="Fuentedeprrafopredeter"/>
+    <w:link w:val="Ttulo"/>
+    <w:uiPriority w:val="10"/>
+    <w:rsid w:val="000B1BA5"/>
+    <w:rPr>
+      <w:rFonts w:asciiTheme="majorHAnsi" w:eastAsiaTheme="majorEastAsia" w:hAnsiTheme="majorHAnsi" w:cstheme="majorBidi"/>
+      <w:color w:val="404040" w:themeColor="text1" w:themeTint="BF"/>
+      <w:spacing w:val="-10"/>
+      <w:kern w:val="28"/>
+      <w:sz w:val="56"/>
+      <w:szCs w:val="56"/>
+      <w:lang w:eastAsia="es-ES"/>
+    </w:rPr>
+  </w:style>
+  <w:style w:type="paragraph" w:styleId="Subttulo">
+    <w:name w:val="Subtitle"/>
+    <w:basedOn w:val="Normal"/>
+    <w:next w:val="Normal"/>
+    <w:link w:val="SubttuloCar"/>
+    <w:uiPriority w:val="11"/>
+    <w:qFormat/>
+    <w:rsid w:val="000B1BA5"/>
+    <w:pPr>
+      <w:numPr>
+        <w:ilvl w:val="1"/>
+      </w:numPr>
+    </w:pPr>
+    <w:rPr>
+      <w:rFonts w:eastAsiaTheme="minorEastAsia" w:cs="Times New Roman"/>
+      <w:color w:val="5A5A5A" w:themeColor="text1" w:themeTint="A5"/>
+      <w:spacing w:val="15"/>
+      <w:lang w:eastAsia="es-ES"/>
+    </w:rPr>
+  </w:style>
+  <w:style w:type="character" w:customStyle="1" w:styleId="SubttuloCar">
+    <w:name w:val="Subtítulo Car"/>
+    <w:basedOn w:val="Fuentedeprrafopredeter"/>
+    <w:link w:val="Subttulo"/>
+    <w:uiPriority w:val="11"/>
+    <w:rsid w:val="000B1BA5"/>
+    <w:rPr>
+      <w:rFonts w:eastAsiaTheme="minorEastAsia" w:cs="Times New Roman"/>
+      <w:color w:val="5A5A5A" w:themeColor="text1" w:themeTint="A5"/>
+      <w:spacing w:val="15"/>
+      <w:lang w:eastAsia="es-ES"/>
+    </w:rPr>
+  </w:style>
+  <w:style w:type="table" w:styleId="Tablaconcuadrcula">
+    <w:name w:val="Table Grid"/>
+    <w:basedOn w:val="Tablanormal"/>
+    <w:uiPriority w:val="39"/>
+    <w:rsid w:val="000B1BA5"/>
+    <w:pPr>
+      <w:spacing w:after="0" w:line="240" w:lineRule="auto"/>
+    </w:pPr>
+    <w:tblPr>
+      <w:tblInd w:w="0" w:type="dxa"/>
+      <w:tblBorders>
+        <w:top w:val="single" w:sz="4" w:space="0" w:color="auto"/>
+        <w:left w:val="single" w:sz="4" w:space="0" w:color="auto"/>
+        <w:bottom w:val="single" w:sz="4" w:space="0" w:color="auto"/>
+        <w:right w:val="single" w:sz="4" w:space="0" w:color="auto"/>
+        <w:insideH w:val="single" w:sz="4" w:space="0" w:color="auto"/>
+        <w:insideV w:val="single" w:sz="4" w:space="0" w:color="auto"/>
+      </w:tblBorders>
+      <w:tblCellMar>
+        <w:top w:w="0" w:type="dxa"/>
+        <w:left w:w="108" w:type="dxa"/>
+        <w:bottom w:w="0" w:type="dxa"/>
+        <w:right w:w="108" w:type="dxa"/>
+      </w:tblCellMar>
+    </w:tblPr>
+  </w:style>
+  <w:style w:type="table" w:customStyle="1" w:styleId="Tabladecuadrcula2-nfasis31">
+    <w:name w:val="Tabla de cuadrícula 2 - Énfasis 31"/>
+    <w:basedOn w:val="Tablanormal"/>
+    <w:uiPriority w:val="47"/>
+    <w:rsid w:val="000B1BA5"/>
+    <w:pPr>
+      <w:spacing w:after="0" w:line="240" w:lineRule="auto"/>
+    </w:pPr>
+    <w:tblPr>
+      <w:tblStyleRowBandSize w:val="1"/>
+      <w:tblStyleColBandSize w:val="1"/>
+      <w:tblInd w:w="0" w:type="dxa"/>
+      <w:tblBorders>
+        <w:top w:val="single" w:sz="2" w:space="0" w:color="C9C9C9" w:themeColor="accent3" w:themeTint="99"/>
+        <w:bottom w:val="single" w:sz="2" w:space="0" w:color="C9C9C9" w:themeColor="accent3" w:themeTint="99"/>
+        <w:insideH w:val="single" w:sz="2" w:space="0" w:color="C9C9C9" w:themeColor="accent3" w:themeTint="99"/>
+        <w:insideV w:val="single" w:sz="2" w:space="0" w:color="C9C9C9" w:themeColor="accent3" w:themeTint="99"/>
+      </w:tblBorders>
+      <w:tblCellMar>
+        <w:top w:w="0" w:type="dxa"/>
+        <w:left w:w="108" w:type="dxa"/>
+        <w:bottom w:w="0" w:type="dxa"/>
+        <w:right w:w="108" w:type="dxa"/>
+      </w:tblCellMar>
+    </w:tblPr>
+    <w:tblStylePr w:type="firstRow">
+      <w:rPr>
+        <w:b/>
+        <w:bCs/>
+      </w:rPr>
+      <w:tblPr/>
+      <w:tcPr>
+        <w:tcBorders>
+          <w:top w:val="nil"/>
+          <w:bottom w:val="single" w:sz="12" w:space="0" w:color="C9C9C9" w:themeColor="accent3" w:themeTint="99"/>
+          <w:insideH w:val="nil"/>
+          <w:insideV w:val="nil"/>
+        </w:tcBorders>
+        <w:shd w:val="clear" w:color="auto" w:fill="FFFFFF" w:themeFill="background1"/>
+      </w:tcPr>
+    </w:tblStylePr>
+    <w:tblStylePr w:type="lastRow">
+      <w:rPr>
+        <w:b/>
+        <w:bCs/>
+      </w:rPr>
+      <w:tblPr/>
+      <w:tcPr>
+        <w:tcBorders>
+          <w:top w:val="double" w:sz="2" w:space="0" w:color="C9C9C9" w:themeColor="accent3" w:themeTint="99"/>
+          <w:bottom w:val="nil"/>
+          <w:insideH w:val="nil"/>
+          <w:insideV w:val="nil"/>
+        </w:tcBorders>
+        <w:shd w:val="clear" w:color="auto" w:fill="FFFFFF" w:themeFill="background1"/>
+      </w:tcPr>
+    </w:tblStylePr>
+    <w:tblStylePr w:type="firstCol">
+      <w:rPr>
+        <w:b/>
+        <w:bCs/>
+      </w:rPr>
+    </w:tblStylePr>
+    <w:tblStylePr w:type="lastCol">
+      <w:rPr>
+        <w:b/>
+        <w:bCs/>
+      </w:rPr>
+    </w:tblStylePr>
+    <w:tblStylePr w:type="band1Vert">
+      <w:tblPr/>
+      <w:tcPr>
+        <w:shd w:val="clear" w:color="auto" w:fill="EDEDED" w:themeFill="accent3" w:themeFillTint="33"/>
+      </w:tcPr>
+    </w:tblStylePr>
+    <w:tblStylePr w:type="band1Horz">
+      <w:tblPr/>
+      <w:tcPr>
+        <w:shd w:val="clear" w:color="auto" w:fill="EDEDED" w:themeFill="accent3" w:themeFillTint="33"/>
+      </w:tcPr>
+    </w:tblStylePr>
+  </w:style>
+  <w:style w:type="paragraph" w:styleId="Encabezado">
+    <w:name w:val="header"/>
+    <w:basedOn w:val="Normal"/>
+    <w:link w:val="EncabezadoCar"/>
+    <w:uiPriority w:val="99"/>
+    <w:unhideWhenUsed/>
+    <w:rsid w:val="000B1BA5"/>
+    <w:pPr>
+      <w:tabs>
+        <w:tab w:val="center" w:pos="4252"/>
+        <w:tab w:val="right" w:pos="8504"/>
+      </w:tabs>
+      <w:spacing w:after="0" w:line="240" w:lineRule="auto"/>
+    </w:pPr>
+  </w:style>
+  <w:style w:type="character" w:customStyle="1" w:styleId="EncabezadoCar">
+    <w:name w:val="Encabezado Car"/>
+    <w:basedOn w:val="Fuentedeprrafopredeter"/>
+    <w:link w:val="Encabezado"/>
+    <w:uiPriority w:val="99"/>
+    <w:rsid w:val="000B1BA5"/>
+  </w:style>
+  <w:style w:type="paragraph" w:styleId="Piedepgina">
+    <w:name w:val="footer"/>
+    <w:basedOn w:val="Normal"/>
+    <w:link w:val="PiedepginaCar"/>
+    <w:uiPriority w:val="99"/>
+    <w:unhideWhenUsed/>
+    <w:rsid w:val="000B1BA5"/>
+    <w:pPr>
+      <w:tabs>
+        <w:tab w:val="center" w:pos="4252"/>
+        <w:tab w:val="right" w:pos="8504"/>
+      </w:tabs>
+      <w:spacing w:after="0" w:line="240" w:lineRule="auto"/>
+    </w:pPr>
+  </w:style>
+  <w:style w:type="character" w:customStyle="1" w:styleId="PiedepginaCar">
+    <w:name w:val="Pie de página Car"/>
+    <w:basedOn w:val="Fuentedeprrafopredeter"/>
+    <w:link w:val="Piedepgina"/>
+    <w:uiPriority w:val="99"/>
+    <w:rsid w:val="000B1BA5"/>
+  </w:style>
+  <w:style w:type="character" w:styleId="Referenciasutil">
+    <w:name w:val="Subtle Reference"/>
+    <w:basedOn w:val="Fuentedeprrafopredeter"/>
+    <w:uiPriority w:val="31"/>
+    <w:qFormat/>
+    <w:rsid w:val="000B1BA5"/>
+    <w:rPr>
+      <w:smallCaps/>
+      <w:color w:val="5A5A5A" w:themeColor="text1" w:themeTint="A5"/>
+    </w:rPr>
+  </w:style>
+  <w:style w:type="paragraph" w:styleId="Citadestacada">
+    <w:name w:val="Intense Quote"/>
+    <w:basedOn w:val="Normal"/>
+    <w:next w:val="Normal"/>
+    <w:link w:val="CitadestacadaCar"/>
+    <w:uiPriority w:val="30"/>
+    <w:qFormat/>
+    <w:rsid w:val="000B1BA5"/>
+    <w:pPr>
+      <w:pBdr>
+        <w:top w:val="single" w:sz="4" w:space="10" w:color="5B9BD5" w:themeColor="accent1"/>
+        <w:bottom w:val="single" w:sz="4" w:space="10" w:color="5B9BD5" w:themeColor="accent1"/>
+      </w:pBdr>
+      <w:spacing w:before="360" w:after="360"/>
+      <w:ind w:left="864" w:right="864"/>
+      <w:jc w:val="center"/>
+    </w:pPr>
+    <w:rPr>
+      <w:i/>
+      <w:iCs/>
+      <w:color w:val="5B9BD5" w:themeColor="accent1"/>
+    </w:rPr>
+  </w:style>
+  <w:style w:type="character" w:customStyle="1" w:styleId="CitadestacadaCar">
+    <w:name w:val="Cita destacada Car"/>
+    <w:basedOn w:val="Fuentedeprrafopredeter"/>
+    <w:link w:val="Citadestacada"/>
+    <w:uiPriority w:val="30"/>
+    <w:rsid w:val="000B1BA5"/>
+    <w:rPr>
+      <w:i/>
+      <w:iCs/>
+      <w:color w:val="5B9BD5" w:themeColor="accent1"/>
+    </w:rPr>
+  </w:style>
+  <w:style w:type="paragraph" w:styleId="Prrafodelista">
+    <w:name w:val="List Paragraph"/>
+    <w:basedOn w:val="Normal"/>
+    <w:uiPriority w:val="34"/>
+    <w:qFormat/>
+    <w:rsid w:val="00977628"/>
+    <w:pPr>
+      <w:spacing w:line="256" w:lineRule="auto"/>
+      <w:ind w:left="720"/>
+      <w:contextualSpacing/>
+    </w:pPr>
+  </w:style>
+  <w:style w:type="character" w:customStyle="1" w:styleId="Ttulo3Car">
+    <w:name w:val="Título 3 Car"/>
+    <w:basedOn w:val="Fuentedeprrafopredeter"/>
+    <w:link w:val="Ttulo3"/>
+    <w:uiPriority w:val="99"/>
+    <w:rsid w:val="00306377"/>
+    <w:rPr>
+      <w:rFonts w:ascii="Arial" w:eastAsiaTheme="minorEastAsia" w:hAnsi="Arial" w:cs="Arial"/>
+      <w:sz w:val="24"/>
+      <w:szCs w:val="24"/>
+      <w:lang w:val="en-US" w:eastAsia="es-ES"/>
+    </w:rPr>
+  </w:style>
+  <w:style w:type="paragraph" w:styleId="Textodeglobo">
+    <w:name w:val="Balloon Text"/>
+    <w:basedOn w:val="Normal"/>
+    <w:link w:val="TextodegloboCar"/>
+    <w:uiPriority w:val="99"/>
+    <w:semiHidden/>
+    <w:unhideWhenUsed/>
+    <w:rsid w:val="00EC39F7"/>
+    <w:pPr>
+      <w:spacing w:after="0" w:line="240" w:lineRule="auto"/>
+    </w:pPr>
+    <w:rPr>
+      <w:rFonts w:ascii="Tahoma" w:hAnsi="Tahoma" w:cs="Tahoma"/>
+      <w:sz w:val="16"/>
+      <w:szCs w:val="16"/>
+    </w:rPr>
+  </w:style>
+  <w:style w:type="character" w:customStyle="1" w:styleId="TextodegloboCar">
+    <w:name w:val="Texto de globo Car"/>
+    <w:basedOn w:val="Fuentedeprrafopredeter"/>
+    <w:link w:val="Textodeglobo"/>
+    <w:uiPriority w:val="99"/>
+    <w:semiHidden/>
+    <w:rsid w:val="00EC39F7"/>
+    <w:rPr>
+      <w:rFonts w:ascii="Tahoma" w:hAnsi="Tahoma" w:cs="Tahoma"/>
+      <w:sz w:val="16"/>
+      <w:szCs w:val="16"/>
+    </w:rPr>
+  </w:style>
+  <w:style w:type="paragraph" w:styleId="Epgrafe">
     <w:name w:val="caption"/>
     <w:basedOn w:val="Normal"/>
     <w:next w:val="Normal"/>
@@ -6607,7 +6634,7 @@
   <a:extraClrSchemeLst/>
   <a:extLst>
     <a:ext uri="{05A4C25C-085E-4340-85A3-A5531E510DB2}">
-      <thm15:themeFamily xmlns:thm15="http://schemas.microsoft.com/office/thememl/2012/main" name="Office Theme" id="{62F939B6-93AF-4DB8-9C6B-D6C7DFDC589F}" vid="{4A3C46E8-61CC-4603-A589-7422A47A8E4A}"/>
+      <thm15:themeFamily xmlns:thm15="http://schemas.microsoft.com/office/thememl/2012/main" xmlns="" name="Office Theme" id="{62F939B6-93AF-4DB8-9C6B-D6C7DFDC589F}" vid="{4A3C46E8-61CC-4603-A589-7422A47A8E4A}"/>
     </a:ext>
   </a:extLst>
 </a:theme>

</xml_diff>